<commit_message>
Add first draft of report
</commit_message>
<xml_diff>
--- a/report/report.docx
+++ b/report/report.docx
@@ -27,10 +27,167 @@
           <w:sz w:val="28"/>
           <w:szCs w:val="28"/>
         </w:rPr>
-        <w:t>ELEC</w:t>
-      </w:r>
-      <w:proofErr w:type="gramStart"/>
-      <w:r>
+        <w:t>ELEC6234  – Embedded Processor Synthesis</w:t>
+      </w:r>
+    </w:p>
+    <w:p>
+      <w:pPr>
+        <w:widowControl w:val="0"/>
+        <w:autoSpaceDE w:val="0"/>
+        <w:autoSpaceDN w:val="0"/>
+        <w:adjustRightInd w:val="0"/>
+        <w:spacing w:after="0" w:line="240" w:lineRule="auto"/>
+        <w:ind w:right="-6"/>
+        <w:jc w:val="center"/>
+        <w:rPr>
+          <w:rFonts w:ascii="Helvetica" w:hAnsi="Helvetica" w:cs="Helvetica"/>
+        </w:rPr>
+      </w:pPr>
+      <w:r>
+        <w:rPr>
+          <w:rFonts w:ascii="Helvetica" w:hAnsi="Helvetica" w:cs="Helvetica"/>
+        </w:rPr>
+        <w:t>Peter Alexander</w:t>
+      </w:r>
+    </w:p>
+    <w:p>
+      <w:pPr>
+        <w:widowControl w:val="0"/>
+        <w:autoSpaceDE w:val="0"/>
+        <w:autoSpaceDN w:val="0"/>
+        <w:adjustRightInd w:val="0"/>
+        <w:spacing w:after="0" w:line="240" w:lineRule="auto"/>
+        <w:ind w:right="-6"/>
+        <w:jc w:val="center"/>
+        <w:rPr>
+          <w:rFonts w:ascii="Helvetica" w:hAnsi="Helvetica" w:cs="Helvetica"/>
+        </w:rPr>
+      </w:pPr>
+      <w:r>
+        <w:rPr>
+          <w:rFonts w:ascii="Helvetica" w:hAnsi="Helvetica" w:cs="Helvetica"/>
+        </w:rPr>
+        <w:t>pa4g17</w:t>
+      </w:r>
+    </w:p>
+    <w:p>
+      <w:pPr>
+        <w:widowControl w:val="0"/>
+        <w:autoSpaceDE w:val="0"/>
+        <w:autoSpaceDN w:val="0"/>
+        <w:adjustRightInd w:val="0"/>
+        <w:spacing w:after="0" w:line="240" w:lineRule="auto"/>
+        <w:ind w:right="-6"/>
+        <w:jc w:val="center"/>
+        <w:rPr>
+          <w:rFonts w:ascii="Helvetica" w:hAnsi="Helvetica" w:cs="Helvetica"/>
+        </w:rPr>
+      </w:pPr>
+      <w:r>
+        <w:rPr>
+          <w:rFonts w:ascii="Helvetica" w:hAnsi="Helvetica" w:cs="Helvetica"/>
+        </w:rPr>
+        <w:t>Electronics with Computer Systems</w:t>
+      </w:r>
+    </w:p>
+    <w:p>
+      <w:pPr>
+        <w:widowControl w:val="0"/>
+        <w:autoSpaceDE w:val="0"/>
+        <w:autoSpaceDN w:val="0"/>
+        <w:adjustRightInd w:val="0"/>
+        <w:spacing w:after="0" w:line="240" w:lineRule="auto"/>
+        <w:ind w:right="-6"/>
+        <w:jc w:val="center"/>
+        <w:rPr>
+          <w:rFonts w:ascii="Helvetica" w:hAnsi="Helvetica" w:cs="Helvetica"/>
+        </w:rPr>
+      </w:pPr>
+      <w:r>
+        <w:rPr>
+          <w:rFonts w:ascii="Helvetica" w:hAnsi="Helvetica" w:cs="Helvetica"/>
+        </w:rPr>
+        <w:t>Dr Sasan Mahmoodi</w:t>
+      </w:r>
+    </w:p>
+    <w:p>
+      <w:pPr>
+        <w:widowControl w:val="0"/>
+        <w:autoSpaceDE w:val="0"/>
+        <w:autoSpaceDN w:val="0"/>
+        <w:adjustRightInd w:val="0"/>
+        <w:spacing w:after="0" w:line="240" w:lineRule="auto"/>
+        <w:ind w:right="-6"/>
+        <w:jc w:val="center"/>
+        <w:rPr>
+          <w:rFonts w:ascii="Helvetica" w:hAnsi="Helvetica" w:cs="Helvetica"/>
+        </w:rPr>
+      </w:pPr>
+    </w:p>
+    <w:p>
+      <w:pPr>
+        <w:widowControl w:val="0"/>
+        <w:autoSpaceDE w:val="0"/>
+        <w:autoSpaceDN w:val="0"/>
+        <w:adjustRightInd w:val="0"/>
+        <w:spacing w:after="0" w:line="240" w:lineRule="auto"/>
+        <w:ind w:right="-6"/>
+        <w:jc w:val="center"/>
+        <w:rPr>
+          <w:rFonts w:ascii="Helvetica" w:hAnsi="Helvetica" w:cs="Helvetica"/>
+          <w:sz w:val="24"/>
+          <w:szCs w:val="24"/>
+        </w:rPr>
+      </w:pPr>
+      <w:r>
+        <w:rPr>
+          <w:rFonts w:ascii="Helvetica-Bold" w:hAnsi="Helvetica-Bold" w:cs="Helvetica-Bold"/>
+          <w:b/>
+          <w:bCs/>
+          <w:sz w:val="24"/>
+          <w:szCs w:val="24"/>
+        </w:rPr>
+        <w:t xml:space="preserve">ABSTRACT:  </w:t>
+      </w:r>
+      <w:r>
+        <w:rPr>
+          <w:rFonts w:ascii="Helvetica-Oblique" w:hAnsi="Helvetica-Oblique" w:cs="Helvetica-Oblique"/>
+          <w:i/>
+          <w:iCs/>
+          <w:sz w:val="24"/>
+          <w:szCs w:val="24"/>
+        </w:rPr>
+        <w:t>Summarise your work in less than 100 words stating briefly what was achieved.</w:t>
+      </w:r>
+    </w:p>
+    <w:p>
+      <w:pPr>
+        <w:widowControl w:val="0"/>
+        <w:autoSpaceDE w:val="0"/>
+        <w:autoSpaceDN w:val="0"/>
+        <w:adjustRightInd w:val="0"/>
+        <w:spacing w:after="0" w:line="240" w:lineRule="auto"/>
+        <w:ind w:right="-6"/>
+        <w:jc w:val="center"/>
+        <w:rPr>
+          <w:rFonts w:ascii="Helvetica" w:hAnsi="Helvetica" w:cs="Helvetica"/>
+          <w:sz w:val="24"/>
+          <w:szCs w:val="24"/>
+        </w:rPr>
+      </w:pPr>
+    </w:p>
+    <w:p>
+      <w:pPr>
+        <w:widowControl w:val="0"/>
+        <w:numPr>
+          <w:ilvl w:val="0"/>
+          <w:numId w:val="1"/>
+        </w:numPr>
+        <w:autoSpaceDE w:val="0"/>
+        <w:autoSpaceDN w:val="0"/>
+        <w:adjustRightInd w:val="0"/>
+        <w:spacing w:after="0" w:line="240" w:lineRule="auto"/>
+        <w:ind w:right="-6"/>
         <w:rPr>
           <w:rFonts w:ascii="Helvetica-Bold" w:hAnsi="Helvetica-Bold" w:cs="Helvetica-Bold"/>
           <w:b/>
@@ -38,9 +195,7 @@
           <w:sz w:val="28"/>
           <w:szCs w:val="28"/>
         </w:rPr>
-        <w:t>6234  –</w:t>
-      </w:r>
-      <w:proofErr w:type="gramEnd"/>
+      </w:pPr>
       <w:r>
         <w:rPr>
           <w:rFonts w:ascii="Helvetica-Bold" w:hAnsi="Helvetica-Bold" w:cs="Helvetica-Bold"/>
@@ -49,181 +204,9 @@
           <w:sz w:val="28"/>
           <w:szCs w:val="28"/>
         </w:rPr>
-        <w:t xml:space="preserve"> Embedded Processor Synthesis</w:t>
-      </w:r>
-    </w:p>
-    <w:p>
-      <w:pPr>
-        <w:widowControl w:val="0"/>
-        <w:autoSpaceDE w:val="0"/>
-        <w:autoSpaceDN w:val="0"/>
-        <w:adjustRightInd w:val="0"/>
-        <w:spacing w:after="0" w:line="240" w:lineRule="auto"/>
-        <w:ind w:right="-6"/>
-        <w:jc w:val="center"/>
-        <w:rPr>
-          <w:rFonts w:ascii="Helvetica" w:hAnsi="Helvetica" w:cs="Helvetica"/>
-        </w:rPr>
-      </w:pPr>
-      <w:r>
-        <w:rPr>
-          <w:rFonts w:ascii="Helvetica" w:hAnsi="Helvetica" w:cs="Helvetica"/>
-        </w:rPr>
-        <w:t>Peter Alexander</w:t>
-      </w:r>
-    </w:p>
-    <w:p>
-      <w:pPr>
-        <w:widowControl w:val="0"/>
-        <w:autoSpaceDE w:val="0"/>
-        <w:autoSpaceDN w:val="0"/>
-        <w:adjustRightInd w:val="0"/>
-        <w:spacing w:after="0" w:line="240" w:lineRule="auto"/>
-        <w:ind w:right="-6"/>
-        <w:jc w:val="center"/>
-        <w:rPr>
-          <w:rFonts w:ascii="Helvetica" w:hAnsi="Helvetica" w:cs="Helvetica"/>
-        </w:rPr>
-      </w:pPr>
-      <w:r>
-        <w:rPr>
-          <w:rFonts w:ascii="Helvetica" w:hAnsi="Helvetica" w:cs="Helvetica"/>
-        </w:rPr>
-        <w:t>pa4g17</w:t>
-      </w:r>
-    </w:p>
-    <w:p>
-      <w:pPr>
-        <w:widowControl w:val="0"/>
-        <w:autoSpaceDE w:val="0"/>
-        <w:autoSpaceDN w:val="0"/>
-        <w:adjustRightInd w:val="0"/>
-        <w:spacing w:after="0" w:line="240" w:lineRule="auto"/>
-        <w:ind w:right="-6"/>
-        <w:jc w:val="center"/>
-        <w:rPr>
-          <w:rFonts w:ascii="Helvetica" w:hAnsi="Helvetica" w:cs="Helvetica"/>
-        </w:rPr>
-      </w:pPr>
-      <w:r>
-        <w:rPr>
-          <w:rFonts w:ascii="Helvetica" w:hAnsi="Helvetica" w:cs="Helvetica"/>
-        </w:rPr>
-        <w:t>Electronics with Computer Systems</w:t>
-      </w:r>
-    </w:p>
-    <w:p>
-      <w:pPr>
-        <w:widowControl w:val="0"/>
-        <w:autoSpaceDE w:val="0"/>
-        <w:autoSpaceDN w:val="0"/>
-        <w:adjustRightInd w:val="0"/>
-        <w:spacing w:after="0" w:line="240" w:lineRule="auto"/>
-        <w:ind w:right="-6"/>
-        <w:jc w:val="center"/>
-        <w:rPr>
-          <w:rFonts w:ascii="Helvetica" w:hAnsi="Helvetica" w:cs="Helvetica"/>
-        </w:rPr>
-      </w:pPr>
-      <w:r>
-        <w:rPr>
-          <w:rFonts w:ascii="Helvetica" w:hAnsi="Helvetica" w:cs="Helvetica"/>
-        </w:rPr>
-        <w:t xml:space="preserve">Dr </w:t>
-      </w:r>
-      <w:proofErr w:type="spellStart"/>
-      <w:r>
-        <w:rPr>
-          <w:rFonts w:ascii="Helvetica" w:hAnsi="Helvetica" w:cs="Helvetica"/>
-        </w:rPr>
-        <w:t>Sasan</w:t>
-      </w:r>
-      <w:proofErr w:type="spellEnd"/>
-      <w:r>
-        <w:rPr>
-          <w:rFonts w:ascii="Helvetica" w:hAnsi="Helvetica" w:cs="Helvetica"/>
-        </w:rPr>
-        <w:t xml:space="preserve"> Mahmoodi</w:t>
-      </w:r>
-    </w:p>
-    <w:p>
-      <w:pPr>
-        <w:widowControl w:val="0"/>
-        <w:autoSpaceDE w:val="0"/>
-        <w:autoSpaceDN w:val="0"/>
-        <w:adjustRightInd w:val="0"/>
-        <w:spacing w:after="0" w:line="240" w:lineRule="auto"/>
-        <w:ind w:right="-6"/>
-        <w:jc w:val="center"/>
-        <w:rPr>
-          <w:rFonts w:ascii="Helvetica" w:hAnsi="Helvetica" w:cs="Helvetica"/>
-        </w:rPr>
-      </w:pPr>
-    </w:p>
-    <w:p>
-      <w:pPr>
-        <w:widowControl w:val="0"/>
-        <w:autoSpaceDE w:val="0"/>
-        <w:autoSpaceDN w:val="0"/>
-        <w:adjustRightInd w:val="0"/>
-        <w:spacing w:after="0" w:line="240" w:lineRule="auto"/>
-        <w:ind w:right="-6"/>
-        <w:jc w:val="center"/>
-        <w:rPr>
-          <w:rFonts w:ascii="Helvetica" w:hAnsi="Helvetica" w:cs="Helvetica"/>
-          <w:sz w:val="24"/>
-          <w:szCs w:val="24"/>
-        </w:rPr>
-      </w:pPr>
-      <w:r>
-        <w:rPr>
-          <w:rFonts w:ascii="Helvetica-Bold" w:hAnsi="Helvetica-Bold" w:cs="Helvetica-Bold"/>
-          <w:b/>
-          <w:bCs/>
-          <w:sz w:val="24"/>
-          <w:szCs w:val="24"/>
-        </w:rPr>
-        <w:t xml:space="preserve">ABSTRACT:  </w:t>
-      </w:r>
-      <w:r>
-        <w:rPr>
-          <w:rFonts w:ascii="Helvetica-Oblique" w:hAnsi="Helvetica-Oblique" w:cs="Helvetica-Oblique"/>
-          <w:i/>
-          <w:iCs/>
-          <w:sz w:val="24"/>
-          <w:szCs w:val="24"/>
-        </w:rPr>
-        <w:t>Summarise your work in less than 100 words stating briefly what was achieved.</w:t>
-      </w:r>
-    </w:p>
-    <w:p>
-      <w:pPr>
-        <w:widowControl w:val="0"/>
-        <w:autoSpaceDE w:val="0"/>
-        <w:autoSpaceDN w:val="0"/>
-        <w:adjustRightInd w:val="0"/>
-        <w:spacing w:after="0" w:line="240" w:lineRule="auto"/>
-        <w:ind w:right="-6"/>
-        <w:jc w:val="center"/>
-        <w:rPr>
-          <w:rFonts w:ascii="Helvetica" w:hAnsi="Helvetica" w:cs="Helvetica"/>
-          <w:sz w:val="24"/>
-          <w:szCs w:val="24"/>
-        </w:rPr>
-      </w:pPr>
-    </w:p>
-    <w:p>
-      <w:pPr>
-        <w:widowControl w:val="0"/>
-        <w:numPr>
-          <w:ilvl w:val="0"/>
-          <w:numId w:val="1"/>
-        </w:numPr>
-        <w:autoSpaceDE w:val="0"/>
-        <w:autoSpaceDN w:val="0"/>
-        <w:adjustRightInd w:val="0"/>
-        <w:spacing w:after="0" w:line="240" w:lineRule="auto"/>
-        <w:ind w:right="-6"/>
+        <w:t>1.</w:t>
+      </w:r>
+      <w:r>
         <w:rPr>
           <w:rFonts w:ascii="Helvetica-Bold" w:hAnsi="Helvetica-Bold" w:cs="Helvetica-Bold"/>
           <w:b/>
@@ -231,8 +214,18 @@
           <w:sz w:val="28"/>
           <w:szCs w:val="28"/>
         </w:rPr>
-      </w:pPr>
-      <w:r>
+        <w:tab/>
+        <w:t>Introduction</w:t>
+      </w:r>
+    </w:p>
+    <w:p>
+      <w:pPr>
+        <w:widowControl w:val="0"/>
+        <w:autoSpaceDE w:val="0"/>
+        <w:autoSpaceDN w:val="0"/>
+        <w:adjustRightInd w:val="0"/>
+        <w:spacing w:after="0" w:line="240" w:lineRule="auto"/>
+        <w:ind w:right="-6"/>
         <w:rPr>
           <w:rFonts w:ascii="Helvetica-Bold" w:hAnsi="Helvetica-Bold" w:cs="Helvetica-Bold"/>
           <w:b/>
@@ -240,9 +233,89 @@
           <w:sz w:val="28"/>
           <w:szCs w:val="28"/>
         </w:rPr>
-        <w:t>1.</w:t>
-      </w:r>
-      <w:r>
+      </w:pPr>
+      <w:r>
+        <w:rPr>
+          <w:rFonts w:ascii="Helvetica-Oblique" w:hAnsi="Helvetica-Oblique" w:cs="Helvetica-Oblique"/>
+        </w:rPr>
+        <w:t>The</w:t>
+      </w:r>
+      <w:r>
+        <w:rPr>
+          <w:rFonts w:ascii="Helvetica-Oblique" w:hAnsi="Helvetica-Oblique" w:cs="Helvetica-Oblique"/>
+        </w:rPr>
+        <w:t xml:space="preserve"> goal of this assignment as given in </w:t>
+      </w:r>
+      <w:sdt>
+        <w:sdtPr>
+          <w:rPr>
+            <w:rFonts w:ascii="Helvetica-Oblique" w:hAnsi="Helvetica-Oblique" w:cs="Helvetica-Oblique"/>
+          </w:rPr>
+          <w:id w:val="-1467271319"/>
+          <w:citation/>
+        </w:sdtPr>
+        <w:sdtContent>
+          <w:r>
+            <w:rPr>
+              <w:rFonts w:ascii="Helvetica-Oblique" w:hAnsi="Helvetica-Oblique" w:cs="Helvetica-Oblique"/>
+            </w:rPr>
+            <w:fldChar w:fldCharType="begin"/>
+          </w:r>
+          <w:r>
+            <w:rPr>
+              <w:rFonts w:ascii="Helvetica-Oblique" w:hAnsi="Helvetica-Oblique" w:cs="Helvetica-Oblique"/>
+            </w:rPr>
+            <w:instrText xml:space="preserve"> CITATION Tom21 \l 2057 </w:instrText>
+          </w:r>
+          <w:r>
+            <w:rPr>
+              <w:rFonts w:ascii="Helvetica-Oblique" w:hAnsi="Helvetica-Oblique" w:cs="Helvetica-Oblique"/>
+            </w:rPr>
+            <w:fldChar w:fldCharType="separate"/>
+          </w:r>
+          <w:r>
+            <w:rPr>
+              <w:rFonts w:ascii="Helvetica-Oblique" w:hAnsi="Helvetica-Oblique" w:cs="Helvetica-Oblique"/>
+              <w:noProof/>
+            </w:rPr>
+            <w:t>[1]</w:t>
+          </w:r>
+          <w:r>
+            <w:rPr>
+              <w:rFonts w:ascii="Helvetica-Oblique" w:hAnsi="Helvetica-Oblique" w:cs="Helvetica-Oblique"/>
+            </w:rPr>
+            <w:fldChar w:fldCharType="end"/>
+          </w:r>
+        </w:sdtContent>
+      </w:sdt>
+      <w:r>
+        <w:rPr>
+          <w:rFonts w:ascii="Helvetica-Oblique" w:hAnsi="Helvetica-Oblique" w:cs="Helvetica-Oblique"/>
+        </w:rPr>
+        <w:t xml:space="preserve"> was to produce synthesisable n-bit application-specific processor in SystemVerilog for computing an Affine transform on pixel data presented on an input port. An 8-bit version of this processor was synthesised on a DE1 FPGA development board. The hardware cost of the system was minimised. </w:t>
+      </w:r>
+    </w:p>
+    <w:p>
+      <w:pPr>
+        <w:widowControl w:val="0"/>
+        <w:autoSpaceDE w:val="0"/>
+        <w:autoSpaceDN w:val="0"/>
+        <w:adjustRightInd w:val="0"/>
+        <w:spacing w:after="0" w:line="240" w:lineRule="auto"/>
+        <w:ind w:right="-6"/>
+        <w:rPr>
+          <w:rFonts w:ascii="Helvetica-Oblique" w:hAnsi="Helvetica-Oblique" w:cs="Helvetica-Oblique"/>
+        </w:rPr>
+      </w:pPr>
+    </w:p>
+    <w:p>
+      <w:pPr>
+        <w:widowControl w:val="0"/>
+        <w:autoSpaceDE w:val="0"/>
+        <w:autoSpaceDN w:val="0"/>
+        <w:adjustRightInd w:val="0"/>
+        <w:spacing w:after="0" w:line="240" w:lineRule="auto"/>
+        <w:ind w:right="-6"/>
         <w:rPr>
           <w:rFonts w:ascii="Helvetica-Bold" w:hAnsi="Helvetica-Bold" w:cs="Helvetica-Bold"/>
           <w:b/>
@@ -250,106 +323,23 @@
           <w:sz w:val="28"/>
           <w:szCs w:val="28"/>
         </w:rPr>
-        <w:tab/>
-        <w:t>Introduction</w:t>
-      </w:r>
-    </w:p>
-    <w:p>
-      <w:pPr>
-        <w:widowControl w:val="0"/>
-        <w:autoSpaceDE w:val="0"/>
-        <w:autoSpaceDN w:val="0"/>
-        <w:adjustRightInd w:val="0"/>
-        <w:spacing w:after="0" w:line="240" w:lineRule="auto"/>
-        <w:ind w:right="-6"/>
-        <w:rPr>
-          <w:rFonts w:ascii="Helvetica-Oblique" w:hAnsi="Helvetica-Oblique" w:cs="Helvetica-Oblique"/>
-          <w:i/>
-          <w:iCs/>
-        </w:rPr>
-      </w:pPr>
-    </w:p>
-    <w:p>
-      <w:pPr>
-        <w:widowControl w:val="0"/>
-        <w:autoSpaceDE w:val="0"/>
-        <w:autoSpaceDN w:val="0"/>
-        <w:adjustRightInd w:val="0"/>
-        <w:spacing w:after="0" w:line="240" w:lineRule="auto"/>
-        <w:ind w:right="-6"/>
-        <w:rPr>
-          <w:rFonts w:ascii="Helvetica-Oblique" w:hAnsi="Helvetica-Oblique" w:cs="Helvetica-Oblique"/>
-          <w:i/>
-          <w:iCs/>
-        </w:rPr>
-      </w:pPr>
-      <w:r>
-        <w:rPr>
-          <w:rFonts w:ascii="Helvetica-Oblique" w:hAnsi="Helvetica-Oblique" w:cs="Helvetica-Oblique"/>
-          <w:i/>
-          <w:iCs/>
-        </w:rPr>
-        <w:t xml:space="preserve">State the objectives of the assignment. Summarise briefly your preparation </w:t>
-      </w:r>
-      <w:proofErr w:type="gramStart"/>
-      <w:r>
-        <w:rPr>
-          <w:rFonts w:ascii="Helvetica-Oblique" w:hAnsi="Helvetica-Oblique" w:cs="Helvetica-Oblique"/>
-          <w:i/>
-          <w:iCs/>
-        </w:rPr>
-        <w:t>work,  your</w:t>
-      </w:r>
-      <w:proofErr w:type="gramEnd"/>
-      <w:r>
-        <w:rPr>
-          <w:rFonts w:ascii="Helvetica-Oblique" w:hAnsi="Helvetica-Oblique" w:cs="Helvetica-Oblique"/>
-          <w:i/>
-          <w:iCs/>
-        </w:rPr>
-        <w:t xml:space="preserve"> experimental work,, and results achieved. Specifically, state which parts of the assignment were delivered according to the requirements and summarise any extensions to the basic specification you have carried out with references to the sections.  </w:t>
-      </w:r>
-      <w:proofErr w:type="gramStart"/>
-      <w:r>
-        <w:rPr>
-          <w:rFonts w:ascii="Helvetica-Oblique" w:hAnsi="Helvetica-Oblique" w:cs="Helvetica-Oblique"/>
-          <w:i/>
-          <w:iCs/>
-        </w:rPr>
-        <w:t>( approx.</w:t>
-      </w:r>
-      <w:proofErr w:type="gramEnd"/>
-      <w:r>
-        <w:rPr>
-          <w:rFonts w:ascii="Helvetica-Oblique" w:hAnsi="Helvetica-Oblique" w:cs="Helvetica-Oblique"/>
-          <w:i/>
-          <w:iCs/>
-        </w:rPr>
-        <w:t xml:space="preserve"> 0.5 page).</w:t>
-      </w:r>
-    </w:p>
-    <w:p>
-      <w:pPr>
-        <w:widowControl w:val="0"/>
-        <w:autoSpaceDE w:val="0"/>
-        <w:autoSpaceDN w:val="0"/>
-        <w:adjustRightInd w:val="0"/>
-        <w:spacing w:after="0" w:line="240" w:lineRule="auto"/>
-        <w:ind w:right="-6"/>
-        <w:rPr>
-          <w:rFonts w:ascii="Helvetica-Oblique" w:hAnsi="Helvetica-Oblique" w:cs="Helvetica-Oblique"/>
-          <w:i/>
-          <w:iCs/>
-        </w:rPr>
-      </w:pPr>
-    </w:p>
-    <w:p>
-      <w:pPr>
-        <w:widowControl w:val="0"/>
-        <w:numPr>
-          <w:ilvl w:val="0"/>
-          <w:numId w:val="2"/>
-        </w:numPr>
+      </w:pPr>
+      <w:r>
+        <w:rPr>
+          <w:rFonts w:ascii="Helvetica-Oblique" w:hAnsi="Helvetica-Oblique" w:cs="Helvetica-Oblique"/>
+        </w:rPr>
+        <w:t>T</w:t>
+      </w:r>
+      <w:r>
+        <w:rPr>
+          <w:rFonts w:ascii="Helvetica-Oblique" w:hAnsi="Helvetica-Oblique" w:cs="Helvetica-Oblique"/>
+        </w:rPr>
+        <w:t>he processor has been implemented successfully. The algorithm is run successfully both in simulation and on the DE-1 board.</w:t>
+      </w:r>
+    </w:p>
+    <w:p>
+      <w:pPr>
+        <w:widowControl w:val="0"/>
         <w:autoSpaceDE w:val="0"/>
         <w:autoSpaceDN w:val="0"/>
         <w:adjustRightInd w:val="0"/>
@@ -365,15 +355,52 @@
       </w:pPr>
       <w:r>
         <w:rPr>
+          <w:rFonts w:ascii="Helvetica-Oblique" w:hAnsi="Helvetica-Oblique" w:cs="Helvetica-Oblique"/>
+        </w:rPr>
+        <w:t xml:space="preserve">The general-purpose picoMIPS processor submitted for Assignment 1 was used as the basis for this processor. The ALU was redesigned to minimise control hardware, program size, and unique instructions. The registers, program counter, and program memory were </w:t>
+      </w:r>
+      <w:r>
+        <w:rPr>
+          <w:rFonts w:ascii="Helvetica-Oblique" w:hAnsi="Helvetica-Oblique" w:cs="Helvetica-Oblique"/>
+        </w:rPr>
+        <w:t xml:space="preserve">shrunk but otherwise unchanged. The Python assembler written for Assignment 1 was edited to support </w:t>
+      </w:r>
+      <w:r>
+        <w:rPr>
+          <w:rFonts w:ascii="Helvetica-Oblique" w:hAnsi="Helvetica-Oblique" w:cs="Helvetica-Oblique"/>
+        </w:rPr>
+        <w:t xml:space="preserve">the new instruction format. </w:t>
+      </w:r>
+    </w:p>
+    <w:p>
+      <w:pPr>
+        <w:widowControl w:val="0"/>
+        <w:autoSpaceDE w:val="0"/>
+        <w:autoSpaceDN w:val="0"/>
+        <w:adjustRightInd w:val="0"/>
+        <w:spacing w:after="0" w:line="240" w:lineRule="auto"/>
+        <w:ind w:right="-6"/>
+        <w:rPr>
           <w:rFonts w:ascii="Helvetica-Bold" w:hAnsi="Helvetica-Bold" w:cs="Helvetica-Bold"/>
           <w:b/>
           <w:bCs/>
           <w:sz w:val="28"/>
           <w:szCs w:val="28"/>
         </w:rPr>
-        <w:t>2.</w:t>
-      </w:r>
-      <w:r>
+      </w:pPr>
+    </w:p>
+    <w:p>
+      <w:pPr>
+        <w:widowControl w:val="0"/>
+        <w:numPr>
+          <w:ilvl w:val="0"/>
+          <w:numId w:val="2"/>
+        </w:numPr>
+        <w:autoSpaceDE w:val="0"/>
+        <w:autoSpaceDN w:val="0"/>
+        <w:adjustRightInd w:val="0"/>
+        <w:spacing w:after="0" w:line="240" w:lineRule="auto"/>
+        <w:ind w:right="-6"/>
         <w:rPr>
           <w:rFonts w:ascii="Helvetica-Bold" w:hAnsi="Helvetica-Bold" w:cs="Helvetica-Bold"/>
           <w:b/>
@@ -381,6 +408,25 @@
           <w:sz w:val="28"/>
           <w:szCs w:val="28"/>
         </w:rPr>
+      </w:pPr>
+      <w:r>
+        <w:rPr>
+          <w:rFonts w:ascii="Helvetica-Bold" w:hAnsi="Helvetica-Bold" w:cs="Helvetica-Bold"/>
+          <w:b/>
+          <w:bCs/>
+          <w:sz w:val="28"/>
+          <w:szCs w:val="28"/>
+        </w:rPr>
+        <w:t>2.</w:t>
+      </w:r>
+      <w:r>
+        <w:rPr>
+          <w:rFonts w:ascii="Helvetica-Bold" w:hAnsi="Helvetica-Bold" w:cs="Helvetica-Bold"/>
+          <w:b/>
+          <w:bCs/>
+          <w:sz w:val="28"/>
+          <w:szCs w:val="28"/>
+        </w:rPr>
         <w:tab/>
         <w:t xml:space="preserve"> Overall architecture of the design </w:t>
       </w:r>
@@ -504,37 +550,13 @@
         <w:rPr>
           <w:rFonts w:ascii="Helvetica-Oblique" w:hAnsi="Helvetica-Oblique" w:cs="Helvetica-Oblique"/>
         </w:rPr>
-        <w:t xml:space="preserve"> shows the application software.</w:t>
-      </w:r>
-      <w:r>
-        <w:rPr>
-          <w:rFonts w:ascii="Helvetica-Oblique" w:hAnsi="Helvetica-Oblique" w:cs="Helvetica-Oblique"/>
-        </w:rPr>
-        <w:t xml:space="preserve"> </w:t>
-      </w:r>
-      <w:r>
-        <w:rPr>
-          <w:rFonts w:ascii="Helvetica-Oblique" w:hAnsi="Helvetica-Oblique" w:cs="Helvetica-Oblique"/>
-        </w:rPr>
-        <w:t xml:space="preserve">The main focus for hardware reduction was simplifying the ALU. This allowed a greatly simplified instruction set and a shorter program. </w:t>
-      </w:r>
-      <w:r>
-        <w:rPr>
-          <w:rFonts w:ascii="Helvetica-Oblique" w:hAnsi="Helvetica-Oblique" w:cs="Helvetica-Oblique"/>
-        </w:rPr>
-        <w:t xml:space="preserve">The structure of the ALU was specialised for the Affine transformation, limiting the number of control signals needed to operate it. The control of the ALU was inspired by NISC design principles. There is no dedicated ALU controller, giving the designer </w:t>
-      </w:r>
-      <w:r>
-        <w:rPr>
-          <w:rFonts w:ascii="Helvetica-Oblique" w:hAnsi="Helvetica-Oblique" w:cs="Helvetica-Oblique"/>
-        </w:rPr>
-        <w:t>greater</w:t>
-      </w:r>
-      <w:r>
-        <w:rPr>
-          <w:rFonts w:ascii="Helvetica-Oblique" w:hAnsi="Helvetica-Oblique" w:cs="Helvetica-Oblique"/>
-        </w:rPr>
-        <w:t xml:space="preserve"> freedom when defining the instruction set. </w:t>
+        <w:t xml:space="preserve"> shows the application software</w:t>
+      </w:r>
+      <w:r>
+        <w:rPr>
+          <w:rFonts w:ascii="Helvetica-Oblique" w:hAnsi="Helvetica-Oblique" w:cs="Helvetica-Oblique"/>
+        </w:rPr>
+        <w:t xml:space="preserve">, and </w:t>
       </w:r>
       <w:r>
         <w:rPr>
@@ -578,7 +600,7 @@
         <w:rPr>
           <w:rFonts w:ascii="Helvetica-Oblique" w:hAnsi="Helvetica-Oblique" w:cs="Helvetica-Oblique"/>
         </w:rPr>
-        <w:t xml:space="preserve"> shows the output of the picoMIPS4_test testbench, demonstrating a successful Affine transformation.</w:t>
+        <w:t xml:space="preserve"> shows the top-level testbench output.</w:t>
       </w:r>
     </w:p>
     <w:p>
@@ -682,97 +704,13 @@
         <w:rPr>
           <w:rFonts w:ascii="Helvetica-Oblique" w:hAnsi="Helvetica-Oblique" w:cs="Helvetica-Oblique"/>
         </w:rPr>
-        <w:t xml:space="preserve">By limiting how I/O is used in the software, simplifications can be made to switch reading hardware over the general purpose picoMIPS implementation. </w:t>
-      </w:r>
-      <w:proofErr w:type="gramStart"/>
-      <w:r>
-        <w:rPr>
-          <w:rFonts w:ascii="Helvetica-Oblique" w:hAnsi="Helvetica-Oblique" w:cs="Helvetica-Oblique"/>
-        </w:rPr>
-        <w:t>SW[</w:t>
-      </w:r>
-      <w:proofErr w:type="gramEnd"/>
-      <w:r>
-        <w:rPr>
-          <w:rFonts w:ascii="Helvetica-Oblique" w:hAnsi="Helvetica-Oblique" w:cs="Helvetica-Oblique"/>
-        </w:rPr>
-        <w:t xml:space="preserve">7:0] are never used directly in a calculation, they are used to load x1 and y1 into registers at the beginning of the program. </w:t>
-      </w:r>
-      <w:proofErr w:type="gramStart"/>
-      <w:r>
-        <w:rPr>
-          <w:rFonts w:ascii="Helvetica-Oblique" w:hAnsi="Helvetica-Oblique" w:cs="Helvetica-Oblique"/>
-        </w:rPr>
-        <w:t>SW[</w:t>
-      </w:r>
-      <w:proofErr w:type="gramEnd"/>
-      <w:r>
-        <w:rPr>
-          <w:rFonts w:ascii="Helvetica-Oblique" w:hAnsi="Helvetica-Oblique" w:cs="Helvetica-Oblique"/>
-        </w:rPr>
-        <w:t xml:space="preserve">7:0] are multiplexed onto the </w:t>
-      </w:r>
-      <w:proofErr w:type="spellStart"/>
-      <w:r>
-        <w:rPr>
-          <w:rFonts w:ascii="Helvetica-Oblique" w:hAnsi="Helvetica-Oblique" w:cs="Helvetica-Oblique"/>
-        </w:rPr>
-        <w:t>w_data</w:t>
-      </w:r>
-      <w:proofErr w:type="spellEnd"/>
-      <w:r>
-        <w:rPr>
-          <w:rFonts w:ascii="Helvetica-Oblique" w:hAnsi="Helvetica-Oblique" w:cs="Helvetica-Oblique"/>
-        </w:rPr>
-        <w:t xml:space="preserve"> line when the </w:t>
-      </w:r>
-      <w:proofErr w:type="spellStart"/>
-      <w:r>
-        <w:rPr>
-          <w:rFonts w:ascii="Helvetica-Oblique" w:hAnsi="Helvetica-Oblique" w:cs="Helvetica-Oblique"/>
-        </w:rPr>
-        <w:t>in_en</w:t>
-      </w:r>
-      <w:proofErr w:type="spellEnd"/>
-      <w:r>
-        <w:rPr>
-          <w:rFonts w:ascii="Helvetica-Oblique" w:hAnsi="Helvetica-Oblique" w:cs="Helvetica-Oblique"/>
-        </w:rPr>
-        <w:t xml:space="preserve"> flag goes high. </w:t>
-      </w:r>
-      <w:r>
-        <w:rPr>
-          <w:rFonts w:ascii="Helvetica-Oblique" w:hAnsi="Helvetica-Oblique" w:cs="Helvetica-Oblique"/>
-        </w:rPr>
-        <w:t xml:space="preserve">This arrangement allows the ACC and registers to be loaded with the same instruction (see Tables 1 and 2 for details on the ACCI instruction). </w:t>
-      </w:r>
-      <w:proofErr w:type="gramStart"/>
-      <w:r>
-        <w:rPr>
-          <w:rFonts w:ascii="Helvetica-Oblique" w:hAnsi="Helvetica-Oblique" w:cs="Helvetica-Oblique"/>
-        </w:rPr>
-        <w:t>SW[</w:t>
-      </w:r>
-      <w:proofErr w:type="gramEnd"/>
-      <w:r>
-        <w:rPr>
-          <w:rFonts w:ascii="Helvetica-Oblique" w:hAnsi="Helvetica-Oblique" w:cs="Helvetica-Oblique"/>
-        </w:rPr>
-        <w:t xml:space="preserve">8] is only used in branching instructions. It is only ever read into the A input on the </w:t>
-      </w:r>
-      <w:proofErr w:type="gramStart"/>
-      <w:r>
-        <w:rPr>
-          <w:rFonts w:ascii="Helvetica-Oblique" w:hAnsi="Helvetica-Oblique" w:cs="Helvetica-Oblique"/>
-        </w:rPr>
-        <w:t>adder</w:t>
-      </w:r>
-      <w:proofErr w:type="gramEnd"/>
-      <w:r>
-        <w:rPr>
-          <w:rFonts w:ascii="Helvetica-Oblique" w:hAnsi="Helvetica-Oblique" w:cs="Helvetica-Oblique"/>
-        </w:rPr>
-        <w:t xml:space="preserve"> so it is only included in that input selector (more details on this in Section 1.3.2). </w:t>
+        <w:t xml:space="preserve">By limiting how I/O is used in the software, simplifications can be made to switch reading hardware over the general purpose picoMIPS implementation. SW[7:0] are never used directly in a calculation, they are used to load x1 and y1 into registers at the beginning of the program. SW[7:0] are multiplexed onto the w_data line when the in_en flag goes high. </w:t>
+      </w:r>
+      <w:r>
+        <w:rPr>
+          <w:rFonts w:ascii="Helvetica-Oblique" w:hAnsi="Helvetica-Oblique" w:cs="Helvetica-Oblique"/>
+        </w:rPr>
+        <w:t xml:space="preserve">This arrangement allows the ACC and registers to be loaded with the same instruction (see Tables 1 and 2 for details on the ACCI instruction). SW[8] is only used in branching instructions. It is only ever read into the A input on the adder so it is only included in that input selector (more details on this in Section 1.3.2). </w:t>
       </w:r>
     </w:p>
     <w:p>
@@ -983,80 +921,85 @@
           <w:rFonts w:ascii="Helvetica-Oblique" w:hAnsi="Helvetica-Oblique" w:cs="Hadassah Friedlaender"/>
           <w:szCs w:val="24"/>
         </w:rPr>
-        <w:t xml:space="preserve"> (</w:t>
-      </w:r>
-      <w:proofErr w:type="spellStart"/>
+        <w:t xml:space="preserve"> (Multipliy-Accumulate-Intrinsic)</w:t>
+      </w:r>
       <w:r>
         <w:rPr>
           <w:rFonts w:ascii="Helvetica-Oblique" w:hAnsi="Helvetica-Oblique" w:cs="Hadassah Friedlaender"/>
           <w:szCs w:val="24"/>
         </w:rPr>
-        <w:t>Multipliy</w:t>
-      </w:r>
-      <w:proofErr w:type="spellEnd"/>
+        <w:t xml:space="preserve"> instructions perform two independent operations. </w:t>
+      </w:r>
       <w:r>
         <w:rPr>
           <w:rFonts w:ascii="Helvetica-Oblique" w:hAnsi="Helvetica-Oblique" w:cs="Hadassah Friedlaender"/>
           <w:szCs w:val="24"/>
         </w:rPr>
-        <w:t>-Accumulate-Intrinsic)</w:t>
+        <w:fldChar w:fldCharType="begin"/>
       </w:r>
       <w:r>
         <w:rPr>
           <w:rFonts w:ascii="Helvetica-Oblique" w:hAnsi="Helvetica-Oblique" w:cs="Hadassah Friedlaender"/>
           <w:szCs w:val="24"/>
         </w:rPr>
-        <w:t xml:space="preserve"> instructions perform two independent operations. </w:t>
+        <w:instrText xml:space="preserve"> REF _Ref72744362 \h </w:instrText>
       </w:r>
       <w:r>
         <w:rPr>
           <w:rFonts w:ascii="Helvetica-Oblique" w:hAnsi="Helvetica-Oblique" w:cs="Hadassah Friedlaender"/>
           <w:szCs w:val="24"/>
         </w:rPr>
-        <w:fldChar w:fldCharType="begin"/>
       </w:r>
       <w:r>
         <w:rPr>
           <w:rFonts w:ascii="Helvetica-Oblique" w:hAnsi="Helvetica-Oblique" w:cs="Hadassah Friedlaender"/>
           <w:szCs w:val="24"/>
         </w:rPr>
-        <w:instrText xml:space="preserve"> REF _Ref72744362 \h </w:instrText>
+        <w:fldChar w:fldCharType="separate"/>
+      </w:r>
+      <w:r>
+        <w:t xml:space="preserve">Table </w:t>
+      </w:r>
+      <w:r>
+        <w:rPr>
+          <w:noProof/>
+        </w:rPr>
+        <w:t>2</w:t>
       </w:r>
       <w:r>
         <w:rPr>
           <w:rFonts w:ascii="Helvetica-Oblique" w:hAnsi="Helvetica-Oblique" w:cs="Hadassah Friedlaender"/>
           <w:szCs w:val="24"/>
         </w:rPr>
+        <w:fldChar w:fldCharType="end"/>
       </w:r>
       <w:r>
         <w:rPr>
           <w:rFonts w:ascii="Helvetica-Oblique" w:hAnsi="Helvetica-Oblique" w:cs="Hadassah Friedlaender"/>
           <w:szCs w:val="24"/>
         </w:rPr>
-        <w:fldChar w:fldCharType="separate"/>
-      </w:r>
-      <w:r>
-        <w:t xml:space="preserve">Table </w:t>
-      </w:r>
-      <w:r>
-        <w:rPr>
-          <w:noProof/>
-        </w:rPr>
-        <w:t>2</w:t>
-      </w:r>
-      <w:r>
+        <w:t xml:space="preserve"> provides examples of how the operations required by the Affine transformation can be performed using this instruction set.</w:t>
+      </w:r>
+    </w:p>
+    <w:p>
+      <w:pPr>
+        <w:widowControl w:val="0"/>
+        <w:autoSpaceDE w:val="0"/>
+        <w:autoSpaceDN w:val="0"/>
+        <w:adjustRightInd w:val="0"/>
+        <w:spacing w:after="0" w:line="240" w:lineRule="auto"/>
+        <w:ind w:right="-6"/>
         <w:rPr>
           <w:rFonts w:ascii="Helvetica-Oblique" w:hAnsi="Helvetica-Oblique" w:cs="Hadassah Friedlaender"/>
           <w:szCs w:val="24"/>
         </w:rPr>
-        <w:fldChar w:fldCharType="end"/>
-      </w:r>
+      </w:pPr>
       <w:r>
         <w:rPr>
           <w:rFonts w:ascii="Helvetica-Oblique" w:hAnsi="Helvetica-Oblique" w:cs="Hadassah Friedlaender"/>
           <w:szCs w:val="24"/>
         </w:rPr>
-        <w:t xml:space="preserve"> provides examples of how the operations required by the Affine transformation can be performed using this instruction set.</w:t>
+        <w:t xml:space="preserve">All instructions are in the format OP %rd %rs imm with 2 bit opcode, 3 bit register values, and 8 bit immediate giving an instruction length of 16-bits. </w:t>
       </w:r>
     </w:p>
     <w:p>
@@ -1314,24 +1257,7 @@
                                 <w:szCs w:val="18"/>
                               </w:rPr>
                               <w:tab/>
-                            </w:r>
-                            <w:proofErr w:type="gramStart"/>
-                            <w:r>
-                              <w:rPr>
-                                <w:rFonts w:ascii="Courier New" w:hAnsi="Courier New" w:cs="Courier New"/>
-                                <w:sz w:val="18"/>
-                                <w:szCs w:val="18"/>
-                              </w:rPr>
-                              <w:t>BEQ  %</w:t>
-                            </w:r>
-                            <w:proofErr w:type="gramEnd"/>
-                            <w:r>
-                              <w:rPr>
-                                <w:rFonts w:ascii="Courier New" w:hAnsi="Courier New" w:cs="Courier New"/>
-                                <w:sz w:val="18"/>
-                                <w:szCs w:val="18"/>
-                              </w:rPr>
-                              <w:t>1 %0 0            # Wait while SW[8] == 0</w:t>
+                              <w:t>BEQ  %1 %0 0            # Wait while SW[8] == 0</w:t>
                             </w:r>
                           </w:p>
                           <w:p>
@@ -1380,25 +1306,7 @@
                                 <w:szCs w:val="18"/>
                               </w:rPr>
                               <w:tab/>
-                              <w:t xml:space="preserve">ACCI %2 %0 0            # Read </w:t>
-                            </w:r>
-                            <w:proofErr w:type="gramStart"/>
-                            <w:r>
-                              <w:rPr>
-                                <w:rFonts w:ascii="Courier New" w:hAnsi="Courier New" w:cs="Courier New"/>
-                                <w:sz w:val="18"/>
-                                <w:szCs w:val="18"/>
-                              </w:rPr>
-                              <w:t>SW[</w:t>
-                            </w:r>
-                            <w:proofErr w:type="gramEnd"/>
-                            <w:r>
-                              <w:rPr>
-                                <w:rFonts w:ascii="Courier New" w:hAnsi="Courier New" w:cs="Courier New"/>
-                                <w:sz w:val="18"/>
-                                <w:szCs w:val="18"/>
-                              </w:rPr>
-                              <w:t>7:0] into %2</w:t>
+                              <w:t>ACCI %2 %0 0            # Read SW[7:0] into %2</w:t>
                             </w:r>
                           </w:p>
                           <w:p>
@@ -1447,24 +1355,7 @@
                                 <w:szCs w:val="18"/>
                               </w:rPr>
                               <w:tab/>
-                            </w:r>
-                            <w:proofErr w:type="gramStart"/>
-                            <w:r>
-                              <w:rPr>
-                                <w:rFonts w:ascii="Courier New" w:hAnsi="Courier New" w:cs="Courier New"/>
-                                <w:sz w:val="18"/>
-                                <w:szCs w:val="18"/>
-                              </w:rPr>
-                              <w:t>BNE  %</w:t>
-                            </w:r>
-                            <w:proofErr w:type="gramEnd"/>
-                            <w:r>
-                              <w:rPr>
-                                <w:rFonts w:ascii="Courier New" w:hAnsi="Courier New" w:cs="Courier New"/>
-                                <w:sz w:val="18"/>
-                                <w:szCs w:val="18"/>
-                              </w:rPr>
-                              <w:t>1 %0 0            # Wait while SW[8] != 0</w:t>
+                              <w:t>BNE  %1 %0 0            # Wait while SW[8] != 0</w:t>
                             </w:r>
                           </w:p>
                           <w:p>
@@ -1513,24 +1404,7 @@
                                 <w:szCs w:val="18"/>
                               </w:rPr>
                               <w:tab/>
-                            </w:r>
-                            <w:proofErr w:type="gramStart"/>
-                            <w:r>
-                              <w:rPr>
-                                <w:rFonts w:ascii="Courier New" w:hAnsi="Courier New" w:cs="Courier New"/>
-                                <w:sz w:val="18"/>
-                                <w:szCs w:val="18"/>
-                              </w:rPr>
-                              <w:t>BEQ  %</w:t>
-                            </w:r>
-                            <w:proofErr w:type="gramEnd"/>
-                            <w:r>
-                              <w:rPr>
-                                <w:rFonts w:ascii="Courier New" w:hAnsi="Courier New" w:cs="Courier New"/>
-                                <w:sz w:val="18"/>
-                                <w:szCs w:val="18"/>
-                              </w:rPr>
-                              <w:t>1 %0 0            # Wait while SW[8] == 0</w:t>
+                              <w:t>BEQ  %1 %0 0            # Wait while SW[8] == 0</w:t>
                             </w:r>
                           </w:p>
                           <w:p>
@@ -1579,25 +1453,7 @@
                                 <w:szCs w:val="18"/>
                               </w:rPr>
                               <w:tab/>
-                              <w:t xml:space="preserve">ACCI %3 %1 0            # Read </w:t>
-                            </w:r>
-                            <w:proofErr w:type="gramStart"/>
-                            <w:r>
-                              <w:rPr>
-                                <w:rFonts w:ascii="Courier New" w:hAnsi="Courier New" w:cs="Courier New"/>
-                                <w:sz w:val="18"/>
-                                <w:szCs w:val="18"/>
-                              </w:rPr>
-                              <w:t>SW[</w:t>
-                            </w:r>
-                            <w:proofErr w:type="gramEnd"/>
-                            <w:r>
-                              <w:rPr>
-                                <w:rFonts w:ascii="Courier New" w:hAnsi="Courier New" w:cs="Courier New"/>
-                                <w:sz w:val="18"/>
-                                <w:szCs w:val="18"/>
-                              </w:rPr>
-                              <w:t>7:0] into %3</w:t>
+                              <w:t>ACCI %3 %1 0            # Read SW[7:0] into %3</w:t>
                             </w:r>
                           </w:p>
                           <w:p>
@@ -1646,24 +1502,7 @@
                                 <w:szCs w:val="18"/>
                               </w:rPr>
                               <w:tab/>
-                            </w:r>
-                            <w:proofErr w:type="gramStart"/>
-                            <w:r>
-                              <w:rPr>
-                                <w:rFonts w:ascii="Courier New" w:hAnsi="Courier New" w:cs="Courier New"/>
-                                <w:sz w:val="18"/>
-                                <w:szCs w:val="18"/>
-                              </w:rPr>
-                              <w:t>BNE  %</w:t>
-                            </w:r>
-                            <w:proofErr w:type="gramEnd"/>
-                            <w:r>
-                              <w:rPr>
-                                <w:rFonts w:ascii="Courier New" w:hAnsi="Courier New" w:cs="Courier New"/>
-                                <w:sz w:val="18"/>
-                                <w:szCs w:val="18"/>
-                              </w:rPr>
-                              <w:t>1 %0 0            # Wait while SW[8] != 0</w:t>
+                              <w:t>BNE  %1 %0 0            # Wait while SW[8] != 0</w:t>
                             </w:r>
                           </w:p>
                           <w:p>
@@ -2014,24 +1853,7 @@
                                 <w:szCs w:val="18"/>
                               </w:rPr>
                               <w:tab/>
-                            </w:r>
-                            <w:proofErr w:type="gramStart"/>
-                            <w:r>
-                              <w:rPr>
-                                <w:rFonts w:ascii="Courier New" w:hAnsi="Courier New" w:cs="Courier New"/>
-                                <w:sz w:val="18"/>
-                                <w:szCs w:val="18"/>
-                              </w:rPr>
-                              <w:t>BEQ  %</w:t>
-                            </w:r>
-                            <w:proofErr w:type="gramEnd"/>
-                            <w:r>
-                              <w:rPr>
-                                <w:rFonts w:ascii="Courier New" w:hAnsi="Courier New" w:cs="Courier New"/>
-                                <w:sz w:val="18"/>
-                                <w:szCs w:val="18"/>
-                              </w:rPr>
-                              <w:t>1 %0 0            # Wait for SW[8] to become 1</w:t>
+                              <w:t>BEQ  %1 %0 0            # Wait for SW[8] to become 1</w:t>
                             </w:r>
                           </w:p>
                           <w:p>
@@ -2137,24 +1959,7 @@
                                 <w:szCs w:val="18"/>
                               </w:rPr>
                               <w:tab/>
-                            </w:r>
-                            <w:proofErr w:type="gramStart"/>
-                            <w:r>
-                              <w:rPr>
-                                <w:rFonts w:ascii="Courier New" w:hAnsi="Courier New" w:cs="Courier New"/>
-                                <w:sz w:val="18"/>
-                                <w:szCs w:val="18"/>
-                              </w:rPr>
-                              <w:t>BNE  %</w:t>
-                            </w:r>
-                            <w:proofErr w:type="gramEnd"/>
-                            <w:r>
-                              <w:rPr>
-                                <w:rFonts w:ascii="Courier New" w:hAnsi="Courier New" w:cs="Courier New"/>
-                                <w:sz w:val="18"/>
-                                <w:szCs w:val="18"/>
-                              </w:rPr>
-                              <w:t xml:space="preserve">1 %0 0            # Wait for SW[8] to go to 0 </w:t>
+                              <w:t xml:space="preserve">BNE  %1 %0 0            # Wait for SW[8] to go to 0 </w:t>
                             </w:r>
                           </w:p>
                           <w:p>
@@ -2294,24 +2099,7 @@
                           <w:szCs w:val="18"/>
                         </w:rPr>
                         <w:tab/>
-                      </w:r>
-                      <w:proofErr w:type="gramStart"/>
-                      <w:r>
-                        <w:rPr>
-                          <w:rFonts w:ascii="Courier New" w:hAnsi="Courier New" w:cs="Courier New"/>
-                          <w:sz w:val="18"/>
-                          <w:szCs w:val="18"/>
-                        </w:rPr>
-                        <w:t>BEQ  %</w:t>
-                      </w:r>
-                      <w:proofErr w:type="gramEnd"/>
-                      <w:r>
-                        <w:rPr>
-                          <w:rFonts w:ascii="Courier New" w:hAnsi="Courier New" w:cs="Courier New"/>
-                          <w:sz w:val="18"/>
-                          <w:szCs w:val="18"/>
-                        </w:rPr>
-                        <w:t>1 %0 0            # Wait while SW[8] == 0</w:t>
+                        <w:t>BEQ  %1 %0 0            # Wait while SW[8] == 0</w:t>
                       </w:r>
                     </w:p>
                     <w:p>
@@ -2360,25 +2148,7 @@
                           <w:szCs w:val="18"/>
                         </w:rPr>
                         <w:tab/>
-                        <w:t xml:space="preserve">ACCI %2 %0 0            # Read </w:t>
-                      </w:r>
-                      <w:proofErr w:type="gramStart"/>
-                      <w:r>
-                        <w:rPr>
-                          <w:rFonts w:ascii="Courier New" w:hAnsi="Courier New" w:cs="Courier New"/>
-                          <w:sz w:val="18"/>
-                          <w:szCs w:val="18"/>
-                        </w:rPr>
-                        <w:t>SW[</w:t>
-                      </w:r>
-                      <w:proofErr w:type="gramEnd"/>
-                      <w:r>
-                        <w:rPr>
-                          <w:rFonts w:ascii="Courier New" w:hAnsi="Courier New" w:cs="Courier New"/>
-                          <w:sz w:val="18"/>
-                          <w:szCs w:val="18"/>
-                        </w:rPr>
-                        <w:t>7:0] into %2</w:t>
+                        <w:t>ACCI %2 %0 0            # Read SW[7:0] into %2</w:t>
                       </w:r>
                     </w:p>
                     <w:p>
@@ -2427,24 +2197,7 @@
                           <w:szCs w:val="18"/>
                         </w:rPr>
                         <w:tab/>
-                      </w:r>
-                      <w:proofErr w:type="gramStart"/>
-                      <w:r>
-                        <w:rPr>
-                          <w:rFonts w:ascii="Courier New" w:hAnsi="Courier New" w:cs="Courier New"/>
-                          <w:sz w:val="18"/>
-                          <w:szCs w:val="18"/>
-                        </w:rPr>
-                        <w:t>BNE  %</w:t>
-                      </w:r>
-                      <w:proofErr w:type="gramEnd"/>
-                      <w:r>
-                        <w:rPr>
-                          <w:rFonts w:ascii="Courier New" w:hAnsi="Courier New" w:cs="Courier New"/>
-                          <w:sz w:val="18"/>
-                          <w:szCs w:val="18"/>
-                        </w:rPr>
-                        <w:t>1 %0 0            # Wait while SW[8] != 0</w:t>
+                        <w:t>BNE  %1 %0 0            # Wait while SW[8] != 0</w:t>
                       </w:r>
                     </w:p>
                     <w:p>
@@ -2493,24 +2246,7 @@
                           <w:szCs w:val="18"/>
                         </w:rPr>
                         <w:tab/>
-                      </w:r>
-                      <w:proofErr w:type="gramStart"/>
-                      <w:r>
-                        <w:rPr>
-                          <w:rFonts w:ascii="Courier New" w:hAnsi="Courier New" w:cs="Courier New"/>
-                          <w:sz w:val="18"/>
-                          <w:szCs w:val="18"/>
-                        </w:rPr>
-                        <w:t>BEQ  %</w:t>
-                      </w:r>
-                      <w:proofErr w:type="gramEnd"/>
-                      <w:r>
-                        <w:rPr>
-                          <w:rFonts w:ascii="Courier New" w:hAnsi="Courier New" w:cs="Courier New"/>
-                          <w:sz w:val="18"/>
-                          <w:szCs w:val="18"/>
-                        </w:rPr>
-                        <w:t>1 %0 0            # Wait while SW[8] == 0</w:t>
+                        <w:t>BEQ  %1 %0 0            # Wait while SW[8] == 0</w:t>
                       </w:r>
                     </w:p>
                     <w:p>
@@ -2559,25 +2295,7 @@
                           <w:szCs w:val="18"/>
                         </w:rPr>
                         <w:tab/>
-                        <w:t xml:space="preserve">ACCI %3 %1 0            # Read </w:t>
-                      </w:r>
-                      <w:proofErr w:type="gramStart"/>
-                      <w:r>
-                        <w:rPr>
-                          <w:rFonts w:ascii="Courier New" w:hAnsi="Courier New" w:cs="Courier New"/>
-                          <w:sz w:val="18"/>
-                          <w:szCs w:val="18"/>
-                        </w:rPr>
-                        <w:t>SW[</w:t>
-                      </w:r>
-                      <w:proofErr w:type="gramEnd"/>
-                      <w:r>
-                        <w:rPr>
-                          <w:rFonts w:ascii="Courier New" w:hAnsi="Courier New" w:cs="Courier New"/>
-                          <w:sz w:val="18"/>
-                          <w:szCs w:val="18"/>
-                        </w:rPr>
-                        <w:t>7:0] into %3</w:t>
+                        <w:t>ACCI %3 %1 0            # Read SW[7:0] into %3</w:t>
                       </w:r>
                     </w:p>
                     <w:p>
@@ -2626,24 +2344,7 @@
                           <w:szCs w:val="18"/>
                         </w:rPr>
                         <w:tab/>
-                      </w:r>
-                      <w:proofErr w:type="gramStart"/>
-                      <w:r>
-                        <w:rPr>
-                          <w:rFonts w:ascii="Courier New" w:hAnsi="Courier New" w:cs="Courier New"/>
-                          <w:sz w:val="18"/>
-                          <w:szCs w:val="18"/>
-                        </w:rPr>
-                        <w:t>BNE  %</w:t>
-                      </w:r>
-                      <w:proofErr w:type="gramEnd"/>
-                      <w:r>
-                        <w:rPr>
-                          <w:rFonts w:ascii="Courier New" w:hAnsi="Courier New" w:cs="Courier New"/>
-                          <w:sz w:val="18"/>
-                          <w:szCs w:val="18"/>
-                        </w:rPr>
-                        <w:t>1 %0 0            # Wait while SW[8] != 0</w:t>
+                        <w:t>BNE  %1 %0 0            # Wait while SW[8] != 0</w:t>
                       </w:r>
                     </w:p>
                     <w:p>
@@ -2994,24 +2695,7 @@
                           <w:szCs w:val="18"/>
                         </w:rPr>
                         <w:tab/>
-                      </w:r>
-                      <w:proofErr w:type="gramStart"/>
-                      <w:r>
-                        <w:rPr>
-                          <w:rFonts w:ascii="Courier New" w:hAnsi="Courier New" w:cs="Courier New"/>
-                          <w:sz w:val="18"/>
-                          <w:szCs w:val="18"/>
-                        </w:rPr>
-                        <w:t>BEQ  %</w:t>
-                      </w:r>
-                      <w:proofErr w:type="gramEnd"/>
-                      <w:r>
-                        <w:rPr>
-                          <w:rFonts w:ascii="Courier New" w:hAnsi="Courier New" w:cs="Courier New"/>
-                          <w:sz w:val="18"/>
-                          <w:szCs w:val="18"/>
-                        </w:rPr>
-                        <w:t>1 %0 0            # Wait for SW[8] to become 1</w:t>
+                        <w:t>BEQ  %1 %0 0            # Wait for SW[8] to become 1</w:t>
                       </w:r>
                     </w:p>
                     <w:p>
@@ -3117,24 +2801,7 @@
                           <w:szCs w:val="18"/>
                         </w:rPr>
                         <w:tab/>
-                      </w:r>
-                      <w:proofErr w:type="gramStart"/>
-                      <w:r>
-                        <w:rPr>
-                          <w:rFonts w:ascii="Courier New" w:hAnsi="Courier New" w:cs="Courier New"/>
-                          <w:sz w:val="18"/>
-                          <w:szCs w:val="18"/>
-                        </w:rPr>
-                        <w:t>BNE  %</w:t>
-                      </w:r>
-                      <w:proofErr w:type="gramEnd"/>
-                      <w:r>
-                        <w:rPr>
-                          <w:rFonts w:ascii="Courier New" w:hAnsi="Courier New" w:cs="Courier New"/>
-                          <w:sz w:val="18"/>
-                          <w:szCs w:val="18"/>
-                        </w:rPr>
-                        <w:t xml:space="preserve">1 %0 0            # Wait for SW[8] to go to 0 </w:t>
+                        <w:t xml:space="preserve">BNE  %1 %0 0            # Wait for SW[8] to go to 0 </w:t>
                       </w:r>
                     </w:p>
                     <w:p>
@@ -4071,6 +3738,99 @@
           <w:iCs/>
         </w:rPr>
       </w:pPr>
+      <w:r>
+        <w:rPr>
+          <w:noProof/>
+        </w:rPr>
+        <w:lastRenderedPageBreak/>
+        <mc:AlternateContent>
+          <mc:Choice Requires="wps">
+            <w:drawing>
+              <wp:anchor distT="0" distB="0" distL="114300" distR="114300" simplePos="0" relativeHeight="251720704" behindDoc="0" locked="0" layoutInCell="1" allowOverlap="1" wp14:anchorId="1EF1AFE9" wp14:editId="6C485B9E">
+                <wp:simplePos x="0" y="0"/>
+                <wp:positionH relativeFrom="column">
+                  <wp:posOffset>2890556</wp:posOffset>
+                </wp:positionH>
+                <wp:positionV relativeFrom="paragraph">
+                  <wp:posOffset>-515302</wp:posOffset>
+                </wp:positionV>
+                <wp:extent cx="1046163" cy="630554"/>
+                <wp:effectExtent l="0" t="1587" r="19367" b="19368"/>
+                <wp:wrapNone/>
+                <wp:docPr id="29" name="Text Box 2"/>
+                <wp:cNvGraphicFramePr>
+                  <a:graphicFrameLocks xmlns:a="http://schemas.openxmlformats.org/drawingml/2006/main"/>
+                </wp:cNvGraphicFramePr>
+                <a:graphic xmlns:a="http://schemas.openxmlformats.org/drawingml/2006/main">
+                  <a:graphicData uri="http://schemas.microsoft.com/office/word/2010/wordprocessingShape">
+                    <wps:wsp>
+                      <wps:cNvSpPr txBox="1">
+                        <a:spLocks noChangeArrowheads="1"/>
+                      </wps:cNvSpPr>
+                      <wps:spPr bwMode="auto">
+                        <a:xfrm rot="16200000">
+                          <a:off x="0" y="0"/>
+                          <a:ext cx="1046163" cy="630554"/>
+                        </a:xfrm>
+                        <a:prstGeom prst="rect">
+                          <a:avLst/>
+                        </a:prstGeom>
+                        <a:solidFill>
+                          <a:srgbClr val="FFFFFF"/>
+                        </a:solidFill>
+                        <a:ln w="9525">
+                          <a:solidFill>
+                            <a:srgbClr val="000000"/>
+                          </a:solidFill>
+                          <a:miter lim="800000"/>
+                          <a:headEnd/>
+                          <a:tailEnd/>
+                        </a:ln>
+                      </wps:spPr>
+                      <wps:txbx>
+                        <w:txbxContent>
+                          <w:p>
+                            <w:pPr>
+                              <w:pStyle w:val="NoSpacing"/>
+                            </w:pPr>
+                            <w:r>
+                              <w:t>Unconditional jump to program start</w:t>
+                            </w:r>
+                          </w:p>
+                        </w:txbxContent>
+                      </wps:txbx>
+                      <wps:bodyPr rot="0" vert="horz" wrap="square" lIns="91440" tIns="45720" rIns="91440" bIns="45720" anchor="t" anchorCtr="0">
+                        <a:noAutofit/>
+                      </wps:bodyPr>
+                    </wps:wsp>
+                  </a:graphicData>
+                </a:graphic>
+                <wp14:sizeRelH relativeFrom="margin">
+                  <wp14:pctWidth>0</wp14:pctWidth>
+                </wp14:sizeRelH>
+              </wp:anchor>
+            </w:drawing>
+          </mc:Choice>
+          <mc:Fallback>
+            <w:pict>
+              <v:shape w14:anchorId="1EF1AFE9" id="_x0000_s1029" type="#_x0000_t202" style="position:absolute;margin-left:227.6pt;margin-top:-40.55pt;width:82.4pt;height:49.65pt;rotation:-90;z-index:251720704;visibility:visible;mso-wrap-style:square;mso-width-percent:0;mso-wrap-distance-left:9pt;mso-wrap-distance-top:0;mso-wrap-distance-right:9pt;mso-wrap-distance-bottom:0;mso-position-horizontal:absolute;mso-position-horizontal-relative:text;mso-position-vertical:absolute;mso-position-vertical-relative:text;mso-width-percent:0;mso-width-relative:margin;v-text-anchor:top" o:gfxdata="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">
+                <v:textbox>
+                  <w:txbxContent>
+                    <w:p>
+                      <w:pPr>
+                        <w:pStyle w:val="NoSpacing"/>
+                      </w:pPr>
+                      <w:r>
+                        <w:t>Unconditional jump to program start</w:t>
+                      </w:r>
+                    </w:p>
+                  </w:txbxContent>
+                </v:textbox>
+              </v:shape>
+            </w:pict>
+          </mc:Fallback>
+        </mc:AlternateContent>
+      </w:r>
     </w:p>
     <w:p>
       <w:pPr>
@@ -4216,15 +3976,7 @@
                               <w:pStyle w:val="NoSpacing"/>
                             </w:pPr>
                             <w:r>
-                              <w:t>a11 = 0.75</w:t>
-                            </w:r>
-                            <w:proofErr w:type="gramStart"/>
-                            <w:r>
-                              <w:t>,  a</w:t>
-                            </w:r>
-                            <w:proofErr w:type="gramEnd"/>
-                            <w:r>
-                              <w:t>12 = 0.5</w:t>
+                              <w:t>a11 = 0.75,  a12 = 0.5</w:t>
                             </w:r>
                           </w:p>
                           <w:p>
@@ -4232,15 +3984,7 @@
                               <w:pStyle w:val="NoSpacing"/>
                             </w:pPr>
                             <w:r>
-                              <w:t>a21 = -0.</w:t>
-                            </w:r>
-                            <w:proofErr w:type="gramStart"/>
-                            <w:r>
-                              <w:t>5,  a</w:t>
-                            </w:r>
-                            <w:proofErr w:type="gramEnd"/>
-                            <w:r>
-                              <w:t>22 = 0.75</w:t>
+                              <w:t>a21 = -0.5,  a22 = 0.75</w:t>
                             </w:r>
                           </w:p>
                           <w:p>
@@ -4288,7 +4032,7 @@
           </mc:Choice>
           <mc:Fallback>
             <w:pict>
-              <v:shape w14:anchorId="4344B058" id="_x0000_s1029" type="#_x0000_t202" style="position:absolute;margin-left:295.5pt;margin-top:4.9pt;width:190.35pt;height:136.5pt;z-index:251716608;visibility:visible;mso-wrap-style:square;mso-width-percent:0;mso-height-percent:0;mso-wrap-distance-left:9pt;mso-wrap-distance-top:3.6pt;mso-wrap-distance-right:9pt;mso-wrap-distance-bottom:3.6pt;mso-position-horizontal:absolute;mso-position-horizontal-relative:text;mso-position-vertical:absolute;mso-position-vertical-relative:text;mso-width-percent:0;mso-height-percent:0;mso-width-relative:margin;mso-height-relative:margin;v-text-anchor:top" o:gfxdata="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">
+              <v:shape w14:anchorId="4344B058" id="_x0000_s1030" type="#_x0000_t202" style="position:absolute;margin-left:295.5pt;margin-top:4.9pt;width:190.35pt;height:136.5pt;z-index:251716608;visibility:visible;mso-wrap-style:square;mso-width-percent:0;mso-height-percent:0;mso-wrap-distance-left:9pt;mso-wrap-distance-top:3.6pt;mso-wrap-distance-right:9pt;mso-wrap-distance-bottom:3.6pt;mso-position-horizontal:absolute;mso-position-horizontal-relative:text;mso-position-vertical:absolute;mso-position-vertical-relative:text;mso-width-percent:0;mso-height-percent:0;mso-width-relative:margin;mso-height-relative:margin;v-text-anchor:top" o:gfxdata="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">
                 <v:textbox>
                   <w:txbxContent>
                     <w:p>
@@ -4304,15 +4048,7 @@
                         <w:pStyle w:val="NoSpacing"/>
                       </w:pPr>
                       <w:r>
-                        <w:t>a11 = 0.75</w:t>
-                      </w:r>
-                      <w:proofErr w:type="gramStart"/>
-                      <w:r>
-                        <w:t>,  a</w:t>
-                      </w:r>
-                      <w:proofErr w:type="gramEnd"/>
-                      <w:r>
-                        <w:t>12 = 0.5</w:t>
+                        <w:t>a11 = 0.75,  a12 = 0.5</w:t>
                       </w:r>
                     </w:p>
                     <w:p>
@@ -4320,15 +4056,7 @@
                         <w:pStyle w:val="NoSpacing"/>
                       </w:pPr>
                       <w:r>
-                        <w:t>a21 = -0.</w:t>
-                      </w:r>
-                      <w:proofErr w:type="gramStart"/>
-                      <w:r>
-                        <w:t>5,  a</w:t>
-                      </w:r>
-                      <w:proofErr w:type="gramEnd"/>
-                      <w:r>
-                        <w:t>22 = 0.75</w:t>
+                        <w:t>a21 = -0.5,  a22 = 0.75</w:t>
                       </w:r>
                     </w:p>
                     <w:p>
@@ -4485,415 +4213,23 @@
           <w:iCs/>
         </w:rPr>
       </w:pPr>
-    </w:p>
-    <w:p>
-      <w:pPr>
-        <w:widowControl w:val="0"/>
-        <w:autoSpaceDE w:val="0"/>
-        <w:autoSpaceDN w:val="0"/>
-        <w:adjustRightInd w:val="0"/>
-        <w:spacing w:after="0" w:line="240" w:lineRule="auto"/>
-        <w:ind w:right="-6"/>
-        <w:rPr>
-          <w:rFonts w:ascii="Helvetica-Oblique" w:hAnsi="Helvetica-Oblique" w:cs="Helvetica-Oblique"/>
-          <w:i/>
-          <w:iCs/>
-        </w:rPr>
-      </w:pPr>
-    </w:p>
-    <w:p>
-      <w:pPr>
-        <w:widowControl w:val="0"/>
-        <w:autoSpaceDE w:val="0"/>
-        <w:autoSpaceDN w:val="0"/>
-        <w:adjustRightInd w:val="0"/>
-        <w:spacing w:after="0" w:line="240" w:lineRule="auto"/>
-        <w:ind w:right="-6"/>
-        <w:rPr>
-          <w:rFonts w:ascii="Helvetica-Oblique" w:hAnsi="Helvetica-Oblique" w:cs="Helvetica-Oblique"/>
-          <w:i/>
-          <w:iCs/>
-        </w:rPr>
-      </w:pPr>
-    </w:p>
-    <w:p>
-      <w:pPr>
-        <w:widowControl w:val="0"/>
-        <w:autoSpaceDE w:val="0"/>
-        <w:autoSpaceDN w:val="0"/>
-        <w:adjustRightInd w:val="0"/>
-        <w:spacing w:after="0" w:line="240" w:lineRule="auto"/>
-        <w:ind w:right="-6"/>
-        <w:rPr>
-          <w:rFonts w:ascii="Helvetica-Oblique" w:hAnsi="Helvetica-Oblique" w:cs="Helvetica-Oblique"/>
-          <w:i/>
-          <w:iCs/>
-        </w:rPr>
-      </w:pPr>
-    </w:p>
-    <w:p>
-      <w:pPr>
-        <w:widowControl w:val="0"/>
-        <w:autoSpaceDE w:val="0"/>
-        <w:autoSpaceDN w:val="0"/>
-        <w:adjustRightInd w:val="0"/>
-        <w:spacing w:after="0" w:line="240" w:lineRule="auto"/>
-        <w:ind w:right="-6"/>
-        <w:rPr>
-          <w:rFonts w:ascii="Helvetica-Oblique" w:hAnsi="Helvetica-Oblique" w:cs="Helvetica-Oblique"/>
-          <w:i/>
-          <w:iCs/>
-        </w:rPr>
-      </w:pPr>
-      <w:r>
-        <w:rPr>
-          <w:rFonts w:ascii="Helvetica-Oblique" w:hAnsi="Helvetica-Oblique" w:cs="Helvetica-Oblique"/>
-          <w:i/>
-          <w:iCs/>
+      <w:r>
+        <w:rPr>
           <w:noProof/>
         </w:rPr>
         <mc:AlternateContent>
           <mc:Choice Requires="wpg">
             <w:drawing>
-              <wp:anchor distT="0" distB="0" distL="114300" distR="114300" simplePos="0" relativeHeight="251714560" behindDoc="0" locked="0" layoutInCell="1" allowOverlap="1" wp14:anchorId="17E959A0" wp14:editId="7CF3D327">
-                <wp:simplePos x="0" y="0"/>
-                <wp:positionH relativeFrom="column">
-                  <wp:posOffset>3916680</wp:posOffset>
-                </wp:positionH>
-                <wp:positionV relativeFrom="paragraph">
-                  <wp:posOffset>7620</wp:posOffset>
-                </wp:positionV>
-                <wp:extent cx="2255838" cy="5799455"/>
-                <wp:effectExtent l="0" t="0" r="0" b="0"/>
-                <wp:wrapSquare wrapText="bothSides"/>
-                <wp:docPr id="26" name="Group 26"/>
-                <wp:cNvGraphicFramePr/>
-                <a:graphic xmlns:a="http://schemas.openxmlformats.org/drawingml/2006/main">
-                  <a:graphicData uri="http://schemas.microsoft.com/office/word/2010/wordprocessingGroup">
-                    <wpg:wgp>
-                      <wpg:cNvGrpSpPr/>
-                      <wpg:grpSpPr>
-                        <a:xfrm>
-                          <a:off x="0" y="0"/>
-                          <a:ext cx="2255838" cy="5799455"/>
-                          <a:chOff x="0" y="0"/>
-                          <a:chExt cx="2255838" cy="5799455"/>
-                        </a:xfrm>
-                      </wpg:grpSpPr>
-                      <pic:pic xmlns:pic="http://schemas.openxmlformats.org/drawingml/2006/picture">
-                        <pic:nvPicPr>
-                          <pic:cNvPr id="6" name="Picture 6"/>
-                          <pic:cNvPicPr>
-                            <a:picLocks noChangeAspect="1"/>
-                          </pic:cNvPicPr>
-                        </pic:nvPicPr>
-                        <pic:blipFill>
-                          <a:blip r:embed="rId9">
-                            <a:extLst>
-                              <a:ext uri="{28A0092B-C50C-407E-A947-70E740481C1C}">
-                                <a14:useLocalDpi xmlns:a14="http://schemas.microsoft.com/office/drawing/2010/main" val="0"/>
-                              </a:ext>
-                            </a:extLst>
-                          </a:blip>
-                          <a:srcRect/>
-                          <a:stretch>
-                            <a:fillRect/>
-                          </a:stretch>
-                        </pic:blipFill>
-                        <pic:spPr bwMode="auto">
-                          <a:xfrm rot="16200000">
-                            <a:off x="-2286000" y="2286000"/>
-                            <a:ext cx="5799455" cy="1227455"/>
-                          </a:xfrm>
-                          <a:prstGeom prst="rect">
-                            <a:avLst/>
-                          </a:prstGeom>
-                          <a:noFill/>
-                        </pic:spPr>
-                      </pic:pic>
-                      <pic:pic xmlns:pic="http://schemas.openxmlformats.org/drawingml/2006/picture">
-                        <pic:nvPicPr>
-                          <pic:cNvPr id="25" name="Picture 25"/>
-                          <pic:cNvPicPr>
-                            <a:picLocks noChangeAspect="1"/>
-                          </pic:cNvPicPr>
-                        </pic:nvPicPr>
-                        <pic:blipFill rotWithShape="1">
-                          <a:blip r:embed="rId10">
-                            <a:extLst>
-                              <a:ext uri="{28A0092B-C50C-407E-A947-70E740481C1C}">
-                                <a14:useLocalDpi xmlns:a14="http://schemas.microsoft.com/office/drawing/2010/main" val="0"/>
-                              </a:ext>
-                            </a:extLst>
-                          </a:blip>
-                          <a:srcRect r="3612" b="19007"/>
-                          <a:stretch/>
-                        </pic:blipFill>
-                        <pic:spPr bwMode="auto">
-                          <a:xfrm rot="16200000">
-                            <a:off x="-1055687" y="2439987"/>
-                            <a:ext cx="5524500" cy="1098550"/>
-                          </a:xfrm>
-                          <a:prstGeom prst="rect">
-                            <a:avLst/>
-                          </a:prstGeom>
-                          <a:noFill/>
-                          <a:ln>
-                            <a:noFill/>
-                          </a:ln>
-                          <a:extLst>
-                            <a:ext uri="{53640926-AAD7-44D8-BBD7-CCE9431645EC}">
-                              <a14:shadowObscured xmlns:a14="http://schemas.microsoft.com/office/drawing/2010/main"/>
-                            </a:ext>
-                          </a:extLst>
-                        </pic:spPr>
-                      </pic:pic>
-                    </wpg:wgp>
-                  </a:graphicData>
-                </a:graphic>
-              </wp:anchor>
-            </w:drawing>
-          </mc:Choice>
-          <mc:Fallback>
-            <w:pict>
-              <v:group w14:anchorId="266BC2D0" id="Group 26" o:spid="_x0000_s1026" style="position:absolute;margin-left:308.4pt;margin-top:.6pt;width:177.65pt;height:456.65pt;z-index:251714560" coordsize="22558,57994" o:gfxdata="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">
-                <v:shapetype id="_x0000_t75" coordsize="21600,21600" o:spt="75" o:preferrelative="t" path="m@4@5l@4@11@9@11@9@5xe" filled="f" stroked="f">
-                  <v:stroke joinstyle="miter"/>
-                  <v:formulas>
-                    <v:f eqn="if lineDrawn pixelLineWidth 0"/>
-                    <v:f eqn="sum @0 1 0"/>
-                    <v:f eqn="sum 0 0 @1"/>
-                    <v:f eqn="prod @2 1 2"/>
-                    <v:f eqn="prod @3 21600 pixelWidth"/>
-                    <v:f eqn="prod @3 21600 pixelHeight"/>
-                    <v:f eqn="sum @0 0 1"/>
-                    <v:f eqn="prod @6 1 2"/>
-                    <v:f eqn="prod @7 21600 pixelWidth"/>
-                    <v:f eqn="sum @8 21600 0"/>
-                    <v:f eqn="prod @7 21600 pixelHeight"/>
-                    <v:f eqn="sum @10 21600 0"/>
-                  </v:formulas>
-                  <v:path o:extrusionok="f" gradientshapeok="t" o:connecttype="rect"/>
-                  <o:lock v:ext="edit" aspectratio="t"/>
-                </v:shapetype>
-                <v:shape id="Picture 6" o:spid="_x0000_s1027" type="#_x0000_t75" style="position:absolute;left:-22860;top:22860;width:57994;height:12274;rotation:-90;visibility:visible;mso-wrap-style:square" o:gfxdata="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">
-                  <v:imagedata r:id="rId11" o:title=""/>
-                </v:shape>
-                <v:shape id="Picture 25" o:spid="_x0000_s1028" type="#_x0000_t75" style="position:absolute;left:-10558;top:24400;width:55245;height:10986;rotation:-90;visibility:visible;mso-wrap-style:square" o:gfxdata="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">
-                  <v:imagedata r:id="rId12" o:title="" cropbottom="12456f" cropright="2367f"/>
-                </v:shape>
-                <w10:wrap type="square"/>
-              </v:group>
-            </w:pict>
-          </mc:Fallback>
-        </mc:AlternateContent>
-      </w:r>
-    </w:p>
-    <w:p>
-      <w:pPr>
-        <w:pStyle w:val="Caption"/>
-        <w:framePr w:w="1431" w:h="1061" w:hRule="exact" w:hSpace="180" w:wrap="around" w:vAnchor="text" w:hAnchor="page" w:x="7606" w:y="8900"/>
-      </w:pPr>
-      <w:r>
-        <w:t xml:space="preserve">Table </w:t>
-      </w:r>
-      <w:r>
-        <w:fldChar w:fldCharType="begin"/>
-      </w:r>
-      <w:r>
-        <w:instrText xml:space="preserve"> SEQ Table \* ARABIC </w:instrText>
-      </w:r>
-      <w:r>
-        <w:fldChar w:fldCharType="separate"/>
-      </w:r>
-      <w:r>
-        <w:rPr>
-          <w:noProof/>
-        </w:rPr>
-        <w:t>1</w:t>
-      </w:r>
-      <w:r>
-        <w:fldChar w:fldCharType="end"/>
-      </w:r>
-      <w:r>
-        <w:t>: A table showing the implemented instruction set</w:t>
-      </w:r>
-      <w:r>
-        <w:t>.</w:t>
-      </w:r>
-    </w:p>
-    <w:p>
-      <w:pPr>
-        <w:pStyle w:val="Caption"/>
-        <w:framePr w:w="1491" w:h="1511" w:hRule="exact" w:hSpace="180" w:wrap="around" w:vAnchor="text" w:hAnchor="page" w:x="9376" w:y="8945"/>
-      </w:pPr>
-      <w:bookmarkStart w:id="6" w:name="_Ref72744362"/>
-      <w:r>
-        <w:t xml:space="preserve">Table </w:t>
-      </w:r>
-      <w:fldSimple w:instr=" SEQ Table \* ARABIC ">
-        <w:r>
-          <w:rPr>
-            <w:noProof/>
-          </w:rPr>
-          <w:t>2</w:t>
-        </w:r>
-      </w:fldSimple>
-      <w:bookmarkEnd w:id="6"/>
-      <w:r>
-        <w:t>: A table showing how operation of the Affine transformation are performed.</w:t>
-      </w:r>
-    </w:p>
-    <w:p>
-      <w:pPr>
-        <w:widowControl w:val="0"/>
-        <w:autoSpaceDE w:val="0"/>
-        <w:autoSpaceDN w:val="0"/>
-        <w:adjustRightInd w:val="0"/>
-        <w:spacing w:after="0" w:line="240" w:lineRule="auto"/>
-        <w:ind w:right="-6"/>
-        <w:rPr>
-          <w:rFonts w:ascii="Helvetica-Oblique" w:hAnsi="Helvetica-Oblique" w:cs="Helvetica-Oblique"/>
-          <w:i/>
-          <w:iCs/>
-        </w:rPr>
-      </w:pPr>
-      <w:r>
-        <w:rPr>
-          <w:noProof/>
-        </w:rPr>
-        <mc:AlternateContent>
-          <mc:Choice Requires="wps">
-            <w:drawing>
-              <wp:anchor distT="0" distB="0" distL="114300" distR="114300" simplePos="0" relativeHeight="251718656" behindDoc="0" locked="0" layoutInCell="1" allowOverlap="1" wp14:anchorId="3A3C9217" wp14:editId="2BFA1FC7">
-                <wp:simplePos x="0" y="0"/>
-                <wp:positionH relativeFrom="column">
-                  <wp:posOffset>-591820</wp:posOffset>
-                </wp:positionH>
-                <wp:positionV relativeFrom="paragraph">
-                  <wp:posOffset>6471285</wp:posOffset>
-                </wp:positionV>
-                <wp:extent cx="4118610" cy="635"/>
-                <wp:effectExtent l="0" t="0" r="0" b="0"/>
-                <wp:wrapNone/>
-                <wp:docPr id="1" name="Text Box 1"/>
-                <wp:cNvGraphicFramePr/>
-                <a:graphic xmlns:a="http://schemas.openxmlformats.org/drawingml/2006/main">
-                  <a:graphicData uri="http://schemas.microsoft.com/office/word/2010/wordprocessingShape">
-                    <wps:wsp>
-                      <wps:cNvSpPr txBox="1"/>
-                      <wps:spPr>
-                        <a:xfrm>
-                          <a:off x="0" y="0"/>
-                          <a:ext cx="4118610" cy="635"/>
-                        </a:xfrm>
-                        <a:prstGeom prst="rect">
-                          <a:avLst/>
-                        </a:prstGeom>
-                        <a:solidFill>
-                          <a:prstClr val="white"/>
-                        </a:solidFill>
-                        <a:ln>
-                          <a:noFill/>
-                        </a:ln>
-                      </wps:spPr>
-                      <wps:txbx>
-                        <w:txbxContent>
-                          <w:p>
-                            <w:pPr>
-                              <w:pStyle w:val="Caption"/>
-                              <w:rPr>
-                                <w:noProof/>
-                              </w:rPr>
-                            </w:pPr>
-                            <w:bookmarkStart w:id="7" w:name="_Ref72751213"/>
-                            <w:bookmarkStart w:id="8" w:name="_Ref72752618"/>
-                            <w:r>
-                              <w:t xml:space="preserve">Figure </w:t>
-                            </w:r>
-                            <w:fldSimple w:instr=" SEQ Figure \* ARABIC ">
-                              <w:r>
-                                <w:rPr>
-                                  <w:noProof/>
-                                </w:rPr>
-                                <w:t>3</w:t>
-                              </w:r>
-                            </w:fldSimple>
-                            <w:bookmarkEnd w:id="7"/>
-                            <w:r>
-                              <w:t>: The output of the picoMIPS4_test testbench.</w:t>
-                            </w:r>
-                            <w:bookmarkEnd w:id="8"/>
-                          </w:p>
-                        </w:txbxContent>
-                      </wps:txbx>
-                      <wps:bodyPr rot="0" spcFirstLastPara="0" vertOverflow="overflow" horzOverflow="overflow" vert="horz" wrap="square" lIns="0" tIns="0" rIns="0" bIns="0" numCol="1" spcCol="0" rtlCol="0" fromWordArt="0" anchor="t" anchorCtr="0" forceAA="0" compatLnSpc="1">
-                        <a:prstTxWarp prst="textNoShape">
-                          <a:avLst/>
-                        </a:prstTxWarp>
-                        <a:spAutoFit/>
-                      </wps:bodyPr>
-                    </wps:wsp>
-                  </a:graphicData>
-                </a:graphic>
-              </wp:anchor>
-            </w:drawing>
-          </mc:Choice>
-          <mc:Fallback>
-            <w:pict>
-              <v:shape w14:anchorId="3A3C9217" id="Text Box 1" o:spid="_x0000_s1030" type="#_x0000_t202" style="position:absolute;margin-left:-46.6pt;margin-top:509.55pt;width:324.3pt;height:.05pt;z-index:251718656;visibility:visible;mso-wrap-style:square;mso-wrap-distance-left:9pt;mso-wrap-distance-top:0;mso-wrap-distance-right:9pt;mso-wrap-distance-bottom:0;mso-position-horizontal:absolute;mso-position-horizontal-relative:text;mso-position-vertical:absolute;mso-position-vertical-relative:text;v-text-anchor:top" o:gfxdata="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" stroked="f">
-                <v:textbox style="mso-fit-shape-to-text:t" inset="0,0,0,0">
-                  <w:txbxContent>
-                    <w:p>
-                      <w:pPr>
-                        <w:pStyle w:val="Caption"/>
-                        <w:rPr>
-                          <w:noProof/>
-                        </w:rPr>
-                      </w:pPr>
-                      <w:bookmarkStart w:id="9" w:name="_Ref72751213"/>
-                      <w:bookmarkStart w:id="10" w:name="_Ref72752618"/>
-                      <w:r>
-                        <w:t xml:space="preserve">Figure </w:t>
-                      </w:r>
-                      <w:fldSimple w:instr=" SEQ Figure \* ARABIC ">
-                        <w:r>
-                          <w:rPr>
-                            <w:noProof/>
-                          </w:rPr>
-                          <w:t>3</w:t>
-                        </w:r>
-                      </w:fldSimple>
-                      <w:bookmarkEnd w:id="9"/>
-                      <w:r>
-                        <w:t>: The output of the picoMIPS4_test testbench.</w:t>
-                      </w:r>
-                      <w:bookmarkEnd w:id="10"/>
-                    </w:p>
-                  </w:txbxContent>
-                </v:textbox>
-              </v:shape>
-            </w:pict>
-          </mc:Fallback>
-        </mc:AlternateContent>
-      </w:r>
-      <w:r>
-        <w:rPr>
-          <w:noProof/>
-        </w:rPr>
-        <mc:AlternateContent>
-          <mc:Choice Requires="wpg">
-            <w:drawing>
-              <wp:anchor distT="0" distB="0" distL="114300" distR="114300" simplePos="0" relativeHeight="251710464" behindDoc="0" locked="0" layoutInCell="1" allowOverlap="1" wp14:anchorId="13EB3FCE" wp14:editId="020F24B2">
+              <wp:anchor distT="0" distB="0" distL="114300" distR="114300" simplePos="0" relativeHeight="251710464" behindDoc="0" locked="0" layoutInCell="1" allowOverlap="1" wp14:anchorId="13EB3FCE" wp14:editId="36A8785C">
                 <wp:simplePos x="0" y="0"/>
                 <wp:positionH relativeFrom="margin">
-                  <wp:posOffset>-3296910</wp:posOffset>
+                  <wp:posOffset>-3198812</wp:posOffset>
                 </wp:positionH>
                 <wp:positionV relativeFrom="page">
-                  <wp:posOffset>3236870</wp:posOffset>
+                  <wp:posOffset>3134677</wp:posOffset>
                 </wp:positionV>
-                <wp:extent cx="9528175" cy="4118610"/>
-                <wp:effectExtent l="0" t="317" r="15557" b="0"/>
+                <wp:extent cx="9528175" cy="4303756"/>
+                <wp:effectExtent l="2540" t="0" r="18415" b="0"/>
                 <wp:wrapNone/>
                 <wp:docPr id="228" name="Group 228"/>
                 <wp:cNvGraphicFramePr/>
@@ -4904,9 +4240,9 @@
                       <wpg:grpSpPr>
                         <a:xfrm rot="16200000">
                           <a:off x="0" y="0"/>
-                          <a:ext cx="9528175" cy="4118610"/>
+                          <a:ext cx="9528175" cy="4303756"/>
                           <a:chOff x="0" y="0"/>
-                          <a:chExt cx="9130665" cy="3940061"/>
+                          <a:chExt cx="9130665" cy="4117732"/>
                         </a:xfrm>
                       </wpg:grpSpPr>
                       <pic:pic xmlns:pic="http://schemas.openxmlformats.org/drawingml/2006/picture">
@@ -4917,7 +4253,7 @@
                           </pic:cNvPicPr>
                         </pic:nvPicPr>
                         <pic:blipFill>
-                          <a:blip r:embed="rId13">
+                          <a:blip r:embed="rId9">
                             <a:extLst>
                               <a:ext uri="{28A0092B-C50C-407E-A947-70E740481C1C}">
                                 <a14:useLocalDpi xmlns:a14="http://schemas.microsoft.com/office/drawing/2010/main" val="0"/>
@@ -5167,8 +4503,8 @@
                         </wps:cNvSpPr>
                         <wps:spPr bwMode="auto">
                           <a:xfrm>
-                            <a:off x="2743200" y="3534770"/>
-                            <a:ext cx="647700" cy="276225"/>
+                            <a:off x="2743799" y="3534787"/>
+                            <a:ext cx="647700" cy="462172"/>
                           </a:xfrm>
                           <a:prstGeom prst="rect">
                             <a:avLst/>
@@ -5189,6 +4525,12 @@
                           <w:txbxContent>
                             <w:p>
                               <w:r>
+                                <w:t>x1 Load</w:t>
+                              </w:r>
+                              <w:r>
+                                <w:br/>
+                              </w:r>
+                              <w:r>
                                 <w:t>%2 = 25</w:t>
                               </w:r>
                             </w:p>
@@ -5205,8 +4547,8 @@
                         </wps:cNvSpPr>
                         <wps:spPr bwMode="auto">
                           <a:xfrm>
-                            <a:off x="3800902" y="3534770"/>
-                            <a:ext cx="647700" cy="276225"/>
+                            <a:off x="3801322" y="3534788"/>
+                            <a:ext cx="647700" cy="434832"/>
                           </a:xfrm>
                           <a:prstGeom prst="rect">
                             <a:avLst/>
@@ -5227,6 +4569,12 @@
                           <w:txbxContent>
                             <w:p>
                               <w:r>
+                                <w:t>y1 Load</w:t>
+                              </w:r>
+                              <w:r>
+                                <w:br/>
+                              </w:r>
+                              <w:r>
                                 <w:t>%3 = 78</w:t>
                               </w:r>
                             </w:p>
@@ -5243,8 +4591,8 @@
                         </wps:cNvSpPr>
                         <wps:spPr bwMode="auto">
                           <a:xfrm>
-                            <a:off x="4728949" y="3514299"/>
-                            <a:ext cx="1043940" cy="412115"/>
+                            <a:off x="4729437" y="3514348"/>
+                            <a:ext cx="1022985" cy="425690"/>
                           </a:xfrm>
                           <a:prstGeom prst="rect">
                             <a:avLst/>
@@ -5268,17 +4616,24 @@
                                 <w:pStyle w:val="NoSpacing"/>
                               </w:pPr>
                               <w:r>
+                                <w:t>y2 calculation</w:t>
+                              </w:r>
+                            </w:p>
+                            <w:p>
+                              <w:pPr>
+                                <w:pStyle w:val="NoSpacing"/>
+                              </w:pPr>
+                              <w:r>
                                 <w:t>%5 = ACC = 57</w:t>
                               </w:r>
                             </w:p>
-                            <w:p/>
                           </w:txbxContent>
                         </wps:txbx>
                         <wps:bodyPr rot="0" vert="horz" wrap="square" lIns="91440" tIns="45720" rIns="91440" bIns="45720" anchor="t" anchorCtr="0">
                           <a:noAutofit/>
                         </wps:bodyPr>
                       </wps:wsp>
-                      <w14:contentPart bwMode="auto" r:id="rId14">
+                      <w14:contentPart bwMode="auto" r:id="rId10">
                         <w14:nvContentPartPr>
                           <w14:cNvPr id="238" name="Ink 238"/>
                           <w14:cNvContentPartPr/>
@@ -5288,7 +4643,7 @@
                           <a:ext cx="158735" cy="86035"/>
                         </w14:xfrm>
                       </w14:contentPart>
-                      <w14:contentPart bwMode="auto" r:id="rId15">
+                      <w14:contentPart bwMode="auto" r:id="rId11">
                         <w14:nvContentPartPr>
                           <w14:cNvPr id="239" name="Ink 239"/>
                           <w14:cNvContentPartPr/>
@@ -5298,7 +4653,7 @@
                           <a:ext cx="162070" cy="75555"/>
                         </w14:xfrm>
                       </w14:contentPart>
-                      <w14:contentPart bwMode="auto" r:id="rId16">
+                      <w14:contentPart bwMode="auto" r:id="rId12">
                         <w14:nvContentPartPr>
                           <w14:cNvPr id="240" name="Ink 240"/>
                           <w14:cNvContentPartPr/>
@@ -5308,7 +4663,7 @@
                           <a:ext cx="127295" cy="70200"/>
                         </w14:xfrm>
                       </w14:contentPart>
-                      <w14:contentPart bwMode="auto" r:id="rId17">
+                      <w14:contentPart bwMode="auto" r:id="rId13">
                         <w14:nvContentPartPr>
                           <w14:cNvPr id="241" name="Ink 241"/>
                           <w14:cNvContentPartPr/>
@@ -5318,7 +4673,7 @@
                           <a:ext cx="122175" cy="62865"/>
                         </w14:xfrm>
                       </w14:contentPart>
-                      <w14:contentPart bwMode="auto" r:id="rId18">
+                      <w14:contentPart bwMode="auto" r:id="rId14">
                         <w14:nvContentPartPr>
                           <w14:cNvPr id="242" name="Ink 242"/>
                           <w14:cNvContentPartPr/>
@@ -5328,7 +4683,7 @@
                           <a:ext cx="105830" cy="65880"/>
                         </w14:xfrm>
                       </w14:contentPart>
-                      <w14:contentPart bwMode="auto" r:id="rId19">
+                      <w14:contentPart bwMode="auto" r:id="rId15">
                         <w14:nvContentPartPr>
                           <w14:cNvPr id="243" name="Ink 243"/>
                           <w14:cNvContentPartPr/>
@@ -5338,7 +4693,7 @@
                           <a:ext cx="17280" cy="56880"/>
                         </w14:xfrm>
                       </w14:contentPart>
-                      <w14:contentPart bwMode="auto" r:id="rId20">
+                      <w14:contentPart bwMode="auto" r:id="rId16">
                         <w14:nvContentPartPr>
                           <w14:cNvPr id="244" name="Ink 244"/>
                           <w14:cNvContentPartPr/>
@@ -5348,7 +4703,7 @@
                           <a:ext cx="46440" cy="54720"/>
                         </w14:xfrm>
                       </w14:contentPart>
-                      <w14:contentPart bwMode="auto" r:id="rId21">
+                      <w14:contentPart bwMode="auto" r:id="rId17">
                         <w14:nvContentPartPr>
                           <w14:cNvPr id="245" name="Ink 245"/>
                           <w14:cNvContentPartPr/>
@@ -5358,7 +4713,7 @@
                           <a:ext cx="142875" cy="71575"/>
                         </w14:xfrm>
                       </w14:contentPart>
-                      <w14:contentPart bwMode="auto" r:id="rId22">
+                      <w14:contentPart bwMode="auto" r:id="rId18">
                         <w14:nvContentPartPr>
                           <w14:cNvPr id="246" name="Ink 246"/>
                           <w14:cNvContentPartPr/>
@@ -5368,7 +4723,7 @@
                           <a:ext cx="35280" cy="61200"/>
                         </w14:xfrm>
                       </w14:contentPart>
-                      <w14:contentPart bwMode="auto" r:id="rId23">
+                      <w14:contentPart bwMode="auto" r:id="rId19">
                         <w14:nvContentPartPr>
                           <w14:cNvPr id="247" name="Ink 247"/>
                           <w14:cNvContentPartPr/>
@@ -5385,8 +4740,8 @@
                         </wps:cNvSpPr>
                         <wps:spPr bwMode="auto">
                           <a:xfrm>
-                            <a:off x="5813946" y="3514299"/>
-                            <a:ext cx="1043940" cy="412115"/>
+                            <a:off x="5814079" y="3514382"/>
+                            <a:ext cx="995865" cy="603350"/>
                           </a:xfrm>
                           <a:prstGeom prst="rect">
                             <a:avLst/>
@@ -5405,6 +4760,14 @@
                         </wps:spPr>
                         <wps:txbx>
                           <w:txbxContent>
+                            <w:p>
+                              <w:pPr>
+                                <w:pStyle w:val="NoSpacing"/>
+                              </w:pPr>
+                              <w:r>
+                                <w:t>x2 calculation and display</w:t>
+                              </w:r>
+                            </w:p>
                             <w:p>
                               <w:pPr>
                                 <w:pStyle w:val="NoSpacing"/>
@@ -5452,6 +4815,14 @@
                                 <w:pStyle w:val="NoSpacing"/>
                               </w:pPr>
                               <w:r>
+                                <w:t>y2 display</w:t>
+                              </w:r>
+                            </w:p>
+                            <w:p>
+                              <w:pPr>
+                                <w:pStyle w:val="NoSpacing"/>
+                              </w:pPr>
+                              <w:r>
                                 <w:t>ACC = %5 = 57 = y2</w:t>
                               </w:r>
                             </w:p>
@@ -5476,9 +4847,28 @@
           </mc:Choice>
           <mc:Fallback>
             <w:pict>
-              <v:group w14:anchorId="13EB3FCE" id="Group 228" o:spid="_x0000_s1031" style="position:absolute;margin-left:-259.6pt;margin-top:254.85pt;width:750.25pt;height:324.3pt;rotation:-90;z-index:251710464;mso-position-horizontal-relative:margin;mso-position-vertical-relative:page;mso-width-relative:margin;mso-height-relative:margin" coordsize="91306,39400" o:gfxdata="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">
+              <v:group w14:anchorId="13EB3FCE" id="Group 228" o:spid="_x0000_s1031" style="position:absolute;margin-left:-251.85pt;margin-top:246.8pt;width:750.25pt;height:338.9pt;rotation:-90;z-index:251710464;mso-position-horizontal-relative:margin;mso-position-vertical-relative:page;mso-width-relative:margin;mso-height-relative:margin" coordsize="91306,41177" o:gfxdata="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">
+                <v:shapetype id="_x0000_t75" coordsize="21600,21600" o:spt="75" o:preferrelative="t" path="m@4@5l@4@11@9@11@9@5xe" filled="f" stroked="f">
+                  <v:stroke joinstyle="miter"/>
+                  <v:formulas>
+                    <v:f eqn="if lineDrawn pixelLineWidth 0"/>
+                    <v:f eqn="sum @0 1 0"/>
+                    <v:f eqn="sum 0 0 @1"/>
+                    <v:f eqn="prod @2 1 2"/>
+                    <v:f eqn="prod @3 21600 pixelWidth"/>
+                    <v:f eqn="prod @3 21600 pixelHeight"/>
+                    <v:f eqn="sum @0 0 1"/>
+                    <v:f eqn="prod @6 1 2"/>
+                    <v:f eqn="prod @7 21600 pixelWidth"/>
+                    <v:f eqn="sum @8 21600 0"/>
+                    <v:f eqn="prod @7 21600 pixelHeight"/>
+                    <v:f eqn="sum @10 21600 0"/>
+                  </v:formulas>
+                  <v:path o:extrusionok="f" gradientshapeok="t" o:connecttype="rect"/>
+                  <o:lock v:ext="edit" aspectratio="t"/>
+                </v:shapetype>
                 <v:shape id="Picture 229" o:spid="_x0000_s1032" type="#_x0000_t75" style="position:absolute;width:91306;height:30714;visibility:visible;mso-wrap-style:square" o:gfxdata="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">
-                  <v:imagedata r:id="rId24" o:title=""/>
+                  <v:imagedata r:id="rId20" o:title=""/>
                 </v:shape>
                 <v:rect id="Rectangle 230" o:spid="_x0000_s1033" style="position:absolute;left:28782;top:190;width:3715;height:34576;visibility:visible;mso-wrap-style:square;v-text-anchor:middle" o:gfxdata="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" filled="f" strokecolor="#4472c4 [3204]" strokeweight="2.25pt">
                   <v:stroke joinstyle="round"/>
@@ -5495,10 +4885,16 @@
                 <v:rect id="Rectangle 234" o:spid="_x0000_s1037" style="position:absolute;left:72114;top:190;width:3714;height:34576;visibility:visible;mso-wrap-style:square;v-text-anchor:middle" o:gfxdata="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" filled="f" strokecolor="red" strokeweight="2.25pt">
                   <v:stroke joinstyle="round"/>
                 </v:rect>
-                <v:shape id="_x0000_s1038" type="#_x0000_t202" style="position:absolute;left:27432;top:35347;width:6477;height:2762;visibility:visible;mso-wrap-style:square;v-text-anchor:top" o:gfxdata="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">
+                <v:shape id="_x0000_s1038" type="#_x0000_t202" style="position:absolute;left:27437;top:35347;width:6477;height:4622;visibility:visible;mso-wrap-style:square;v-text-anchor:top" o:gfxdata="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">
                   <v:textbox>
                     <w:txbxContent>
                       <w:p>
+                        <w:r>
+                          <w:t>x1 Load</w:t>
+                        </w:r>
+                        <w:r>
+                          <w:br/>
+                        </w:r>
                         <w:r>
                           <w:t>%2 = 25</w:t>
                         </w:r>
@@ -5506,10 +4902,16 @@
                     </w:txbxContent>
                   </v:textbox>
                 </v:shape>
-                <v:shape id="_x0000_s1039" type="#_x0000_t202" style="position:absolute;left:38009;top:35347;width:6477;height:2762;visibility:visible;mso-wrap-style:square;v-text-anchor:top" o:gfxdata="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">
+                <v:shape id="_x0000_s1039" type="#_x0000_t202" style="position:absolute;left:38013;top:35347;width:6477;height:4349;visibility:visible;mso-wrap-style:square;v-text-anchor:top" o:gfxdata="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">
                   <v:textbox>
                     <w:txbxContent>
                       <w:p>
+                        <w:r>
+                          <w:t>y1 Load</w:t>
+                        </w:r>
+                        <w:r>
+                          <w:br/>
+                        </w:r>
                         <w:r>
                           <w:t>%3 = 78</w:t>
                         </w:r>
@@ -5517,9 +4919,17 @@
                     </w:txbxContent>
                   </v:textbox>
                 </v:shape>
-                <v:shape id="_x0000_s1040" type="#_x0000_t202" style="position:absolute;left:47289;top:35142;width:10439;height:4122;visibility:visible;mso-wrap-style:square;v-text-anchor:top" o:gfxdata="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">
+                <v:shape id="_x0000_s1040" type="#_x0000_t202" style="position:absolute;left:47294;top:35143;width:10230;height:4257;visibility:visible;mso-wrap-style:square;v-text-anchor:top" o:gfxdata="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">
                   <v:textbox>
                     <w:txbxContent>
+                      <w:p>
+                        <w:pPr>
+                          <w:pStyle w:val="NoSpacing"/>
+                        </w:pPr>
+                        <w:r>
+                          <w:t>y2 calculation</w:t>
+                        </w:r>
+                      </w:p>
                       <w:p>
                         <w:pPr>
                           <w:pStyle w:val="NoSpacing"/>
@@ -5528,43 +4938,50 @@
                           <w:t>%5 = ACC = 57</w:t>
                         </w:r>
                       </w:p>
-                      <w:p/>
                     </w:txbxContent>
                   </v:textbox>
                 </v:shape>
                 <v:shape id="Ink 238" o:spid="_x0000_s1041" type="#_x0000_t75" style="position:absolute;left:54636;top:8988;width:1670;height:943;visibility:visible;mso-wrap-style:square" o:gfxdata="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">
+                  <v:imagedata r:id="rId21" o:title=""/>
+                </v:shape>
+                <v:shape id="Ink 239" o:spid="_x0000_s1042" type="#_x0000_t75" style="position:absolute;left:72899;top:8988;width:1703;height:838;visibility:visible;mso-wrap-style:square" o:gfxdata="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">
+                  <v:imagedata r:id="rId22" o:title=""/>
+                </v:shape>
+                <v:shape id="Ink 240" o:spid="_x0000_s1043" type="#_x0000_t75" style="position:absolute;left:36342;top:6950;width:1355;height:784;visibility:visible;mso-wrap-style:square" o:gfxdata="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">
+                  <v:imagedata r:id="rId23" o:title=""/>
+                </v:shape>
+                <v:shape id="Ink 241" o:spid="_x0000_s1044" type="#_x0000_t75" style="position:absolute;left:44533;top:7045;width:1305;height:711;visibility:visible;mso-wrap-style:square" o:gfxdata="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">
+                  <v:imagedata r:id="rId24" o:title=""/>
+                </v:shape>
+                <v:shape id="Ink 242" o:spid="_x0000_s1045" type="#_x0000_t75" style="position:absolute;left:68593;top:7070;width:1141;height:742;visibility:visible;mso-wrap-style:square" o:gfxdata="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">
                   <v:imagedata r:id="rId25" o:title=""/>
                 </v:shape>
-                <v:shape id="Ink 239" o:spid="_x0000_s1042" type="#_x0000_t75" style="position:absolute;left:72899;top:8988;width:1703;height:838;visibility:visible;mso-wrap-style:square" o:gfxdata="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">
+                <v:shape id="Ink 243" o:spid="_x0000_s1046" type="#_x0000_t75" style="position:absolute;left:44646;top:7038;width:258;height:652;visibility:visible;mso-wrap-style:square" o:gfxdata="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">
                   <v:imagedata r:id="rId26" o:title=""/>
                 </v:shape>
-                <v:shape id="Ink 240" o:spid="_x0000_s1043" type="#_x0000_t75" style="position:absolute;left:36342;top:6950;width:1355;height:784;visibility:visible;mso-wrap-style:square" o:gfxdata="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">
+                <v:shape id="Ink 244" o:spid="_x0000_s1047" type="#_x0000_t75" style="position:absolute;left:36443;top:7045;width:547;height:630;visibility:visible;mso-wrap-style:square" o:gfxdata="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">
                   <v:imagedata r:id="rId27" o:title=""/>
                 </v:shape>
-                <v:shape id="Ink 241" o:spid="_x0000_s1044" type="#_x0000_t75" style="position:absolute;left:44533;top:7045;width:1305;height:711;visibility:visible;mso-wrap-style:square" o:gfxdata="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">
+                <v:shape id="Ink 245" o:spid="_x0000_s1048" type="#_x0000_t75" style="position:absolute;left:32957;top:6969;width:1512;height:798;visibility:visible;mso-wrap-style:square" o:gfxdata="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">
                   <v:imagedata r:id="rId28" o:title=""/>
                 </v:shape>
-                <v:shape id="Ink 242" o:spid="_x0000_s1045" type="#_x0000_t75" style="position:absolute;left:68593;top:7070;width:1141;height:742;visibility:visible;mso-wrap-style:square" o:gfxdata="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">
+                <v:shape id="Ink 246" o:spid="_x0000_s1049" type="#_x0000_t75" style="position:absolute;left:68568;top:7102;width:436;height:694;visibility:visible;mso-wrap-style:square" o:gfxdata="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">
                   <v:imagedata r:id="rId29" o:title=""/>
                 </v:shape>
-                <v:shape id="Ink 243" o:spid="_x0000_s1046" type="#_x0000_t75" style="position:absolute;left:44646;top:7038;width:258;height:652;visibility:visible;mso-wrap-style:square" o:gfxdata="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">
+                <v:shape id="Ink 247" o:spid="_x0000_s1050" type="#_x0000_t75" style="position:absolute;left:80798;top:7013;width:1340;height:841;visibility:visible;mso-wrap-style:square" o:gfxdata="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">
                   <v:imagedata r:id="rId30" o:title=""/>
                 </v:shape>
-                <v:shape id="Ink 244" o:spid="_x0000_s1047" type="#_x0000_t75" style="position:absolute;left:36443;top:7045;width:547;height:630;visibility:visible;mso-wrap-style:square" o:gfxdata="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">
-                  <v:imagedata r:id="rId31" o:title=""/>
-                </v:shape>
-                <v:shape id="Ink 245" o:spid="_x0000_s1048" type="#_x0000_t75" style="position:absolute;left:32957;top:6969;width:1512;height:798;visibility:visible;mso-wrap-style:square" o:gfxdata="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">
-                  <v:imagedata r:id="rId32" o:title=""/>
-                </v:shape>
-                <v:shape id="Ink 246" o:spid="_x0000_s1049" type="#_x0000_t75" style="position:absolute;left:68568;top:7102;width:436;height:694;visibility:visible;mso-wrap-style:square" o:gfxdata="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">
-                  <v:imagedata r:id="rId33" o:title=""/>
-                </v:shape>
-                <v:shape id="Ink 247" o:spid="_x0000_s1050" type="#_x0000_t75" style="position:absolute;left:80798;top:7013;width:1340;height:841;visibility:visible;mso-wrap-style:square" o:gfxdata="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">
-                  <v:imagedata r:id="rId34" o:title=""/>
-                </v:shape>
-                <v:shape id="_x0000_s1051" type="#_x0000_t202" style="position:absolute;left:58139;top:35142;width:10439;height:4122;visibility:visible;mso-wrap-style:square;v-text-anchor:top" o:gfxdata="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">
+                <v:shape id="_x0000_s1051" type="#_x0000_t202" style="position:absolute;left:58140;top:35143;width:9959;height:6034;visibility:visible;mso-wrap-style:square;v-text-anchor:top" o:gfxdata="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">
                   <v:textbox>
                     <w:txbxContent>
+                      <w:p>
+                        <w:pPr>
+                          <w:pStyle w:val="NoSpacing"/>
+                        </w:pPr>
+                        <w:r>
+                          <w:t>x2 calculation and display</w:t>
+                        </w:r>
+                      </w:p>
                       <w:p>
                         <w:pPr>
                           <w:pStyle w:val="NoSpacing"/>
@@ -5585,6 +5002,14 @@
                           <w:pStyle w:val="NoSpacing"/>
                         </w:pPr>
                         <w:r>
+                          <w:t>y2 display</w:t>
+                        </w:r>
+                      </w:p>
+                      <w:p>
+                        <w:pPr>
+                          <w:pStyle w:val="NoSpacing"/>
+                        </w:pPr>
+                        <w:r>
                           <w:t>ACC = %5 = 57 = y2</w:t>
                         </w:r>
                       </w:p>
@@ -5594,6 +5019,391 @@
                 </v:shape>
                 <w10:wrap anchorx="margin" anchory="page"/>
               </v:group>
+            </w:pict>
+          </mc:Fallback>
+        </mc:AlternateContent>
+      </w:r>
+    </w:p>
+    <w:p>
+      <w:pPr>
+        <w:widowControl w:val="0"/>
+        <w:autoSpaceDE w:val="0"/>
+        <w:autoSpaceDN w:val="0"/>
+        <w:adjustRightInd w:val="0"/>
+        <w:spacing w:after="0" w:line="240" w:lineRule="auto"/>
+        <w:ind w:right="-6"/>
+        <w:rPr>
+          <w:rFonts w:ascii="Helvetica-Oblique" w:hAnsi="Helvetica-Oblique" w:cs="Helvetica-Oblique"/>
+          <w:i/>
+          <w:iCs/>
+        </w:rPr>
+      </w:pPr>
+    </w:p>
+    <w:p>
+      <w:pPr>
+        <w:widowControl w:val="0"/>
+        <w:autoSpaceDE w:val="0"/>
+        <w:autoSpaceDN w:val="0"/>
+        <w:adjustRightInd w:val="0"/>
+        <w:spacing w:after="0" w:line="240" w:lineRule="auto"/>
+        <w:ind w:right="-6"/>
+        <w:rPr>
+          <w:rFonts w:ascii="Helvetica-Oblique" w:hAnsi="Helvetica-Oblique" w:cs="Helvetica-Oblique"/>
+          <w:i/>
+          <w:iCs/>
+        </w:rPr>
+      </w:pPr>
+    </w:p>
+    <w:p>
+      <w:pPr>
+        <w:widowControl w:val="0"/>
+        <w:autoSpaceDE w:val="0"/>
+        <w:autoSpaceDN w:val="0"/>
+        <w:adjustRightInd w:val="0"/>
+        <w:spacing w:after="0" w:line="240" w:lineRule="auto"/>
+        <w:ind w:right="-6"/>
+        <w:rPr>
+          <w:rFonts w:ascii="Helvetica-Oblique" w:hAnsi="Helvetica-Oblique" w:cs="Helvetica-Oblique"/>
+          <w:i/>
+          <w:iCs/>
+        </w:rPr>
+      </w:pPr>
+    </w:p>
+    <w:p>
+      <w:pPr>
+        <w:widowControl w:val="0"/>
+        <w:autoSpaceDE w:val="0"/>
+        <w:autoSpaceDN w:val="0"/>
+        <w:adjustRightInd w:val="0"/>
+        <w:spacing w:after="0" w:line="240" w:lineRule="auto"/>
+        <w:ind w:right="-6"/>
+        <w:rPr>
+          <w:rFonts w:ascii="Helvetica-Oblique" w:hAnsi="Helvetica-Oblique" w:cs="Helvetica-Oblique"/>
+          <w:i/>
+          <w:iCs/>
+        </w:rPr>
+      </w:pPr>
+      <w:r>
+        <w:rPr>
+          <w:rFonts w:ascii="Helvetica-Oblique" w:hAnsi="Helvetica-Oblique" w:cs="Helvetica-Oblique"/>
+          <w:i/>
+          <w:iCs/>
+          <w:noProof/>
+        </w:rPr>
+        <mc:AlternateContent>
+          <mc:Choice Requires="wpg">
+            <w:drawing>
+              <wp:anchor distT="0" distB="0" distL="114300" distR="114300" simplePos="0" relativeHeight="251714560" behindDoc="0" locked="0" layoutInCell="1" allowOverlap="1" wp14:anchorId="17E959A0" wp14:editId="7CF3D327">
+                <wp:simplePos x="0" y="0"/>
+                <wp:positionH relativeFrom="column">
+                  <wp:posOffset>3916680</wp:posOffset>
+                </wp:positionH>
+                <wp:positionV relativeFrom="paragraph">
+                  <wp:posOffset>7620</wp:posOffset>
+                </wp:positionV>
+                <wp:extent cx="2255838" cy="5799455"/>
+                <wp:effectExtent l="0" t="0" r="0" b="0"/>
+                <wp:wrapSquare wrapText="bothSides"/>
+                <wp:docPr id="26" name="Group 26"/>
+                <wp:cNvGraphicFramePr/>
+                <a:graphic xmlns:a="http://schemas.openxmlformats.org/drawingml/2006/main">
+                  <a:graphicData uri="http://schemas.microsoft.com/office/word/2010/wordprocessingGroup">
+                    <wpg:wgp>
+                      <wpg:cNvGrpSpPr/>
+                      <wpg:grpSpPr>
+                        <a:xfrm>
+                          <a:off x="0" y="0"/>
+                          <a:ext cx="2255838" cy="5799455"/>
+                          <a:chOff x="0" y="0"/>
+                          <a:chExt cx="2255838" cy="5799455"/>
+                        </a:xfrm>
+                      </wpg:grpSpPr>
+                      <pic:pic xmlns:pic="http://schemas.openxmlformats.org/drawingml/2006/picture">
+                        <pic:nvPicPr>
+                          <pic:cNvPr id="6" name="Picture 6"/>
+                          <pic:cNvPicPr>
+                            <a:picLocks noChangeAspect="1"/>
+                          </pic:cNvPicPr>
+                        </pic:nvPicPr>
+                        <pic:blipFill>
+                          <a:blip r:embed="rId31">
+                            <a:extLst>
+                              <a:ext uri="{28A0092B-C50C-407E-A947-70E740481C1C}">
+                                <a14:useLocalDpi xmlns:a14="http://schemas.microsoft.com/office/drawing/2010/main" val="0"/>
+                              </a:ext>
+                            </a:extLst>
+                          </a:blip>
+                          <a:srcRect/>
+                          <a:stretch>
+                            <a:fillRect/>
+                          </a:stretch>
+                        </pic:blipFill>
+                        <pic:spPr bwMode="auto">
+                          <a:xfrm rot="16200000">
+                            <a:off x="-2286000" y="2286000"/>
+                            <a:ext cx="5799455" cy="1227455"/>
+                          </a:xfrm>
+                          <a:prstGeom prst="rect">
+                            <a:avLst/>
+                          </a:prstGeom>
+                          <a:noFill/>
+                        </pic:spPr>
+                      </pic:pic>
+                      <pic:pic xmlns:pic="http://schemas.openxmlformats.org/drawingml/2006/picture">
+                        <pic:nvPicPr>
+                          <pic:cNvPr id="25" name="Picture 25"/>
+                          <pic:cNvPicPr>
+                            <a:picLocks noChangeAspect="1"/>
+                          </pic:cNvPicPr>
+                        </pic:nvPicPr>
+                        <pic:blipFill rotWithShape="1">
+                          <a:blip r:embed="rId32">
+                            <a:extLst>
+                              <a:ext uri="{28A0092B-C50C-407E-A947-70E740481C1C}">
+                                <a14:useLocalDpi xmlns:a14="http://schemas.microsoft.com/office/drawing/2010/main" val="0"/>
+                              </a:ext>
+                            </a:extLst>
+                          </a:blip>
+                          <a:srcRect r="3612" b="19007"/>
+                          <a:stretch/>
+                        </pic:blipFill>
+                        <pic:spPr bwMode="auto">
+                          <a:xfrm rot="16200000">
+                            <a:off x="-1055687" y="2439987"/>
+                            <a:ext cx="5524500" cy="1098550"/>
+                          </a:xfrm>
+                          <a:prstGeom prst="rect">
+                            <a:avLst/>
+                          </a:prstGeom>
+                          <a:noFill/>
+                          <a:ln>
+                            <a:noFill/>
+                          </a:ln>
+                          <a:extLst>
+                            <a:ext uri="{53640926-AAD7-44D8-BBD7-CCE9431645EC}">
+                              <a14:shadowObscured xmlns:a14="http://schemas.microsoft.com/office/drawing/2010/main"/>
+                            </a:ext>
+                          </a:extLst>
+                        </pic:spPr>
+                      </pic:pic>
+                    </wpg:wgp>
+                  </a:graphicData>
+                </a:graphic>
+              </wp:anchor>
+            </w:drawing>
+          </mc:Choice>
+          <mc:Fallback>
+            <w:pict>
+              <v:group w14:anchorId="1B3D13C3" id="Group 26" o:spid="_x0000_s1026" style="position:absolute;margin-left:308.4pt;margin-top:.6pt;width:177.65pt;height:456.65pt;z-index:251714560" coordsize="22558,57994" o:gfxdata="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">
+                <v:shape id="Picture 6" o:spid="_x0000_s1027" type="#_x0000_t75" style="position:absolute;left:-22860;top:22860;width:57994;height:12274;rotation:-90;visibility:visible;mso-wrap-style:square" o:gfxdata="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">
+                  <v:imagedata r:id="rId33" o:title=""/>
+                </v:shape>
+                <v:shape id="Picture 25" o:spid="_x0000_s1028" type="#_x0000_t75" style="position:absolute;left:-10558;top:24400;width:55245;height:10986;rotation:-90;visibility:visible;mso-wrap-style:square" o:gfxdata="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">
+                  <v:imagedata r:id="rId34" o:title="" cropbottom="12456f" cropright="2367f"/>
+                </v:shape>
+                <w10:wrap type="square"/>
+              </v:group>
+            </w:pict>
+          </mc:Fallback>
+        </mc:AlternateContent>
+      </w:r>
+    </w:p>
+    <w:p>
+      <w:pPr>
+        <w:pStyle w:val="Caption"/>
+        <w:framePr w:w="1431" w:h="1061" w:hRule="exact" w:hSpace="180" w:wrap="around" w:vAnchor="text" w:hAnchor="page" w:x="7606" w:y="8900"/>
+      </w:pPr>
+      <w:r>
+        <w:t xml:space="preserve">Table </w:t>
+      </w:r>
+      <w:r>
+        <w:fldChar w:fldCharType="begin"/>
+      </w:r>
+      <w:r>
+        <w:instrText xml:space="preserve"> SEQ Table \* ARABIC </w:instrText>
+      </w:r>
+      <w:r>
+        <w:fldChar w:fldCharType="separate"/>
+      </w:r>
+      <w:r>
+        <w:rPr>
+          <w:noProof/>
+        </w:rPr>
+        <w:t>1</w:t>
+      </w:r>
+      <w:r>
+        <w:fldChar w:fldCharType="end"/>
+      </w:r>
+      <w:r>
+        <w:t>: A table showing the implemented instruction set</w:t>
+      </w:r>
+      <w:r>
+        <w:t>.</w:t>
+      </w:r>
+    </w:p>
+    <w:p>
+      <w:pPr>
+        <w:pStyle w:val="Caption"/>
+        <w:framePr w:w="1491" w:h="1511" w:hRule="exact" w:hSpace="180" w:wrap="around" w:vAnchor="text" w:hAnchor="page" w:x="9376" w:y="8945"/>
+      </w:pPr>
+      <w:bookmarkStart w:id="6" w:name="_Ref72744362"/>
+      <w:r>
+        <w:t xml:space="preserve">Table </w:t>
+      </w:r>
+      <w:fldSimple w:instr=" SEQ Table \* ARABIC ">
+        <w:r>
+          <w:rPr>
+            <w:noProof/>
+          </w:rPr>
+          <w:t>2</w:t>
+        </w:r>
+      </w:fldSimple>
+      <w:bookmarkEnd w:id="6"/>
+      <w:r>
+        <w:t>: A table showing how operation of the Affine transformation are performed.</w:t>
+      </w:r>
+    </w:p>
+    <w:p>
+      <w:pPr>
+        <w:widowControl w:val="0"/>
+        <w:autoSpaceDE w:val="0"/>
+        <w:autoSpaceDN w:val="0"/>
+        <w:adjustRightInd w:val="0"/>
+        <w:spacing w:after="0" w:line="240" w:lineRule="auto"/>
+        <w:ind w:right="-6"/>
+        <w:rPr>
+          <w:rFonts w:ascii="Helvetica-Oblique" w:hAnsi="Helvetica-Oblique" w:cs="Helvetica-Oblique"/>
+          <w:i/>
+          <w:iCs/>
+        </w:rPr>
+      </w:pPr>
+      <w:r>
+        <w:rPr>
+          <w:noProof/>
+        </w:rPr>
+        <mc:AlternateContent>
+          <mc:Choice Requires="wps">
+            <w:drawing>
+              <wp:anchor distT="0" distB="0" distL="114300" distR="114300" simplePos="0" relativeHeight="251718656" behindDoc="0" locked="0" layoutInCell="1" allowOverlap="1" wp14:anchorId="3A3C9217" wp14:editId="4F900E2C">
+                <wp:simplePos x="0" y="0"/>
+                <wp:positionH relativeFrom="column">
+                  <wp:posOffset>-590551</wp:posOffset>
+                </wp:positionH>
+                <wp:positionV relativeFrom="paragraph">
+                  <wp:posOffset>6470014</wp:posOffset>
+                </wp:positionV>
+                <wp:extent cx="4181475" cy="428625"/>
+                <wp:effectExtent l="0" t="0" r="9525" b="9525"/>
+                <wp:wrapNone/>
+                <wp:docPr id="1" name="Text Box 1"/>
+                <wp:cNvGraphicFramePr/>
+                <a:graphic xmlns:a="http://schemas.openxmlformats.org/drawingml/2006/main">
+                  <a:graphicData uri="http://schemas.microsoft.com/office/word/2010/wordprocessingShape">
+                    <wps:wsp>
+                      <wps:cNvSpPr txBox="1"/>
+                      <wps:spPr>
+                        <a:xfrm>
+                          <a:off x="0" y="0"/>
+                          <a:ext cx="4181475" cy="428625"/>
+                        </a:xfrm>
+                        <a:prstGeom prst="rect">
+                          <a:avLst/>
+                        </a:prstGeom>
+                        <a:solidFill>
+                          <a:prstClr val="white"/>
+                        </a:solidFill>
+                        <a:ln>
+                          <a:noFill/>
+                        </a:ln>
+                      </wps:spPr>
+                      <wps:txbx>
+                        <w:txbxContent>
+                          <w:p>
+                            <w:pPr>
+                              <w:pStyle w:val="Caption"/>
+                              <w:rPr>
+                                <w:noProof/>
+                              </w:rPr>
+                            </w:pPr>
+                            <w:bookmarkStart w:id="7" w:name="_Ref72751213"/>
+                            <w:bookmarkStart w:id="8" w:name="_Ref72752618"/>
+                            <w:r>
+                              <w:t xml:space="preserve">Figure </w:t>
+                            </w:r>
+                            <w:fldSimple w:instr=" SEQ Figure \* ARABIC ">
+                              <w:r>
+                                <w:rPr>
+                                  <w:noProof/>
+                                </w:rPr>
+                                <w:t>3</w:t>
+                              </w:r>
+                            </w:fldSimple>
+                            <w:bookmarkEnd w:id="7"/>
+                            <w:r>
+                              <w:t>: The output of the picoMIPS4_test testbench.</w:t>
+                            </w:r>
+                            <w:bookmarkEnd w:id="8"/>
+                            <w:r>
+                              <w:t xml:space="preserve"> x1 is loaded on instruction 1, y1 is loaded on instruction 4. y2 is computed in instructions 6,7,8, and x1 is computed in instructions 9,10,11. This leaves x2 in ACC for display. y2 is displayed on instruction 13. </w:t>
+                            </w:r>
+                          </w:p>
+                        </w:txbxContent>
+                      </wps:txbx>
+                      <wps:bodyPr rot="0" spcFirstLastPara="0" vertOverflow="overflow" horzOverflow="overflow" vert="horz" wrap="square" lIns="0" tIns="0" rIns="0" bIns="0" numCol="1" spcCol="0" rtlCol="0" fromWordArt="0" anchor="t" anchorCtr="0" forceAA="0" compatLnSpc="1">
+                        <a:prstTxWarp prst="textNoShape">
+                          <a:avLst/>
+                        </a:prstTxWarp>
+                        <a:noAutofit/>
+                      </wps:bodyPr>
+                    </wps:wsp>
+                  </a:graphicData>
+                </a:graphic>
+                <wp14:sizeRelH relativeFrom="margin">
+                  <wp14:pctWidth>0</wp14:pctWidth>
+                </wp14:sizeRelH>
+                <wp14:sizeRelV relativeFrom="margin">
+                  <wp14:pctHeight>0</wp14:pctHeight>
+                </wp14:sizeRelV>
+              </wp:anchor>
+            </w:drawing>
+          </mc:Choice>
+          <mc:Fallback>
+            <w:pict>
+              <v:shape w14:anchorId="3A3C9217" id="Text Box 1" o:spid="_x0000_s1053" type="#_x0000_t202" style="position:absolute;margin-left:-46.5pt;margin-top:509.45pt;width:329.25pt;height:33.75pt;z-index:251718656;visibility:visible;mso-wrap-style:square;mso-width-percent:0;mso-height-percent:0;mso-wrap-distance-left:9pt;mso-wrap-distance-top:0;mso-wrap-distance-right:9pt;mso-wrap-distance-bottom:0;mso-position-horizontal:absolute;mso-position-horizontal-relative:text;mso-position-vertical:absolute;mso-position-vertical-relative:text;mso-width-percent:0;mso-height-percent:0;mso-width-relative:margin;mso-height-relative:margin;v-text-anchor:top" o:gfxdata="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" stroked="f">
+                <v:textbox inset="0,0,0,0">
+                  <w:txbxContent>
+                    <w:p>
+                      <w:pPr>
+                        <w:pStyle w:val="Caption"/>
+                        <w:rPr>
+                          <w:noProof/>
+                        </w:rPr>
+                      </w:pPr>
+                      <w:bookmarkStart w:id="9" w:name="_Ref72751213"/>
+                      <w:bookmarkStart w:id="10" w:name="_Ref72752618"/>
+                      <w:r>
+                        <w:t xml:space="preserve">Figure </w:t>
+                      </w:r>
+                      <w:fldSimple w:instr=" SEQ Figure \* ARABIC ">
+                        <w:r>
+                          <w:rPr>
+                            <w:noProof/>
+                          </w:rPr>
+                          <w:t>3</w:t>
+                        </w:r>
+                      </w:fldSimple>
+                      <w:bookmarkEnd w:id="9"/>
+                      <w:r>
+                        <w:t>: The output of the picoMIPS4_test testbench.</w:t>
+                      </w:r>
+                      <w:bookmarkEnd w:id="10"/>
+                      <w:r>
+                        <w:t xml:space="preserve"> x1 is loaded on instruction 1, y1 is loaded on instruction 4. y2 is computed in instructions 6,7,8, and x1 is computed in instructions 9,10,11. This leaves x2 in ACC for display. y2 is displayed on instruction 13. </w:t>
+                      </w:r>
+                    </w:p>
+                  </w:txbxContent>
+                </v:textbox>
+              </v:shape>
             </w:pict>
           </mc:Fallback>
         </mc:AlternateContent>
@@ -6004,23 +5814,7 @@
                                     <w:sz w:val="18"/>
                                     <w:szCs w:val="18"/>
                                   </w:rPr>
-                                  <w:t xml:space="preserve">ACC goes to </w:t>
-                                </w:r>
-                                <w:proofErr w:type="spellStart"/>
-                                <w:r>
-                                  <w:rPr>
-                                    <w:sz w:val="18"/>
-                                    <w:szCs w:val="18"/>
-                                  </w:rPr>
-                                  <w:t>rs</w:t>
-                                </w:r>
-                                <w:proofErr w:type="spellEnd"/>
-                                <w:r>
-                                  <w:rPr>
-                                    <w:sz w:val="18"/>
-                                    <w:szCs w:val="18"/>
-                                  </w:rPr>
-                                  <w:t>*immediate + ACC</w:t>
+                                  <w:t>ACC goes to rs*immediate + ACC</w:t>
                                 </w:r>
                               </w:p>
                               <w:p>
@@ -6178,23 +5972,7 @@
                                       <w:sz w:val="18"/>
                                       <w:szCs w:val="18"/>
                                     </w:rPr>
-                                    <w:t xml:space="preserve">Test ADDI and </w:t>
-                                  </w:r>
-                                  <w:proofErr w:type="gramStart"/>
-                                  <w:r>
-                                    <w:rPr>
-                                      <w:sz w:val="18"/>
-                                      <w:szCs w:val="18"/>
-                                    </w:rPr>
-                                    <w:t>switch[</w:t>
-                                  </w:r>
-                                  <w:proofErr w:type="gramEnd"/>
-                                  <w:r>
-                                    <w:rPr>
-                                      <w:sz w:val="18"/>
-                                      <w:szCs w:val="18"/>
-                                    </w:rPr>
-                                    <w:t>7:0] writeback.</w:t>
+                                    <w:t>Test ADDI and switch[7:0] writeback.</w:t>
                                   </w:r>
                                 </w:p>
                                 <w:p>
@@ -6205,21 +5983,12 @@
                                       <w:szCs w:val="18"/>
                                     </w:rPr>
                                   </w:pPr>
-                                  <w:proofErr w:type="spellStart"/>
                                   <w:r>
                                     <w:rPr>
                                       <w:sz w:val="18"/>
                                       <w:szCs w:val="18"/>
                                     </w:rPr>
-                                    <w:t>in_en</w:t>
-                                  </w:r>
-                                  <w:proofErr w:type="spellEnd"/>
-                                  <w:r>
-                                    <w:rPr>
-                                      <w:sz w:val="18"/>
-                                      <w:szCs w:val="18"/>
-                                    </w:rPr>
-                                    <w:t xml:space="preserve"> = 0:</w:t>
+                                    <w:t>in_en = 0:</w:t>
                                   </w:r>
                                 </w:p>
                                 <w:p>
@@ -6230,7 +5999,6 @@
                                       <w:szCs w:val="18"/>
                                     </w:rPr>
                                   </w:pPr>
-                                  <w:proofErr w:type="spellStart"/>
                                   <w:r>
                                     <w:rPr>
                                       <w:sz w:val="18"/>
@@ -6238,39 +6006,13 @@
                                     </w:rPr>
                                     <w:t>W_data</w:t>
                                   </w:r>
-                                  <w:proofErr w:type="spellEnd"/>
                                   <w:r>
                                     <w:rPr>
                                       <w:sz w:val="18"/>
                                       <w:szCs w:val="18"/>
                                     </w:rPr>
-                                    <w:t xml:space="preserve"> = </w:t>
+                                    <w:t xml:space="preserve"> = rs + imm</w:t>
                                   </w:r>
-                                  <w:proofErr w:type="spellStart"/>
-                                  <w:r>
-                                    <w:rPr>
-                                      <w:sz w:val="18"/>
-                                      <w:szCs w:val="18"/>
-                                    </w:rPr>
-                                    <w:t>rs</w:t>
-                                  </w:r>
-                                  <w:proofErr w:type="spellEnd"/>
-                                  <w:r>
-                                    <w:rPr>
-                                      <w:sz w:val="18"/>
-                                      <w:szCs w:val="18"/>
-                                    </w:rPr>
-                                    <w:t xml:space="preserve"> + </w:t>
-                                  </w:r>
-                                  <w:proofErr w:type="spellStart"/>
-                                  <w:r>
-                                    <w:rPr>
-                                      <w:sz w:val="18"/>
-                                      <w:szCs w:val="18"/>
-                                    </w:rPr>
-                                    <w:t>imm</w:t>
-                                  </w:r>
-                                  <w:proofErr w:type="spellEnd"/>
                                 </w:p>
                                 <w:p>
                                   <w:pPr>
@@ -6296,21 +6038,12 @@
                                       <w:szCs w:val="18"/>
                                     </w:rPr>
                                   </w:pPr>
-                                  <w:proofErr w:type="spellStart"/>
                                   <w:r>
                                     <w:rPr>
                                       <w:sz w:val="18"/>
                                       <w:szCs w:val="18"/>
                                     </w:rPr>
-                                    <w:t>in_en</w:t>
-                                  </w:r>
-                                  <w:proofErr w:type="spellEnd"/>
-                                  <w:r>
-                                    <w:rPr>
-                                      <w:sz w:val="18"/>
-                                      <w:szCs w:val="18"/>
-                                    </w:rPr>
-                                    <w:t xml:space="preserve"> = 0:</w:t>
+                                    <w:t>in_en = 0:</w:t>
                                   </w:r>
                                 </w:p>
                                 <w:p>
@@ -6321,46 +6054,19 @@
                                       <w:szCs w:val="18"/>
                                     </w:rPr>
                                   </w:pPr>
-                                  <w:proofErr w:type="spellStart"/>
                                   <w:r>
                                     <w:rPr>
                                       <w:sz w:val="18"/>
                                       <w:szCs w:val="18"/>
                                     </w:rPr>
-                                    <w:t>W_data</w:t>
+                                    <w:t xml:space="preserve">W_data = </w:t>
                                   </w:r>
-                                  <w:proofErr w:type="spellEnd"/>
                                   <w:r>
                                     <w:rPr>
                                       <w:sz w:val="18"/>
                                       <w:szCs w:val="18"/>
                                     </w:rPr>
-                                    <w:t xml:space="preserve"> = </w:t>
-                                  </w:r>
-                                  <w:proofErr w:type="spellStart"/>
-                                  <w:proofErr w:type="gramStart"/>
-                                  <w:r>
-                                    <w:rPr>
-                                      <w:sz w:val="18"/>
-                                      <w:szCs w:val="18"/>
-                                    </w:rPr>
-                                    <w:t>sw</w:t>
-                                  </w:r>
-                                  <w:proofErr w:type="spellEnd"/>
-                                  <w:r>
-                                    <w:rPr>
-                                      <w:sz w:val="18"/>
-                                      <w:szCs w:val="18"/>
-                                    </w:rPr>
-                                    <w:t>[</w:t>
-                                  </w:r>
-                                  <w:proofErr w:type="gramEnd"/>
-                                  <w:r>
-                                    <w:rPr>
-                                      <w:sz w:val="18"/>
-                                      <w:szCs w:val="18"/>
-                                    </w:rPr>
-                                    <w:t xml:space="preserve">7:0]   </w:t>
+                                    <w:t xml:space="preserve">sw[7:0]   </w:t>
                                   </w:r>
                                 </w:p>
                                 <w:p>
@@ -6478,23 +6184,7 @@
                                     <w:sz w:val="18"/>
                                     <w:szCs w:val="18"/>
                                   </w:rPr>
-                                  <w:t xml:space="preserve">Test </w:t>
-                                </w:r>
-                                <w:proofErr w:type="gramStart"/>
-                                <w:r>
-                                  <w:rPr>
-                                    <w:sz w:val="18"/>
-                                    <w:szCs w:val="18"/>
-                                  </w:rPr>
-                                  <w:t>SW[</w:t>
-                                </w:r>
-                                <w:proofErr w:type="gramEnd"/>
-                                <w:r>
-                                  <w:rPr>
-                                    <w:sz w:val="18"/>
-                                    <w:szCs w:val="18"/>
-                                  </w:rPr>
-                                  <w:t>8] value detection using z (zero) flag.</w:t>
+                                  <w:t>Test SW[8] value detection using z (zero) flag.</w:t>
                                 </w:r>
                               </w:p>
                               <w:p>
@@ -6510,23 +6200,7 @@
                                     <w:sz w:val="18"/>
                                     <w:szCs w:val="18"/>
                                   </w:rPr>
-                                  <w:t xml:space="preserve">Zeros on all inputs and </w:t>
-                                </w:r>
-                                <w:proofErr w:type="spellStart"/>
-                                <w:r>
-                                  <w:rPr>
-                                    <w:sz w:val="18"/>
-                                    <w:szCs w:val="18"/>
-                                  </w:rPr>
-                                  <w:t>a_in_sel</w:t>
-                                </w:r>
-                                <w:proofErr w:type="spellEnd"/>
-                                <w:r>
-                                  <w:rPr>
-                                    <w:sz w:val="18"/>
-                                    <w:szCs w:val="18"/>
-                                  </w:rPr>
-                                  <w:t xml:space="preserve"> = 1 </w:t>
+                                  <w:t xml:space="preserve">Zeros on all inputs and a_in_sel = 1 </w:t>
                                 </w:r>
                                 <w:r>
                                   <w:rPr>
@@ -6551,46 +6225,12 @@
                                     <w:szCs w:val="18"/>
                                   </w:rPr>
                                 </w:pPr>
-                                <w:proofErr w:type="spellStart"/>
                                 <w:r>
                                   <w:rPr>
                                     <w:sz w:val="18"/>
                                     <w:szCs w:val="18"/>
                                   </w:rPr>
-                                  <w:t>add_out</w:t>
-                                </w:r>
-                                <w:proofErr w:type="spellEnd"/>
-                                <w:r>
-                                  <w:rPr>
-                                    <w:sz w:val="18"/>
-                                    <w:szCs w:val="18"/>
-                                  </w:rPr>
-                                  <w:t xml:space="preserve"> = {n{</w:t>
-                                </w:r>
-                                <w:proofErr w:type="spellStart"/>
-                                <w:proofErr w:type="gramStart"/>
-                                <w:r>
-                                  <w:rPr>
-                                    <w:sz w:val="18"/>
-                                    <w:szCs w:val="18"/>
-                                  </w:rPr>
-                                  <w:t>sw</w:t>
-                                </w:r>
-                                <w:proofErr w:type="spellEnd"/>
-                                <w:r>
-                                  <w:rPr>
-                                    <w:sz w:val="18"/>
-                                    <w:szCs w:val="18"/>
-                                  </w:rPr>
-                                  <w:t>[</w:t>
-                                </w:r>
-                                <w:proofErr w:type="gramEnd"/>
-                                <w:r>
-                                  <w:rPr>
-                                    <w:sz w:val="18"/>
-                                    <w:szCs w:val="18"/>
-                                  </w:rPr>
-                                  <w:t>8]}</w:t>
+                                  <w:t>add_out = {n{sw[8]}</w:t>
                                 </w:r>
                                 <w:r>
                                   <w:rPr>
@@ -6613,32 +6253,7 @@
                                     <w:sz w:val="18"/>
                                     <w:szCs w:val="18"/>
                                   </w:rPr>
-                                  <w:t xml:space="preserve">z flag detects change in </w:t>
-                                </w:r>
-                                <w:proofErr w:type="spellStart"/>
-                                <w:proofErr w:type="gramStart"/>
-                                <w:r>
-                                  <w:rPr>
-                                    <w:sz w:val="18"/>
-                                    <w:szCs w:val="18"/>
-                                  </w:rPr>
-                                  <w:t>sw</w:t>
-                                </w:r>
-                                <w:proofErr w:type="spellEnd"/>
-                                <w:r>
-                                  <w:rPr>
-                                    <w:sz w:val="18"/>
-                                    <w:szCs w:val="18"/>
-                                  </w:rPr>
-                                  <w:t>[</w:t>
-                                </w:r>
-                                <w:proofErr w:type="gramEnd"/>
-                                <w:r>
-                                  <w:rPr>
-                                    <w:sz w:val="18"/>
-                                    <w:szCs w:val="18"/>
-                                  </w:rPr>
-                                  <w:t xml:space="preserve">8] value.   </w:t>
+                                  <w:t xml:space="preserve">z flag detects change in sw[8] value.   </w:t>
                                 </w:r>
                                 <w:r>
                                   <w:rPr>
@@ -6912,16 +6527,16 @@
           </mc:Choice>
           <mc:Fallback>
             <w:pict>
-              <v:group w14:anchorId="190FCABC" id="Group 22" o:spid="_x0000_s1053" style="position:absolute;left:0;text-align:left;margin-left:-11.25pt;margin-top:87.5pt;width:445.1pt;height:472.4pt;z-index:251708416;mso-position-vertical-relative:margin" coordsize="56527,59998" o:gfxdata="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">
-                <v:group id="Group 20" o:spid="_x0000_s1054" style="position:absolute;width:56527;height:56740" coordsize="56527,56740" o:gfxdata="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">
-                  <v:shape id="Picture 7" o:spid="_x0000_s1055" type="#_x0000_t75" style="position:absolute;top:445;width:55359;height:43263;visibility:visible;mso-wrap-style:square" o:gfxdata="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">
+              <v:group w14:anchorId="190FCABC" id="Group 22" o:spid="_x0000_s1054" style="position:absolute;left:0;text-align:left;margin-left:-11.25pt;margin-top:87.5pt;width:445.1pt;height:472.4pt;z-index:251708416;mso-position-vertical-relative:margin" coordsize="56527,59998" o:gfxdata="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">
+                <v:group id="Group 20" o:spid="_x0000_s1055" style="position:absolute;width:56527;height:56740" coordsize="56527,56740" o:gfxdata="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">
+                  <v:shape id="Picture 7" o:spid="_x0000_s1056" type="#_x0000_t75" style="position:absolute;top:445;width:55359;height:43263;visibility:visible;mso-wrap-style:square" o:gfxdata="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">
                     <v:imagedata r:id="rId53" o:title=""/>
                   </v:shape>
-                  <v:group id="Group 14" o:spid="_x0000_s1056" style="position:absolute;left:20991;top:238;width:7664;height:56502" coordsize="7664,56506" o:gfxdata="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">
-                    <v:rect id="Rectangle 8" o:spid="_x0000_s1057" style="position:absolute;left:190;width:7474;height:43469;visibility:visible;mso-wrap-style:square;v-text-anchor:middle" o:gfxdata="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" filled="f" strokecolor="#4472c4 [3204]" strokeweight="2.25pt">
+                  <v:group id="Group 14" o:spid="_x0000_s1057" style="position:absolute;left:20991;top:238;width:7664;height:56502" coordsize="7664,56506" o:gfxdata="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">
+                    <v:rect id="Rectangle 8" o:spid="_x0000_s1058" style="position:absolute;left:190;width:7474;height:43469;visibility:visible;mso-wrap-style:square;v-text-anchor:middle" o:gfxdata="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" filled="f" strokecolor="#4472c4 [3204]" strokeweight="2.25pt">
                       <v:stroke joinstyle="round"/>
                     </v:rect>
-                    <v:shape id="_x0000_s1058" type="#_x0000_t202" style="position:absolute;top:43460;width:7664;height:13046;visibility:visible;mso-wrap-style:square;v-text-anchor:top" o:gfxdata="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">
+                    <v:shape id="_x0000_s1059" type="#_x0000_t202" style="position:absolute;top:43460;width:7664;height:13046;visibility:visible;mso-wrap-style:square;v-text-anchor:top" o:gfxdata="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">
                       <v:textbox inset="1mm,,1mm">
                         <w:txbxContent>
                           <w:p>
@@ -6958,10 +6573,10 @@
                       </v:textbox>
                     </v:shape>
                   </v:group>
-                  <v:rect id="Rectangle 10" o:spid="_x0000_s1059" style="position:absolute;left:28656;top:238;width:7474;height:43470;visibility:visible;mso-wrap-style:square;v-text-anchor:middle" o:gfxdata="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" filled="f" strokecolor="#c45911 [2405]" strokeweight="2.25pt">
+                  <v:rect id="Rectangle 10" o:spid="_x0000_s1060" style="position:absolute;left:28656;top:238;width:7474;height:43470;visibility:visible;mso-wrap-style:square;v-text-anchor:middle" o:gfxdata="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" filled="f" strokecolor="#c45911 [2405]" strokeweight="2.25pt">
                     <v:stroke joinstyle="round"/>
                   </v:rect>
-                  <v:shape id="_x0000_s1060" type="#_x0000_t202" style="position:absolute;left:28545;top:43700;width:7664;height:12961;visibility:visible;mso-wrap-style:square;v-text-anchor:top" o:gfxdata="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">
+                  <v:shape id="_x0000_s1061" type="#_x0000_t202" style="position:absolute;left:28545;top:43700;width:7664;height:12961;visibility:visible;mso-wrap-style:square;v-text-anchor:top" o:gfxdata="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">
                     <v:textbox inset="1mm,,1mm">
                       <w:txbxContent>
                         <w:p>
@@ -6993,23 +6608,7 @@
                               <w:sz w:val="18"/>
                               <w:szCs w:val="18"/>
                             </w:rPr>
-                            <w:t xml:space="preserve">ACC goes to </w:t>
-                          </w:r>
-                          <w:proofErr w:type="spellStart"/>
-                          <w:r>
-                            <w:rPr>
-                              <w:sz w:val="18"/>
-                              <w:szCs w:val="18"/>
-                            </w:rPr>
-                            <w:t>rs</w:t>
-                          </w:r>
-                          <w:proofErr w:type="spellEnd"/>
-                          <w:r>
-                            <w:rPr>
-                              <w:sz w:val="18"/>
-                              <w:szCs w:val="18"/>
-                            </w:rPr>
-                            <w:t>*immediate + ACC</w:t>
+                            <w:t>ACC goes to rs*immediate + ACC</w:t>
                           </w:r>
                         </w:p>
                         <w:p>
@@ -7070,11 +6669,11 @@
                       </w:txbxContent>
                     </v:textbox>
                   </v:shape>
-                  <v:group id="Group 15" o:spid="_x0000_s1061" style="position:absolute;left:35860;width:9938;height:56661" coordsize="7918,55014" o:gfxdata="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">
-                    <v:rect id="Rectangle 16" o:spid="_x0000_s1062" style="position:absolute;left:190;width:7728;height:42199;visibility:visible;mso-wrap-style:square;v-text-anchor:middle" o:gfxdata="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" filled="f" strokecolor="#4472c4 [3204]" strokeweight="2.25pt">
+                  <v:group id="Group 15" o:spid="_x0000_s1062" style="position:absolute;left:35860;width:9938;height:56661" coordsize="7918,55014" o:gfxdata="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">
+                    <v:rect id="Rectangle 16" o:spid="_x0000_s1063" style="position:absolute;left:190;width:7728;height:42199;visibility:visible;mso-wrap-style:square;v-text-anchor:middle" o:gfxdata="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" filled="f" strokecolor="#4472c4 [3204]" strokeweight="2.25pt">
                       <v:stroke joinstyle="round"/>
                     </v:rect>
-                    <v:shape id="_x0000_s1063" type="#_x0000_t202" style="position:absolute;top:42430;width:7664;height:12584;visibility:visible;mso-wrap-style:square;v-text-anchor:top" o:gfxdata="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">
+                    <v:shape id="_x0000_s1064" type="#_x0000_t202" style="position:absolute;top:42430;width:7664;height:12584;visibility:visible;mso-wrap-style:square;v-text-anchor:top" o:gfxdata="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">
                       <v:textbox inset="1mm,,1mm">
                         <w:txbxContent>
                           <w:p>
@@ -7090,23 +6689,7 @@
                                 <w:sz w:val="18"/>
                                 <w:szCs w:val="18"/>
                               </w:rPr>
-                              <w:t xml:space="preserve">Test ADDI and </w:t>
-                            </w:r>
-                            <w:proofErr w:type="gramStart"/>
-                            <w:r>
-                              <w:rPr>
-                                <w:sz w:val="18"/>
-                                <w:szCs w:val="18"/>
-                              </w:rPr>
-                              <w:t>switch[</w:t>
-                            </w:r>
-                            <w:proofErr w:type="gramEnd"/>
-                            <w:r>
-                              <w:rPr>
-                                <w:sz w:val="18"/>
-                                <w:szCs w:val="18"/>
-                              </w:rPr>
-                              <w:t>7:0] writeback.</w:t>
+                              <w:t>Test ADDI and switch[7:0] writeback.</w:t>
                             </w:r>
                           </w:p>
                           <w:p>
@@ -7117,21 +6700,12 @@
                                 <w:szCs w:val="18"/>
                               </w:rPr>
                             </w:pPr>
-                            <w:proofErr w:type="spellStart"/>
                             <w:r>
                               <w:rPr>
                                 <w:sz w:val="18"/>
                                 <w:szCs w:val="18"/>
                               </w:rPr>
-                              <w:t>in_en</w:t>
-                            </w:r>
-                            <w:proofErr w:type="spellEnd"/>
-                            <w:r>
-                              <w:rPr>
-                                <w:sz w:val="18"/>
-                                <w:szCs w:val="18"/>
-                              </w:rPr>
-                              <w:t xml:space="preserve"> = 0:</w:t>
+                              <w:t>in_en = 0:</w:t>
                             </w:r>
                           </w:p>
                           <w:p>
@@ -7142,7 +6716,6 @@
                                 <w:szCs w:val="18"/>
                               </w:rPr>
                             </w:pPr>
-                            <w:proofErr w:type="spellStart"/>
                             <w:r>
                               <w:rPr>
                                 <w:sz w:val="18"/>
@@ -7150,39 +6723,13 @@
                               </w:rPr>
                               <w:t>W_data</w:t>
                             </w:r>
-                            <w:proofErr w:type="spellEnd"/>
                             <w:r>
                               <w:rPr>
                                 <w:sz w:val="18"/>
                                 <w:szCs w:val="18"/>
                               </w:rPr>
-                              <w:t xml:space="preserve"> = </w:t>
+                              <w:t xml:space="preserve"> = rs + imm</w:t>
                             </w:r>
-                            <w:proofErr w:type="spellStart"/>
-                            <w:r>
-                              <w:rPr>
-                                <w:sz w:val="18"/>
-                                <w:szCs w:val="18"/>
-                              </w:rPr>
-                              <w:t>rs</w:t>
-                            </w:r>
-                            <w:proofErr w:type="spellEnd"/>
-                            <w:r>
-                              <w:rPr>
-                                <w:sz w:val="18"/>
-                                <w:szCs w:val="18"/>
-                              </w:rPr>
-                              <w:t xml:space="preserve"> + </w:t>
-                            </w:r>
-                            <w:proofErr w:type="spellStart"/>
-                            <w:r>
-                              <w:rPr>
-                                <w:sz w:val="18"/>
-                                <w:szCs w:val="18"/>
-                              </w:rPr>
-                              <w:t>imm</w:t>
-                            </w:r>
-                            <w:proofErr w:type="spellEnd"/>
                           </w:p>
                           <w:p>
                             <w:pPr>
@@ -7208,21 +6755,12 @@
                                 <w:szCs w:val="18"/>
                               </w:rPr>
                             </w:pPr>
-                            <w:proofErr w:type="spellStart"/>
                             <w:r>
                               <w:rPr>
                                 <w:sz w:val="18"/>
                                 <w:szCs w:val="18"/>
                               </w:rPr>
-                              <w:t>in_en</w:t>
-                            </w:r>
-                            <w:proofErr w:type="spellEnd"/>
-                            <w:r>
-                              <w:rPr>
-                                <w:sz w:val="18"/>
-                                <w:szCs w:val="18"/>
-                              </w:rPr>
-                              <w:t xml:space="preserve"> = 0:</w:t>
+                              <w:t>in_en = 0:</w:t>
                             </w:r>
                           </w:p>
                           <w:p>
@@ -7233,46 +6771,19 @@
                                 <w:szCs w:val="18"/>
                               </w:rPr>
                             </w:pPr>
-                            <w:proofErr w:type="spellStart"/>
                             <w:r>
                               <w:rPr>
                                 <w:sz w:val="18"/>
                                 <w:szCs w:val="18"/>
                               </w:rPr>
-                              <w:t>W_data</w:t>
+                              <w:t xml:space="preserve">W_data = </w:t>
                             </w:r>
-                            <w:proofErr w:type="spellEnd"/>
                             <w:r>
                               <w:rPr>
                                 <w:sz w:val="18"/>
                                 <w:szCs w:val="18"/>
                               </w:rPr>
-                              <w:t xml:space="preserve"> = </w:t>
-                            </w:r>
-                            <w:proofErr w:type="spellStart"/>
-                            <w:proofErr w:type="gramStart"/>
-                            <w:r>
-                              <w:rPr>
-                                <w:sz w:val="18"/>
-                                <w:szCs w:val="18"/>
-                              </w:rPr>
-                              <w:t>sw</w:t>
-                            </w:r>
-                            <w:proofErr w:type="spellEnd"/>
-                            <w:r>
-                              <w:rPr>
-                                <w:sz w:val="18"/>
-                                <w:szCs w:val="18"/>
-                              </w:rPr>
-                              <w:t>[</w:t>
-                            </w:r>
-                            <w:proofErr w:type="gramEnd"/>
-                            <w:r>
-                              <w:rPr>
-                                <w:sz w:val="18"/>
-                                <w:szCs w:val="18"/>
-                              </w:rPr>
-                              <w:t xml:space="preserve">7:0]   </w:t>
+                              <w:t xml:space="preserve">sw[7:0]   </w:t>
                             </w:r>
                           </w:p>
                           <w:p>
@@ -7302,10 +6813,10 @@
                       </v:textbox>
                     </v:shape>
                   </v:group>
-                  <v:rect id="Rectangle 18" o:spid="_x0000_s1064" style="position:absolute;left:45592;width:9351;height:43382;visibility:visible;mso-wrap-style:square;v-text-anchor:middle" o:gfxdata="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" filled="f" strokecolor="#c45911 [2405]" strokeweight="2.25pt">
+                  <v:rect id="Rectangle 18" o:spid="_x0000_s1065" style="position:absolute;left:45592;width:9351;height:43382;visibility:visible;mso-wrap-style:square;v-text-anchor:middle" o:gfxdata="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" filled="f" strokecolor="#c45911 [2405]" strokeweight="2.25pt">
                     <v:stroke joinstyle="round"/>
                   </v:rect>
-                  <v:shape id="_x0000_s1065" type="#_x0000_t202" style="position:absolute;left:45555;top:43773;width:10972;height:12886;visibility:visible;mso-wrap-style:square;v-text-anchor:top" o:gfxdata="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">
+                  <v:shape id="_x0000_s1066" type="#_x0000_t202" style="position:absolute;left:45555;top:43773;width:10972;height:12886;visibility:visible;mso-wrap-style:square;v-text-anchor:top" o:gfxdata="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">
                     <v:textbox inset="1mm,,1mm">
                       <w:txbxContent>
                         <w:p>
@@ -7321,23 +6832,7 @@
                               <w:sz w:val="18"/>
                               <w:szCs w:val="18"/>
                             </w:rPr>
-                            <w:t xml:space="preserve">Test </w:t>
-                          </w:r>
-                          <w:proofErr w:type="gramStart"/>
-                          <w:r>
-                            <w:rPr>
-                              <w:sz w:val="18"/>
-                              <w:szCs w:val="18"/>
-                            </w:rPr>
-                            <w:t>SW[</w:t>
-                          </w:r>
-                          <w:proofErr w:type="gramEnd"/>
-                          <w:r>
-                            <w:rPr>
-                              <w:sz w:val="18"/>
-                              <w:szCs w:val="18"/>
-                            </w:rPr>
-                            <w:t>8] value detection using z (zero) flag.</w:t>
+                            <w:t>Test SW[8] value detection using z (zero) flag.</w:t>
                           </w:r>
                         </w:p>
                         <w:p>
@@ -7353,23 +6848,7 @@
                               <w:sz w:val="18"/>
                               <w:szCs w:val="18"/>
                             </w:rPr>
-                            <w:t xml:space="preserve">Zeros on all inputs and </w:t>
-                          </w:r>
-                          <w:proofErr w:type="spellStart"/>
-                          <w:r>
-                            <w:rPr>
-                              <w:sz w:val="18"/>
-                              <w:szCs w:val="18"/>
-                            </w:rPr>
-                            <w:t>a_in_sel</w:t>
-                          </w:r>
-                          <w:proofErr w:type="spellEnd"/>
-                          <w:r>
-                            <w:rPr>
-                              <w:sz w:val="18"/>
-                              <w:szCs w:val="18"/>
-                            </w:rPr>
-                            <w:t xml:space="preserve"> = 1 </w:t>
+                            <w:t xml:space="preserve">Zeros on all inputs and a_in_sel = 1 </w:t>
                           </w:r>
                           <w:r>
                             <w:rPr>
@@ -7394,46 +6873,12 @@
                               <w:szCs w:val="18"/>
                             </w:rPr>
                           </w:pPr>
-                          <w:proofErr w:type="spellStart"/>
                           <w:r>
                             <w:rPr>
                               <w:sz w:val="18"/>
                               <w:szCs w:val="18"/>
                             </w:rPr>
-                            <w:t>add_out</w:t>
-                          </w:r>
-                          <w:proofErr w:type="spellEnd"/>
-                          <w:r>
-                            <w:rPr>
-                              <w:sz w:val="18"/>
-                              <w:szCs w:val="18"/>
-                            </w:rPr>
-                            <w:t xml:space="preserve"> = {n{</w:t>
-                          </w:r>
-                          <w:proofErr w:type="spellStart"/>
-                          <w:proofErr w:type="gramStart"/>
-                          <w:r>
-                            <w:rPr>
-                              <w:sz w:val="18"/>
-                              <w:szCs w:val="18"/>
-                            </w:rPr>
-                            <w:t>sw</w:t>
-                          </w:r>
-                          <w:proofErr w:type="spellEnd"/>
-                          <w:r>
-                            <w:rPr>
-                              <w:sz w:val="18"/>
-                              <w:szCs w:val="18"/>
-                            </w:rPr>
-                            <w:t>[</w:t>
-                          </w:r>
-                          <w:proofErr w:type="gramEnd"/>
-                          <w:r>
-                            <w:rPr>
-                              <w:sz w:val="18"/>
-                              <w:szCs w:val="18"/>
-                            </w:rPr>
-                            <w:t>8]}</w:t>
+                            <w:t>add_out = {n{sw[8]}</w:t>
                           </w:r>
                           <w:r>
                             <w:rPr>
@@ -7456,32 +6901,7 @@
                               <w:sz w:val="18"/>
                               <w:szCs w:val="18"/>
                             </w:rPr>
-                            <w:t xml:space="preserve">z flag detects change in </w:t>
-                          </w:r>
-                          <w:proofErr w:type="spellStart"/>
-                          <w:proofErr w:type="gramStart"/>
-                          <w:r>
-                            <w:rPr>
-                              <w:sz w:val="18"/>
-                              <w:szCs w:val="18"/>
-                            </w:rPr>
-                            <w:t>sw</w:t>
-                          </w:r>
-                          <w:proofErr w:type="spellEnd"/>
-                          <w:r>
-                            <w:rPr>
-                              <w:sz w:val="18"/>
-                              <w:szCs w:val="18"/>
-                            </w:rPr>
-                            <w:t>[</w:t>
-                          </w:r>
-                          <w:proofErr w:type="gramEnd"/>
-                          <w:r>
-                            <w:rPr>
-                              <w:sz w:val="18"/>
-                              <w:szCs w:val="18"/>
-                            </w:rPr>
-                            <w:t xml:space="preserve">8] value.   </w:t>
+                            <w:t xml:space="preserve">z flag detects change in sw[8] value.   </w:t>
                           </w:r>
                           <w:r>
                             <w:rPr>
@@ -7495,59 +6915,59 @@
                     </v:textbox>
                   </v:shape>
                 </v:group>
-                <v:group id="Group 9" o:spid="_x0000_s1066" style="position:absolute;top:2588;width:56527;height:57410" coordsize="56527,57410" o:gfxdata="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">
-                  <v:shape id="Ink 23" o:spid="_x0000_s1067" type="#_x0000_t75" style="position:absolute;left:23905;top:26827;width:1289;height:267;visibility:visible;mso-wrap-style:square" o:gfxdata="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">
+                <v:group id="Group 9" o:spid="_x0000_s1067" style="position:absolute;top:2588;width:56527;height:57410" coordsize="56527,57410" o:gfxdata="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">
+                  <v:shape id="Ink 23" o:spid="_x0000_s1068" type="#_x0000_t75" style="position:absolute;left:23905;top:26827;width:1289;height:267;visibility:visible;mso-wrap-style:square" o:gfxdata="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">
                     <v:imagedata r:id="rId54" o:title=""/>
                   </v:shape>
-                  <v:shape id="Ink 24" o:spid="_x0000_s1068" type="#_x0000_t75" style="position:absolute;left:21619;top:4488;width:839;height:374;visibility:visible;mso-wrap-style:square" o:gfxdata="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">
+                  <v:shape id="Ink 24" o:spid="_x0000_s1069" type="#_x0000_t75" style="position:absolute;left:21619;top:4488;width:839;height:374;visibility:visible;mso-wrap-style:square" o:gfxdata="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">
                     <v:imagedata r:id="rId55" o:title=""/>
                   </v:shape>
-                  <v:shape id="Ink 195" o:spid="_x0000_s1069" type="#_x0000_t75" style="position:absolute;left:30243;top:3250;width:3742;height:1117;visibility:visible;mso-wrap-style:square" o:gfxdata="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">
+                  <v:shape id="Ink 195" o:spid="_x0000_s1070" type="#_x0000_t75" style="position:absolute;left:30243;top:3250;width:3742;height:1117;visibility:visible;mso-wrap-style:square" o:gfxdata="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">
                     <v:imagedata r:id="rId56" o:title=""/>
                   </v:shape>
-                  <v:shape id="Ink 197" o:spid="_x0000_s1070" type="#_x0000_t75" style="position:absolute;left:28948;top:2221;width:1104;height:238;visibility:visible;mso-wrap-style:square" o:gfxdata="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">
+                  <v:shape id="Ink 197" o:spid="_x0000_s1071" type="#_x0000_t75" style="position:absolute;left:28948;top:2221;width:1104;height:238;visibility:visible;mso-wrap-style:square" o:gfxdata="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">
                     <v:imagedata r:id="rId57" o:title=""/>
                   </v:shape>
-                  <v:shape id="Ink 198" o:spid="_x0000_s1071" type="#_x0000_t75" style="position:absolute;left:31195;top:26843;width:1487;height:271;visibility:visible;mso-wrap-style:square" o:gfxdata="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">
+                  <v:shape id="Ink 198" o:spid="_x0000_s1072" type="#_x0000_t75" style="position:absolute;left:31195;top:26843;width:1487;height:271;visibility:visible;mso-wrap-style:square" o:gfxdata="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">
                     <v:imagedata r:id="rId58" o:title=""/>
                   </v:shape>
-                  <v:shape id="Ink 201" o:spid="_x0000_s1072" type="#_x0000_t75" style="position:absolute;left:40790;top:24481;width:3761;height:284;visibility:visible;mso-wrap-style:square" o:gfxdata="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">
+                  <v:shape id="Ink 201" o:spid="_x0000_s1073" type="#_x0000_t75" style="position:absolute;left:40790;top:24481;width:3761;height:284;visibility:visible;mso-wrap-style:square" o:gfxdata="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">
                     <v:imagedata r:id="rId59" o:title=""/>
                   </v:shape>
-                  <v:shape id="Ink 202" o:spid="_x0000_s1073" type="#_x0000_t75" style="position:absolute;left:40790;top:40013;width:1048;height:264;visibility:visible;mso-wrap-style:square" o:gfxdata="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">
+                  <v:shape id="Ink 202" o:spid="_x0000_s1074" type="#_x0000_t75" style="position:absolute;left:40790;top:40013;width:1048;height:264;visibility:visible;mso-wrap-style:square" o:gfxdata="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">
                     <v:imagedata r:id="rId60" o:title=""/>
                   </v:shape>
-                  <v:shape id="Ink 203" o:spid="_x0000_s1074" type="#_x0000_t75" style="position:absolute;left:40848;top:37889;width:729;height:237;visibility:visible;mso-wrap-style:square" o:gfxdata="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">
+                  <v:shape id="Ink 203" o:spid="_x0000_s1075" type="#_x0000_t75" style="position:absolute;left:40848;top:37889;width:729;height:237;visibility:visible;mso-wrap-style:square" o:gfxdata="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">
                     <v:imagedata r:id="rId61" o:title=""/>
                   </v:shape>
-                  <v:shape id="Ink 204" o:spid="_x0000_s1075" type="#_x0000_t75" style="position:absolute;left:41120;top:35522;width:1088;height:357;visibility:visible;mso-wrap-style:square" o:gfxdata="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">
+                  <v:shape id="Ink 204" o:spid="_x0000_s1076" type="#_x0000_t75" style="position:absolute;left:41120;top:35522;width:1088;height:357;visibility:visible;mso-wrap-style:square" o:gfxdata="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">
                     <v:imagedata r:id="rId62" o:title=""/>
                   </v:shape>
-                  <v:shape id="Ink 205" o:spid="_x0000_s1076" type="#_x0000_t75" style="position:absolute;left:40898;top:-90;width:1220;height:259;visibility:visible;mso-wrap-style:square" o:gfxdata="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">
+                  <v:shape id="Ink 205" o:spid="_x0000_s1077" type="#_x0000_t75" style="position:absolute;left:40898;top:-90;width:1220;height:259;visibility:visible;mso-wrap-style:square" o:gfxdata="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">
                     <v:imagedata r:id="rId63" o:title=""/>
                   </v:shape>
-                  <v:shape id="Ink 206" o:spid="_x0000_s1077" type="#_x0000_t75" style="position:absolute;left:40822;top:4295;width:867;height:349;visibility:visible;mso-wrap-style:square" o:gfxdata="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">
+                  <v:shape id="Ink 206" o:spid="_x0000_s1078" type="#_x0000_t75" style="position:absolute;left:40822;top:4295;width:867;height:349;visibility:visible;mso-wrap-style:square" o:gfxdata="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">
                     <v:imagedata r:id="rId64" o:title=""/>
                   </v:shape>
-                  <v:shape id="Ink 207" o:spid="_x0000_s1078" type="#_x0000_t75" style="position:absolute;left:45965;top:24763;width:465;height:202;visibility:visible;mso-wrap-style:square" o:gfxdata="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">
+                  <v:shape id="Ink 207" o:spid="_x0000_s1079" type="#_x0000_t75" style="position:absolute;left:45965;top:24763;width:465;height:202;visibility:visible;mso-wrap-style:square" o:gfxdata="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">
                     <v:imagedata r:id="rId65" o:title=""/>
                   </v:shape>
-                  <v:shape id="Ink 208" o:spid="_x0000_s1079" type="#_x0000_t75" style="position:absolute;left:45781;top:6698;width:526;height:216;visibility:visible;mso-wrap-style:square" o:gfxdata="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">
+                  <v:shape id="Ink 208" o:spid="_x0000_s1080" type="#_x0000_t75" style="position:absolute;left:45781;top:6698;width:526;height:216;visibility:visible;mso-wrap-style:square" o:gfxdata="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">
                     <v:imagedata r:id="rId66" o:title=""/>
                   </v:shape>
-                  <v:shape id="Ink 209" o:spid="_x0000_s1080" type="#_x0000_t75" style="position:absolute;left:45889;top:2151;width:655;height:241;visibility:visible;mso-wrap-style:square" o:gfxdata="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">
+                  <v:shape id="Ink 209" o:spid="_x0000_s1081" type="#_x0000_t75" style="position:absolute;left:45889;top:2151;width:655;height:241;visibility:visible;mso-wrap-style:square" o:gfxdata="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">
                     <v:imagedata r:id="rId67" o:title=""/>
                   </v:shape>
-                  <v:shape id="Ink 210" o:spid="_x0000_s1081" type="#_x0000_t75" style="position:absolute;left:45832;top:27;width:792;height:346;visibility:visible;mso-wrap-style:square" o:gfxdata="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">
+                  <v:shape id="Ink 210" o:spid="_x0000_s1082" type="#_x0000_t75" style="position:absolute;left:45832;top:27;width:792;height:346;visibility:visible;mso-wrap-style:square" o:gfxdata="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">
                     <v:imagedata r:id="rId68" o:title=""/>
                   </v:shape>
-                  <v:shape id="Ink 211" o:spid="_x0000_s1082" type="#_x0000_t75" style="position:absolute;left:52061;top:8340;width:1462;height:1404;visibility:visible;mso-wrap-style:square" o:gfxdata="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">
+                  <v:shape id="Ink 211" o:spid="_x0000_s1083" type="#_x0000_t75" style="position:absolute;left:52061;top:8340;width:1462;height:1404;visibility:visible;mso-wrap-style:square" o:gfxdata="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">
                     <v:imagedata r:id="rId69" o:title=""/>
                   </v:shape>
-                  <v:shape id="Ink 212" o:spid="_x0000_s1083" type="#_x0000_t75" style="position:absolute;left:51668;top:20109;width:1440;height:1613;visibility:visible;mso-wrap-style:square" o:gfxdata="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">
+                  <v:shape id="Ink 212" o:spid="_x0000_s1084" type="#_x0000_t75" style="position:absolute;left:51668;top:20109;width:1440;height:1613;visibility:visible;mso-wrap-style:square" o:gfxdata="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">
                     <v:imagedata r:id="rId70" o:title=""/>
                   </v:shape>
-                  <v:shape id="Text Box 227" o:spid="_x0000_s1084" type="#_x0000_t202" style="position:absolute;top:54743;width:56527;height:2667;visibility:visible;mso-wrap-style:square;v-text-anchor:top" o:gfxdata="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" stroked="f">
+                  <v:shape id="Text Box 227" o:spid="_x0000_s1085" type="#_x0000_t202" style="position:absolute;top:54743;width:56527;height:2667;visibility:visible;mso-wrap-style:square;v-text-anchor:top" o:gfxdata="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" stroked="f">
                     <v:textbox style="mso-fit-shape-to-text:t" inset="0,0,0,0">
                       <w:txbxContent>
                         <w:p>
@@ -7672,18 +7092,43 @@
         <w:t xml:space="preserve">The only module in this system which differs significantly from the standard picoMIPS implementation is the ALU. The multiplier, adder, ACC and the four multiplexers linking them together are implemented in a contained module called as_alu in a file of the same name. </w:t>
       </w:r>
       <w:r>
-        <w:t xml:space="preserve">It was designed around the multiply-accumulate operation. Discrete blocks of hardware with 2 input multiplexers connecting them minimise the control logic needed to implement fundamental operations. </w:t>
-      </w:r>
-      <w:r>
-        <w:t xml:space="preserve">The input selector block is sensitive to Rd/Rs = %1. For the adder A input, this is used to read in </w:t>
-      </w:r>
-      <w:proofErr w:type="gramStart"/>
-      <w:r>
-        <w:t>SW[</w:t>
-      </w:r>
-      <w:proofErr w:type="gramEnd"/>
-      <w:r>
-        <w:t>8]. For the adder B input, this is used to bypass the multiplier to read the immediate straight into the adder (as if you were multiplying by 1). %0 is tied to 0 within the register</w:t>
+        <w:t xml:space="preserve">It was designed around the multiply-accumulate operation. Discrete blocks of hardware </w:t>
+      </w:r>
+      <w:r>
+        <w:t xml:space="preserve">connected by </w:t>
+      </w:r>
+      <w:r>
+        <w:t>2</w:t>
+      </w:r>
+      <w:r>
+        <w:t>-</w:t>
+      </w:r>
+      <w:r>
+        <w:t>input</w:t>
+      </w:r>
+      <w:r>
+        <w:t xml:space="preserve"> MUX’s </w:t>
+      </w:r>
+      <w:r>
+        <w:t>minimise</w:t>
+      </w:r>
+      <w:r>
+        <w:t>s</w:t>
+      </w:r>
+      <w:r>
+        <w:t xml:space="preserve"> the control logic needed to implement fundamental operations. </w:t>
+      </w:r>
+      <w:r>
+        <w:t xml:space="preserve">The input selector block is sensitive to Rd/Rs = %1. For the adder A input, this is used to read in SW[8]. </w:t>
+      </w:r>
+      <w:r>
+        <w:t>The z flag is generated with a comparator on the output of the adder</w:t>
+      </w:r>
+      <w:r>
+        <w:t xml:space="preserve">. </w:t>
+      </w:r>
+      <w:r>
+        <w:t>For the adder B input, this is used to bypass the multiplier to read the immediate straight into the adder (as if you were multiplying by 1). %0 is tied to 0 within the register</w:t>
       </w:r>
       <w:r>
         <w:t xml:space="preserve"> file. </w:t>
@@ -7712,6 +7157,16 @@
       <w:r>
         <w:t xml:space="preserve"> shows the output of the as_alu testbench, demonstrating the fundamental operations used in the application software.</w:t>
       </w:r>
+    </w:p>
+    <w:p>
+      <w:pPr>
+        <w:widowControl w:val="0"/>
+        <w:autoSpaceDE w:val="0"/>
+        <w:autoSpaceDN w:val="0"/>
+        <w:adjustRightInd w:val="0"/>
+        <w:spacing w:after="0" w:line="240" w:lineRule="auto"/>
+        <w:ind w:right="-6"/>
+      </w:pPr>
     </w:p>
     <w:p>
       <w:pPr>
@@ -7741,7 +7196,6 @@
           <w:sz w:val="26"/>
           <w:szCs w:val="26"/>
         </w:rPr>
-        <w:lastRenderedPageBreak/>
         <w:t>3</w:t>
       </w:r>
       <w:r>
@@ -7897,63 +7351,7 @@
         <w:rPr>
           <w:rFonts w:ascii="Helvetica-Oblique" w:hAnsi="Helvetica-Oblique" w:cs="Helvetica-Oblique"/>
         </w:rPr>
-        <w:t>Rd and Rs only take up 3 bits each in the instruction. Only 4 instructions were implemented, so the opcode is only 2 bits. This reduced the instruction size (</w:t>
-      </w:r>
-      <w:proofErr w:type="spellStart"/>
-      <w:r>
-        <w:rPr>
-          <w:rFonts w:ascii="Helvetica-Oblique" w:hAnsi="Helvetica-Oblique" w:cs="Helvetica-Oblique"/>
-        </w:rPr>
-        <w:t>i_size</w:t>
-      </w:r>
-      <w:proofErr w:type="spellEnd"/>
-      <w:r>
-        <w:rPr>
-          <w:rFonts w:ascii="Helvetica-Oblique" w:hAnsi="Helvetica-Oblique" w:cs="Helvetica-Oblique"/>
-        </w:rPr>
-        <w:t>) to 16 bits. The program is only 16 instructions long, reducing the program size (</w:t>
-      </w:r>
-      <w:proofErr w:type="spellStart"/>
-      <w:r>
-        <w:rPr>
-          <w:rFonts w:ascii="Helvetica-Oblique" w:hAnsi="Helvetica-Oblique" w:cs="Helvetica-Oblique"/>
-        </w:rPr>
-        <w:t>p_size</w:t>
-      </w:r>
-      <w:proofErr w:type="spellEnd"/>
-      <w:r>
-        <w:rPr>
-          <w:rFonts w:ascii="Helvetica-Oblique" w:hAnsi="Helvetica-Oblique" w:cs="Helvetica-Oblique"/>
-        </w:rPr>
-        <w:t xml:space="preserve">) to 4. This indirectly resulted in large hardware savings on synthesis over a higher </w:t>
-      </w:r>
-      <w:proofErr w:type="spellStart"/>
-      <w:r>
-        <w:rPr>
-          <w:rFonts w:ascii="Helvetica-Oblique" w:hAnsi="Helvetica-Oblique" w:cs="Helvetica-Oblique"/>
-        </w:rPr>
-        <w:t>p_size</w:t>
-      </w:r>
-      <w:proofErr w:type="spellEnd"/>
-      <w:r>
-        <w:rPr>
-          <w:rFonts w:ascii="Helvetica-Oblique" w:hAnsi="Helvetica-Oblique" w:cs="Helvetica-Oblique"/>
-        </w:rPr>
-        <w:t xml:space="preserve"> and </w:t>
-      </w:r>
-      <w:proofErr w:type="spellStart"/>
-      <w:r>
-        <w:rPr>
-          <w:rFonts w:ascii="Helvetica-Oblique" w:hAnsi="Helvetica-Oblique" w:cs="Helvetica-Oblique"/>
-        </w:rPr>
-        <w:t>i_size</w:t>
-      </w:r>
-      <w:proofErr w:type="spellEnd"/>
-      <w:r>
-        <w:rPr>
-          <w:rFonts w:ascii="Helvetica-Oblique" w:hAnsi="Helvetica-Oblique" w:cs="Helvetica-Oblique"/>
-        </w:rPr>
-        <w:t xml:space="preserve">. It is thought that these values enable the use of 4-input logic devices in the program memory ROM, simplifying the addressing logic. </w:t>
+        <w:t xml:space="preserve">Rd and Rs only take up 3 bits each in the instruction. Only 4 instructions were implemented, so the opcode is only 2 bits. This reduced the instruction size (i_size) to 16 bits. The program is only 16 instructions long, reducing the program size (p_size) to 4. This indirectly resulted in large hardware savings on synthesis over a higher p_size and i_size. It is thought that these values enable the use of 4-input logic devices in the program memory ROM, simplifying the addressing logic. </w:t>
       </w:r>
     </w:p>
     <w:p>
@@ -8030,71 +7428,214 @@
         <w:autoSpaceDN w:val="0"/>
         <w:adjustRightInd w:val="0"/>
         <w:spacing w:after="0" w:line="240" w:lineRule="auto"/>
-        <w:ind w:left="720" w:right="-6"/>
-        <w:rPr>
-          <w:rFonts w:ascii="Helvetica-Oblique" w:hAnsi="Helvetica-Oblique" w:cs="Helvetica-Oblique"/>
-          <w:i/>
-          <w:iCs/>
-        </w:rPr>
-      </w:pPr>
-    </w:p>
-    <w:p>
-      <w:pPr>
-        <w:widowControl w:val="0"/>
-        <w:autoSpaceDE w:val="0"/>
-        <w:autoSpaceDN w:val="0"/>
-        <w:adjustRightInd w:val="0"/>
-        <w:spacing w:after="0" w:line="240" w:lineRule="auto"/>
-        <w:ind w:right="-6"/>
-        <w:rPr>
-          <w:rFonts w:ascii="Helvetica-Oblique" w:hAnsi="Helvetica-Oblique" w:cs="Helvetica-Oblique"/>
-          <w:i/>
-          <w:iCs/>
-        </w:rPr>
-      </w:pPr>
-      <w:r>
-        <w:rPr>
-          <w:rFonts w:ascii="Helvetica-Oblique" w:hAnsi="Helvetica-Oblique" w:cs="Helvetica-Oblique"/>
-          <w:i/>
-          <w:iCs/>
-        </w:rPr>
-        <w:t xml:space="preserve">Explain how you tested your design </w:t>
-      </w:r>
-      <w:proofErr w:type="gramStart"/>
-      <w:r>
-        <w:rPr>
-          <w:rFonts w:ascii="Helvetica-Oblique" w:hAnsi="Helvetica-Oblique" w:cs="Helvetica-Oblique"/>
-          <w:i/>
-          <w:iCs/>
-        </w:rPr>
-        <w:t>after  programming</w:t>
-      </w:r>
-      <w:proofErr w:type="gramEnd"/>
-      <w:r>
-        <w:rPr>
-          <w:rFonts w:ascii="Helvetica-Oblique" w:hAnsi="Helvetica-Oblique" w:cs="Helvetica-Oblique"/>
-          <w:i/>
-          <w:iCs/>
-        </w:rPr>
-        <w:t xml:space="preserve"> the FPGA. In case you had to edit your original code and resynthesize – explain what you did.  </w:t>
-      </w:r>
-      <w:proofErr w:type="gramStart"/>
-      <w:r>
-        <w:rPr>
-          <w:rFonts w:ascii="Helvetica-Oblique" w:hAnsi="Helvetica-Oblique" w:cs="Helvetica-Oblique"/>
-          <w:i/>
-          <w:iCs/>
-        </w:rPr>
-        <w:t>( approx.</w:t>
-      </w:r>
-      <w:proofErr w:type="gramEnd"/>
-      <w:r>
-        <w:rPr>
-          <w:rFonts w:ascii="Helvetica-Oblique" w:hAnsi="Helvetica-Oblique" w:cs="Helvetica-Oblique"/>
-          <w:i/>
-          <w:iCs/>
-        </w:rPr>
-        <w:t xml:space="preserve"> 1-2 pages)</w:t>
+        <w:ind w:right="-6"/>
+        <w:rPr>
+          <w:rFonts w:ascii="Helvetica-Bold" w:hAnsi="Helvetica-Bold" w:cs="Helvetica-Bold"/>
+        </w:rPr>
+      </w:pPr>
+    </w:p>
+    <w:p>
+      <w:pPr>
+        <w:widowControl w:val="0"/>
+        <w:autoSpaceDE w:val="0"/>
+        <w:autoSpaceDN w:val="0"/>
+        <w:adjustRightInd w:val="0"/>
+        <w:spacing w:after="0" w:line="240" w:lineRule="auto"/>
+        <w:ind w:right="-6" w:firstLine="360"/>
+        <w:rPr>
+          <w:rFonts w:ascii="Helvetica-Bold" w:hAnsi="Helvetica-Bold" w:cs="Helvetica-Bold"/>
+          <w:b/>
+          <w:bCs/>
+          <w:sz w:val="24"/>
+          <w:szCs w:val="24"/>
+        </w:rPr>
+      </w:pPr>
+      <w:r>
+        <w:rPr>
+          <w:rFonts w:ascii="Helvetica-Bold" w:hAnsi="Helvetica-Bold" w:cs="Helvetica-Bold"/>
+        </w:rPr>
+        <w:t xml:space="preserve"> </w:t>
+      </w:r>
+      <w:r>
+        <w:rPr>
+          <w:rFonts w:ascii="Helvetica-Bold" w:hAnsi="Helvetica-Bold" w:cs="Helvetica-Bold"/>
+          <w:b/>
+          <w:bCs/>
+          <w:sz w:val="24"/>
+          <w:szCs w:val="24"/>
+        </w:rPr>
+        <w:t xml:space="preserve">1 . </w:t>
+      </w:r>
+      <w:r>
+        <w:rPr>
+          <w:rFonts w:ascii="Helvetica-Bold" w:hAnsi="Helvetica-Bold" w:cs="Helvetica-Bold"/>
+          <w:b/>
+          <w:bCs/>
+          <w:sz w:val="24"/>
+          <w:szCs w:val="24"/>
+        </w:rPr>
+        <w:t>4</w:t>
+      </w:r>
+      <w:r>
+        <w:rPr>
+          <w:rFonts w:ascii="Helvetica-Bold" w:hAnsi="Helvetica-Bold" w:cs="Helvetica-Bold"/>
+          <w:b/>
+          <w:bCs/>
+          <w:sz w:val="24"/>
+          <w:szCs w:val="24"/>
+        </w:rPr>
+        <w:t xml:space="preserve">. </w:t>
+      </w:r>
+      <w:r>
+        <w:rPr>
+          <w:rFonts w:ascii="Helvetica-Bold" w:hAnsi="Helvetica-Bold" w:cs="Helvetica-Bold"/>
+          <w:b/>
+          <w:bCs/>
+          <w:sz w:val="24"/>
+          <w:szCs w:val="24"/>
+        </w:rPr>
+        <w:t>2</w:t>
+      </w:r>
+      <w:r>
+        <w:rPr>
+          <w:rFonts w:ascii="Helvetica-Bold" w:hAnsi="Helvetica-Bold" w:cs="Helvetica-Bold"/>
+          <w:b/>
+          <w:bCs/>
+          <w:sz w:val="24"/>
+          <w:szCs w:val="24"/>
+        </w:rPr>
+        <w:t xml:space="preserve">. </w:t>
+      </w:r>
+      <w:r>
+        <w:rPr>
+          <w:rFonts w:ascii="Helvetica-Bold" w:hAnsi="Helvetica-Bold" w:cs="Helvetica-Bold"/>
+          <w:b/>
+          <w:bCs/>
+          <w:sz w:val="24"/>
+          <w:szCs w:val="24"/>
+        </w:rPr>
+        <w:t>Integrated Design Synthesis</w:t>
+      </w:r>
+    </w:p>
+    <w:p>
+      <w:pPr>
+        <w:widowControl w:val="0"/>
+        <w:autoSpaceDE w:val="0"/>
+        <w:autoSpaceDN w:val="0"/>
+        <w:adjustRightInd w:val="0"/>
+        <w:spacing w:after="0" w:line="240" w:lineRule="auto"/>
+        <w:ind w:right="-6"/>
+        <w:rPr>
+          <w:rFonts w:ascii="Helvetica-Bold" w:hAnsi="Helvetica-Bold" w:cs="Helvetica-Bold"/>
+        </w:rPr>
+      </w:pPr>
+      <w:r>
+        <w:rPr>
+          <w:rFonts w:ascii="Helvetica-Bold" w:hAnsi="Helvetica-Bold" w:cs="Helvetica-Bold"/>
+        </w:rPr>
+        <w:t>As the as_alu was the only new module in this design, it was decided that the sub-module synthesis step should be skipped. Only one synthesis warning was given for the new hardware: an incorrectly defined port size. This was fixed and the as_alu module rtl diagram was checked for correctness.</w:t>
+      </w:r>
+    </w:p>
+    <w:p>
+      <w:pPr>
+        <w:widowControl w:val="0"/>
+        <w:autoSpaceDE w:val="0"/>
+        <w:autoSpaceDN w:val="0"/>
+        <w:adjustRightInd w:val="0"/>
+        <w:spacing w:after="0" w:line="240" w:lineRule="auto"/>
+        <w:ind w:left="360" w:right="-6"/>
+        <w:rPr>
+          <w:rFonts w:ascii="Helvetica-Bold" w:hAnsi="Helvetica-Bold" w:cs="Helvetica-Bold"/>
+          <w:b/>
+          <w:bCs/>
+          <w:sz w:val="24"/>
+          <w:szCs w:val="24"/>
+        </w:rPr>
+      </w:pPr>
+      <w:r>
+        <w:rPr>
+          <w:rFonts w:ascii="Helvetica-Bold" w:hAnsi="Helvetica-Bold" w:cs="Helvetica-Bold"/>
+        </w:rPr>
+        <w:br/>
+      </w:r>
+      <w:r>
+        <w:rPr>
+          <w:rFonts w:ascii="Helvetica-Bold" w:hAnsi="Helvetica-Bold" w:cs="Helvetica-Bold"/>
+          <w:b/>
+          <w:bCs/>
+          <w:sz w:val="24"/>
+          <w:szCs w:val="24"/>
+        </w:rPr>
+        <w:t xml:space="preserve">1 . </w:t>
+      </w:r>
+      <w:r>
+        <w:rPr>
+          <w:rFonts w:ascii="Helvetica-Bold" w:hAnsi="Helvetica-Bold" w:cs="Helvetica-Bold"/>
+          <w:b/>
+          <w:bCs/>
+          <w:sz w:val="24"/>
+          <w:szCs w:val="24"/>
+        </w:rPr>
+        <w:t>4</w:t>
+      </w:r>
+      <w:r>
+        <w:rPr>
+          <w:rFonts w:ascii="Helvetica-Bold" w:hAnsi="Helvetica-Bold" w:cs="Helvetica-Bold"/>
+          <w:b/>
+          <w:bCs/>
+          <w:sz w:val="24"/>
+          <w:szCs w:val="24"/>
+        </w:rPr>
+        <w:t xml:space="preserve">. </w:t>
+      </w:r>
+      <w:r>
+        <w:rPr>
+          <w:rFonts w:ascii="Helvetica-Bold" w:hAnsi="Helvetica-Bold" w:cs="Helvetica-Bold"/>
+          <w:b/>
+          <w:bCs/>
+          <w:sz w:val="24"/>
+          <w:szCs w:val="24"/>
+        </w:rPr>
+        <w:t>3</w:t>
+      </w:r>
+      <w:r>
+        <w:rPr>
+          <w:rFonts w:ascii="Helvetica-Bold" w:hAnsi="Helvetica-Bold" w:cs="Helvetica-Bold"/>
+          <w:b/>
+          <w:bCs/>
+          <w:sz w:val="24"/>
+          <w:szCs w:val="24"/>
+        </w:rPr>
+        <w:t xml:space="preserve">. </w:t>
+      </w:r>
+      <w:r>
+        <w:rPr>
+          <w:rFonts w:ascii="Helvetica-Bold" w:hAnsi="Helvetica-Bold" w:cs="Helvetica-Bold"/>
+          <w:b/>
+          <w:bCs/>
+          <w:sz w:val="24"/>
+          <w:szCs w:val="24"/>
+        </w:rPr>
+        <w:t>Synthesised System Testing</w:t>
+      </w:r>
+    </w:p>
+    <w:p>
+      <w:pPr>
+        <w:widowControl w:val="0"/>
+        <w:autoSpaceDE w:val="0"/>
+        <w:autoSpaceDN w:val="0"/>
+        <w:adjustRightInd w:val="0"/>
+        <w:spacing w:after="0" w:line="240" w:lineRule="auto"/>
+        <w:ind w:right="-6"/>
+        <w:rPr>
+          <w:rFonts w:ascii="Helvetica-Bold" w:hAnsi="Helvetica-Bold" w:cs="Helvetica-Bold"/>
+        </w:rPr>
+      </w:pPr>
+      <w:r>
+        <w:rPr>
+          <w:rFonts w:ascii="Helvetica-Bold" w:hAnsi="Helvetica-Bold" w:cs="Helvetica-Bold"/>
+        </w:rPr>
+        <w:t>To determine that that FPGA implementation was working correctly the tests performed in the ./rtl/picoMIPS4test_stim.sv testbench were repeated. The correct outputs were observed, and the behaviour matched the simulated system.</w:t>
       </w:r>
     </w:p>
     <w:p>
@@ -8178,88 +7719,381 @@
         <w:spacing w:after="0" w:line="240" w:lineRule="auto"/>
         <w:ind w:right="-6"/>
         <w:rPr>
-          <w:rFonts w:ascii="Helvetica-Oblique" w:hAnsi="Helvetica-Oblique" w:cs="Helvetica-Oblique"/>
-          <w:i/>
-          <w:iCs/>
-        </w:rPr>
-      </w:pPr>
-    </w:p>
-    <w:p>
-      <w:pPr>
-        <w:widowControl w:val="0"/>
-        <w:autoSpaceDE w:val="0"/>
-        <w:autoSpaceDN w:val="0"/>
-        <w:adjustRightInd w:val="0"/>
-        <w:spacing w:after="0" w:line="240" w:lineRule="auto"/>
-        <w:ind w:right="-6"/>
-        <w:rPr>
-          <w:rFonts w:ascii="Helvetica-Oblique" w:hAnsi="Helvetica-Oblique" w:cs="Helvetica-Oblique"/>
-          <w:i/>
-          <w:iCs/>
-        </w:rPr>
-      </w:pPr>
-      <w:r>
-        <w:rPr>
-          <w:rFonts w:ascii="Helvetica-Oblique" w:hAnsi="Helvetica-Oblique" w:cs="Helvetica-Oblique"/>
-          <w:i/>
-          <w:iCs/>
-        </w:rPr>
-        <w:t xml:space="preserve">State which objectives listed in your </w:t>
-      </w:r>
-      <w:proofErr w:type="spellStart"/>
-      <w:r>
-        <w:rPr>
-          <w:rFonts w:ascii="Helvetica-Oblique" w:hAnsi="Helvetica-Oblique" w:cs="Helvetica-Oblique"/>
-          <w:i/>
-          <w:iCs/>
-        </w:rPr>
-        <w:t>Introducton</w:t>
-      </w:r>
-      <w:proofErr w:type="spellEnd"/>
-      <w:r>
-        <w:rPr>
-          <w:rFonts w:ascii="Helvetica-Oblique" w:hAnsi="Helvetica-Oblique" w:cs="Helvetica-Oblique"/>
-          <w:i/>
-          <w:iCs/>
-        </w:rPr>
-        <w:t xml:space="preserve"> have been achieved. Calculate the cost figure of your design for synthesis on a Cyclone V. Give your </w:t>
-      </w:r>
-      <w:proofErr w:type="gramStart"/>
-      <w:r>
-        <w:rPr>
-          <w:rFonts w:ascii="Helvetica-Oblique" w:hAnsi="Helvetica-Oblique" w:cs="Helvetica-Oblique"/>
-          <w:i/>
-          <w:iCs/>
-        </w:rPr>
-        <w:t>general  conclusion</w:t>
-      </w:r>
-      <w:proofErr w:type="gramEnd"/>
-      <w:r>
-        <w:rPr>
-          <w:rFonts w:ascii="Helvetica-Oblique" w:hAnsi="Helvetica-Oblique" w:cs="Helvetica-Oblique"/>
-          <w:i/>
-          <w:iCs/>
-        </w:rPr>
-        <w:t xml:space="preserve">, comment on what you learnt.  Comment on ways to improve the design or extend it further.  </w:t>
-      </w:r>
-      <w:proofErr w:type="gramStart"/>
-      <w:r>
-        <w:rPr>
-          <w:rFonts w:ascii="Helvetica-Oblique" w:hAnsi="Helvetica-Oblique" w:cs="Helvetica-Oblique"/>
-          <w:i/>
-          <w:iCs/>
-        </w:rPr>
-        <w:t>( approx.</w:t>
-      </w:r>
-      <w:proofErr w:type="gramEnd"/>
-      <w:r>
-        <w:rPr>
-          <w:rFonts w:ascii="Helvetica-Oblique" w:hAnsi="Helvetica-Oblique" w:cs="Helvetica-Oblique"/>
-          <w:i/>
-          <w:iCs/>
-        </w:rPr>
-        <w:t>0.25 – 0.5 of a page)</w:t>
-      </w:r>
+          <w:rFonts w:cs="Helvetica-Oblique"/>
+        </w:rPr>
+      </w:pPr>
+    </w:p>
+    <w:p>
+      <w:pPr>
+        <w:widowControl w:val="0"/>
+        <w:autoSpaceDE w:val="0"/>
+        <w:autoSpaceDN w:val="0"/>
+        <w:adjustRightInd w:val="0"/>
+        <w:spacing w:after="0" w:line="240" w:lineRule="auto"/>
+        <w:ind w:right="-6"/>
+        <w:rPr>
+          <w:rFonts w:cs="Helvetica-Oblique"/>
+        </w:rPr>
+      </w:pPr>
+      <w:r>
+        <w:rPr>
+          <w:rFonts w:cs="Helvetica-Oblique"/>
+        </w:rPr>
+        <w:t>The final programmed CPU required the following resources to synthesise on a DE-1 board:</w:t>
+      </w:r>
+    </w:p>
+    <w:p>
+      <w:pPr>
+        <w:widowControl w:val="0"/>
+        <w:autoSpaceDE w:val="0"/>
+        <w:autoSpaceDN w:val="0"/>
+        <w:adjustRightInd w:val="0"/>
+        <w:spacing w:after="0" w:line="240" w:lineRule="auto"/>
+        <w:ind w:right="-6"/>
+        <w:rPr>
+          <w:rFonts w:cs="Helvetica-Oblique"/>
+        </w:rPr>
+      </w:pPr>
+    </w:p>
+    <w:tbl>
+      <w:tblPr>
+        <w:tblStyle w:val="TableGrid"/>
+        <w:tblW w:w="0" w:type="auto"/>
+        <w:tblLook w:val="04A0" w:firstRow="1" w:lastRow="0" w:firstColumn="1" w:lastColumn="0" w:noHBand="0" w:noVBand="1"/>
+      </w:tblPr>
+      <w:tblGrid>
+        <w:gridCol w:w="1544"/>
+        <w:gridCol w:w="440"/>
+      </w:tblGrid>
+      <w:tr>
+        <w:trPr>
+          <w:trHeight w:val="275"/>
+        </w:trPr>
+        <w:tc>
+          <w:tcPr>
+            <w:tcW w:w="1544" w:type="dxa"/>
+          </w:tcPr>
+          <w:p>
+            <w:pPr>
+              <w:widowControl w:val="0"/>
+              <w:autoSpaceDE w:val="0"/>
+              <w:autoSpaceDN w:val="0"/>
+              <w:adjustRightInd w:val="0"/>
+              <w:ind w:right="-6"/>
+              <w:rPr>
+                <w:rFonts w:cs="Helvetica-Oblique"/>
+              </w:rPr>
+            </w:pPr>
+            <w:r>
+              <w:rPr>
+                <w:rFonts w:cs="Helvetica-Oblique"/>
+                <w:b/>
+                <w:bCs/>
+              </w:rPr>
+              <w:t>ALMs</w:t>
+            </w:r>
+          </w:p>
+        </w:tc>
+        <w:tc>
+          <w:tcPr>
+            <w:tcW w:w="243" w:type="dxa"/>
+          </w:tcPr>
+          <w:p>
+            <w:pPr>
+              <w:widowControl w:val="0"/>
+              <w:autoSpaceDE w:val="0"/>
+              <w:autoSpaceDN w:val="0"/>
+              <w:adjustRightInd w:val="0"/>
+              <w:ind w:right="-6"/>
+              <w:jc w:val="right"/>
+              <w:rPr>
+                <w:rFonts w:cs="Helvetica-Oblique"/>
+              </w:rPr>
+            </w:pPr>
+            <w:r>
+              <w:rPr>
+                <w:rFonts w:cs="Helvetica-Oblique"/>
+              </w:rPr>
+              <w:t>46</w:t>
+            </w:r>
+          </w:p>
+        </w:tc>
+      </w:tr>
+      <w:tr>
+        <w:trPr>
+          <w:trHeight w:val="275"/>
+        </w:trPr>
+        <w:tc>
+          <w:tcPr>
+            <w:tcW w:w="1544" w:type="dxa"/>
+          </w:tcPr>
+          <w:p>
+            <w:pPr>
+              <w:widowControl w:val="0"/>
+              <w:autoSpaceDE w:val="0"/>
+              <w:autoSpaceDN w:val="0"/>
+              <w:adjustRightInd w:val="0"/>
+              <w:ind w:right="-6"/>
+              <w:rPr>
+                <w:rFonts w:cs="Helvetica-Oblique"/>
+              </w:rPr>
+            </w:pPr>
+            <w:r>
+              <w:rPr>
+                <w:rFonts w:cs="Helvetica-Oblique"/>
+                <w:b/>
+                <w:bCs/>
+              </w:rPr>
+              <w:t>Registers</w:t>
+            </w:r>
+          </w:p>
+        </w:tc>
+        <w:tc>
+          <w:tcPr>
+            <w:tcW w:w="243" w:type="dxa"/>
+          </w:tcPr>
+          <w:p>
+            <w:pPr>
+              <w:widowControl w:val="0"/>
+              <w:autoSpaceDE w:val="0"/>
+              <w:autoSpaceDN w:val="0"/>
+              <w:adjustRightInd w:val="0"/>
+              <w:ind w:right="-6"/>
+              <w:jc w:val="right"/>
+              <w:rPr>
+                <w:rFonts w:cs="Helvetica-Oblique"/>
+              </w:rPr>
+            </w:pPr>
+            <w:r>
+              <w:rPr>
+                <w:rFonts w:cs="Helvetica-Oblique"/>
+              </w:rPr>
+              <w:t>36</w:t>
+            </w:r>
+          </w:p>
+        </w:tc>
+      </w:tr>
+      <w:tr>
+        <w:trPr>
+          <w:trHeight w:val="275"/>
+        </w:trPr>
+        <w:tc>
+          <w:tcPr>
+            <w:tcW w:w="1544" w:type="dxa"/>
+          </w:tcPr>
+          <w:p>
+            <w:pPr>
+              <w:widowControl w:val="0"/>
+              <w:autoSpaceDE w:val="0"/>
+              <w:autoSpaceDN w:val="0"/>
+              <w:adjustRightInd w:val="0"/>
+              <w:ind w:right="-6"/>
+              <w:rPr>
+                <w:rFonts w:cs="Helvetica-Oblique"/>
+              </w:rPr>
+            </w:pPr>
+            <w:r>
+              <w:rPr>
+                <w:rFonts w:cs="Helvetica-Oblique"/>
+                <w:b/>
+                <w:bCs/>
+              </w:rPr>
+              <w:t>DSP Blocks</w:t>
+            </w:r>
+          </w:p>
+        </w:tc>
+        <w:tc>
+          <w:tcPr>
+            <w:tcW w:w="243" w:type="dxa"/>
+          </w:tcPr>
+          <w:p>
+            <w:pPr>
+              <w:widowControl w:val="0"/>
+              <w:autoSpaceDE w:val="0"/>
+              <w:autoSpaceDN w:val="0"/>
+              <w:adjustRightInd w:val="0"/>
+              <w:ind w:right="-6"/>
+              <w:jc w:val="right"/>
+              <w:rPr>
+                <w:rFonts w:cs="Helvetica-Oblique"/>
+              </w:rPr>
+            </w:pPr>
+            <w:r>
+              <w:rPr>
+                <w:rFonts w:cs="Helvetica-Oblique"/>
+              </w:rPr>
+              <w:t>1</w:t>
+            </w:r>
+          </w:p>
+        </w:tc>
+      </w:tr>
+    </w:tbl>
+    <w:p>
+      <w:pPr>
+        <w:widowControl w:val="0"/>
+        <w:autoSpaceDE w:val="0"/>
+        <w:autoSpaceDN w:val="0"/>
+        <w:adjustRightInd w:val="0"/>
+        <w:spacing w:after="0" w:line="240" w:lineRule="auto"/>
+        <w:ind w:right="-6"/>
+        <w:rPr>
+          <w:rFonts w:ascii="Helvetica-Oblique" w:hAnsi="Helvetica-Oblique" w:cs="Helvetica-Oblique"/>
+        </w:rPr>
+      </w:pPr>
+    </w:p>
+    <w:p>
+      <w:pPr>
+        <w:widowControl w:val="0"/>
+        <w:autoSpaceDE w:val="0"/>
+        <w:autoSpaceDN w:val="0"/>
+        <w:adjustRightInd w:val="0"/>
+        <w:spacing w:after="0" w:line="240" w:lineRule="auto"/>
+        <w:ind w:right="-6"/>
+        <w:rPr>
+          <w:rFonts w:ascii="Helvetica-Oblique" w:hAnsi="Helvetica-Oblique" w:cs="Helvetica-Oblique"/>
+        </w:rPr>
+      </w:pPr>
+      <w:r>
+        <w:rPr>
+          <w:rFonts w:ascii="Helvetica-Oblique" w:hAnsi="Helvetica-Oblique" w:cs="Helvetica-Oblique"/>
+        </w:rPr>
+        <w:t xml:space="preserve">That is 39 fewer ALMs and 18 fewer registers than the generic picoMIPS processor submitted for Assignment 1. </w:t>
+      </w:r>
+      <w:r>
+        <w:rPr>
+          <w:rFonts w:ascii="Helvetica-Oblique" w:hAnsi="Helvetica-Oblique" w:cs="Helvetica-Oblique"/>
+        </w:rPr>
+        <w:t xml:space="preserve">The processor was successfully able to complete the algorithm given in </w:t>
+      </w:r>
+      <w:sdt>
+        <w:sdtPr>
+          <w:rPr>
+            <w:rFonts w:ascii="Helvetica-Oblique" w:hAnsi="Helvetica-Oblique" w:cs="Helvetica-Oblique"/>
+          </w:rPr>
+          <w:id w:val="-1282646082"/>
+          <w:citation/>
+        </w:sdtPr>
+        <w:sdtContent>
+          <w:r>
+            <w:rPr>
+              <w:rFonts w:ascii="Helvetica-Oblique" w:hAnsi="Helvetica-Oblique" w:cs="Helvetica-Oblique"/>
+            </w:rPr>
+            <w:fldChar w:fldCharType="begin"/>
+          </w:r>
+          <w:r>
+            <w:rPr>
+              <w:rFonts w:ascii="Helvetica-Oblique" w:hAnsi="Helvetica-Oblique" w:cs="Helvetica-Oblique"/>
+            </w:rPr>
+            <w:instrText xml:space="preserve"> CITATION Tom21 \l 2057 </w:instrText>
+          </w:r>
+          <w:r>
+            <w:rPr>
+              <w:rFonts w:ascii="Helvetica-Oblique" w:hAnsi="Helvetica-Oblique" w:cs="Helvetica-Oblique"/>
+            </w:rPr>
+            <w:fldChar w:fldCharType="separate"/>
+          </w:r>
+          <w:r>
+            <w:rPr>
+              <w:rFonts w:ascii="Helvetica-Oblique" w:hAnsi="Helvetica-Oblique" w:cs="Helvetica-Oblique"/>
+              <w:noProof/>
+            </w:rPr>
+            <w:t>[1]</w:t>
+          </w:r>
+          <w:r>
+            <w:rPr>
+              <w:rFonts w:ascii="Helvetica-Oblique" w:hAnsi="Helvetica-Oblique" w:cs="Helvetica-Oblique"/>
+            </w:rPr>
+            <w:fldChar w:fldCharType="end"/>
+          </w:r>
+        </w:sdtContent>
+      </w:sdt>
+      <w:r>
+        <w:rPr>
+          <w:rFonts w:ascii="Helvetica-Oblique" w:hAnsi="Helvetica-Oblique" w:cs="Helvetica-Oblique"/>
+        </w:rPr>
+        <w:t xml:space="preserve"> both in simulation and when synthesised on a DE-1 board.</w:t>
+      </w:r>
+    </w:p>
+    <w:p>
+      <w:pPr>
+        <w:widowControl w:val="0"/>
+        <w:autoSpaceDE w:val="0"/>
+        <w:autoSpaceDN w:val="0"/>
+        <w:adjustRightInd w:val="0"/>
+        <w:spacing w:after="0" w:line="240" w:lineRule="auto"/>
+        <w:ind w:right="-6"/>
+        <w:rPr>
+          <w:rFonts w:ascii="Helvetica-Oblique" w:hAnsi="Helvetica-Oblique" w:cs="Helvetica-Oblique"/>
+        </w:rPr>
+      </w:pPr>
+      <w:r>
+        <w:rPr>
+          <w:rFonts w:ascii="Helvetica-Oblique" w:hAnsi="Helvetica-Oblique" w:cs="Helvetica-Oblique"/>
+        </w:rPr>
+        <w:br/>
+        <w:t>This project provided experience in modifying existing, verified processor cores to perform application-specific tasks, and in producing a minimal instruction set and datapath to complete a specific algorithm.</w:t>
+      </w:r>
+    </w:p>
+    <w:p>
+      <w:pPr>
+        <w:widowControl w:val="0"/>
+        <w:autoSpaceDE w:val="0"/>
+        <w:autoSpaceDN w:val="0"/>
+        <w:adjustRightInd w:val="0"/>
+        <w:spacing w:after="0" w:line="240" w:lineRule="auto"/>
+        <w:ind w:right="-6"/>
+        <w:rPr>
+          <w:rFonts w:ascii="Helvetica-Oblique" w:hAnsi="Helvetica-Oblique" w:cs="Helvetica-Oblique"/>
+        </w:rPr>
+      </w:pPr>
+    </w:p>
+    <w:p>
+      <w:pPr>
+        <w:widowControl w:val="0"/>
+        <w:autoSpaceDE w:val="0"/>
+        <w:autoSpaceDN w:val="0"/>
+        <w:adjustRightInd w:val="0"/>
+        <w:spacing w:after="0" w:line="240" w:lineRule="auto"/>
+        <w:ind w:right="-6"/>
+        <w:rPr>
+          <w:rFonts w:ascii="Helvetica-Oblique" w:hAnsi="Helvetica-Oblique" w:cs="Helvetica-Oblique"/>
+        </w:rPr>
+      </w:pPr>
+      <w:r>
+        <w:rPr>
+          <w:rFonts w:ascii="Helvetica-Oblique" w:hAnsi="Helvetica-Oblique" w:cs="Helvetica-Oblique"/>
+        </w:rPr>
+        <w:t xml:space="preserve">One extension to this project would be to </w:t>
+      </w:r>
+      <w:r>
+        <w:rPr>
+          <w:rFonts w:ascii="Helvetica-Oblique" w:hAnsi="Helvetica-Oblique" w:cs="Helvetica-Oblique"/>
+        </w:rPr>
+        <w:t>remove registers %0 and %1 from the register file as they are never read from. This may reduce the register count in the event that the synthesis tools don’t prune them automatically.</w:t>
+      </w:r>
+    </w:p>
+    <w:p>
+      <w:pPr>
+        <w:widowControl w:val="0"/>
+        <w:autoSpaceDE w:val="0"/>
+        <w:autoSpaceDN w:val="0"/>
+        <w:adjustRightInd w:val="0"/>
+        <w:spacing w:after="0" w:line="240" w:lineRule="auto"/>
+        <w:ind w:right="-6"/>
+        <w:rPr>
+          <w:rFonts w:ascii="Helvetica-Oblique" w:hAnsi="Helvetica-Oblique" w:cs="Helvetica-Oblique"/>
+        </w:rPr>
+      </w:pPr>
+    </w:p>
+    <w:p>
+      <w:pPr>
+        <w:widowControl w:val="0"/>
+        <w:autoSpaceDE w:val="0"/>
+        <w:autoSpaceDN w:val="0"/>
+        <w:adjustRightInd w:val="0"/>
+        <w:spacing w:after="0" w:line="240" w:lineRule="auto"/>
+        <w:ind w:right="-6"/>
+      </w:pPr>
     </w:p>
     <w:p>
       <w:pPr>
@@ -8327,53 +8161,100 @@
         <w:spacing w:after="0" w:line="240" w:lineRule="auto"/>
         <w:ind w:left="720" w:right="-6"/>
         <w:rPr>
-          <w:rFonts w:ascii="Helvetica" w:hAnsi="Helvetica" w:cs="Helvetica"/>
+          <w:rFonts w:ascii="Helvetica-Bold" w:hAnsi="Helvetica-Bold" w:cs="Helvetica-Bold"/>
+          <w:b/>
+          <w:bCs/>
           <w:sz w:val="28"/>
           <w:szCs w:val="28"/>
         </w:rPr>
       </w:pPr>
     </w:p>
-    <w:p>
-      <w:pPr>
-        <w:widowControl w:val="0"/>
-        <w:autoSpaceDE w:val="0"/>
-        <w:autoSpaceDN w:val="0"/>
-        <w:adjustRightInd w:val="0"/>
-        <w:spacing w:after="0" w:line="240" w:lineRule="auto"/>
-        <w:ind w:right="-6"/>
-        <w:rPr>
-          <w:rFonts w:ascii="Helvetica" w:hAnsi="Helvetica" w:cs="Helvetica"/>
+    <w:tbl>
+      <w:tblPr>
+        <w:tblW w:w="5000" w:type="pct"/>
+        <w:tblCellSpacing w:w="15" w:type="dxa"/>
+        <w:tblCellMar>
+          <w:top w:w="15" w:type="dxa"/>
+          <w:left w:w="15" w:type="dxa"/>
+          <w:bottom w:w="15" w:type="dxa"/>
+          <w:right w:w="15" w:type="dxa"/>
+        </w:tblCellMar>
+        <w:tblLook w:val="04A0" w:firstRow="1" w:lastRow="0" w:firstColumn="1" w:lastColumn="0" w:noHBand="0" w:noVBand="1"/>
+      </w:tblPr>
+      <w:tblGrid>
+        <w:gridCol w:w="322"/>
+        <w:gridCol w:w="8698"/>
+      </w:tblGrid>
+      <w:tr>
+        <w:trPr>
+          <w:tblCellSpacing w:w="15" w:type="dxa"/>
+        </w:trPr>
+        <w:tc>
+          <w:tcPr>
+            <w:tcW w:w="50" w:type="pct"/>
+            <w:hideMark/>
+          </w:tcPr>
+          <w:p>
+            <w:pPr>
+              <w:pStyle w:val="Bibliography"/>
+              <w:rPr>
+                <w:noProof/>
+                <w:sz w:val="24"/>
+                <w:szCs w:val="24"/>
+                <w:lang w:val="en-US"/>
+              </w:rPr>
+            </w:pPr>
+            <w:r>
+              <w:rPr>
+                <w:noProof/>
+                <w:lang w:val="en-US"/>
+              </w:rPr>
+              <w:t xml:space="preserve">[1] </w:t>
+            </w:r>
+          </w:p>
+        </w:tc>
+        <w:tc>
+          <w:tcPr>
+            <w:tcW w:w="0" w:type="auto"/>
+            <w:hideMark/>
+          </w:tcPr>
+          <w:p>
+            <w:pPr>
+              <w:pStyle w:val="Bibliography"/>
+              <w:rPr>
+                <w:noProof/>
+                <w:lang w:val="en-US"/>
+              </w:rPr>
+            </w:pPr>
+            <w:r>
+              <w:rPr>
+                <w:noProof/>
+                <w:lang w:val="en-US"/>
+              </w:rPr>
+              <w:t>T. Kazmierski, "ELEC6234 Assigmnent 1 Brief," 2021.</w:t>
+            </w:r>
+          </w:p>
+        </w:tc>
+      </w:tr>
+    </w:tbl>
+    <w:p>
+      <w:pPr>
+        <w:widowControl w:val="0"/>
+        <w:autoSpaceDE w:val="0"/>
+        <w:autoSpaceDN w:val="0"/>
+        <w:adjustRightInd w:val="0"/>
+        <w:spacing w:after="0" w:line="240" w:lineRule="auto"/>
+        <w:ind w:left="720" w:right="-6"/>
+        <w:rPr>
+          <w:rFonts w:ascii="Helvetica-Bold" w:hAnsi="Helvetica-Bold" w:cs="Helvetica-Bold"/>
+          <w:b/>
+          <w:bCs/>
           <w:sz w:val="28"/>
           <w:szCs w:val="28"/>
         </w:rPr>
       </w:pPr>
-      <w:r>
-        <w:rPr>
-          <w:rFonts w:ascii="Helvetica-Oblique" w:hAnsi="Helvetica-Oblique" w:cs="Helvetica-Oblique"/>
-          <w:i/>
-          <w:iCs/>
-        </w:rPr>
-        <w:t xml:space="preserve">Quote the sources of your information. Especially </w:t>
-      </w:r>
-      <w:proofErr w:type="gramStart"/>
-      <w:r>
-        <w:rPr>
-          <w:rFonts w:ascii="Helvetica-Oblique" w:hAnsi="Helvetica-Oblique" w:cs="Helvetica-Oblique"/>
-          <w:i/>
-          <w:iCs/>
-        </w:rPr>
-        <w:t>make reference</w:t>
-      </w:r>
-      <w:proofErr w:type="gramEnd"/>
-      <w:r>
-        <w:rPr>
-          <w:rFonts w:ascii="Helvetica-Oblique" w:hAnsi="Helvetica-Oblique" w:cs="Helvetica-Oblique"/>
-          <w:i/>
-          <w:iCs/>
-        </w:rPr>
-        <w:t xml:space="preserve"> to any sources you used in the development of your code. </w:t>
-      </w:r>
-    </w:p>
+    </w:p>
+    <w:p/>
     <w:sectPr>
       <w:pgSz w:w="11900" w:h="16840"/>
       <w:pgMar w:top="1440" w:right="1440" w:bottom="1440" w:left="1440" w:header="283" w:footer="720" w:gutter="0"/>
@@ -9691,10 +9572,31 @@
     <w:name w:val="Normal"/>
     <w:qFormat/>
   </w:style>
+  <w:style w:type="paragraph" w:styleId="Heading1">
+    <w:name w:val="heading 1"/>
+    <w:basedOn w:val="Normal"/>
+    <w:next w:val="Normal"/>
+    <w:link w:val="Heading1Char"/>
+    <w:uiPriority w:val="9"/>
+    <w:qFormat/>
+    <w:rsid w:val="00722DED"/>
+    <w:pPr>
+      <w:keepNext/>
+      <w:keepLines/>
+      <w:spacing w:before="240" w:after="0"/>
+      <w:outlineLvl w:val="0"/>
+    </w:pPr>
+    <w:rPr>
+      <w:rFonts w:asciiTheme="majorHAnsi" w:eastAsiaTheme="majorEastAsia" w:hAnsiTheme="majorHAnsi" w:cstheme="majorBidi"/>
+      <w:color w:val="2F5496" w:themeColor="accent1" w:themeShade="BF"/>
+      <w:sz w:val="32"/>
+      <w:szCs w:val="32"/>
+      <w:lang w:val="en-US" w:eastAsia="en-US"/>
+    </w:rPr>
+  </w:style>
   <w:style w:type="character" w:default="1" w:styleId="DefaultParagraphFont">
     <w:name w:val="Default Paragraph Font"/>
     <w:uiPriority w:val="1"/>
-    <w:semiHidden/>
     <w:unhideWhenUsed/>
   </w:style>
   <w:style w:type="table" w:default="1" w:styleId="TableNormal">
@@ -9823,6 +9725,28 @@
         <w:insideV w:val="single" w:sz="4" w:space="0" w:color="auto"/>
       </w:tblBorders>
     </w:tblPr>
+  </w:style>
+  <w:style w:type="character" w:customStyle="1" w:styleId="Heading1Char">
+    <w:name w:val="Heading 1 Char"/>
+    <w:basedOn w:val="DefaultParagraphFont"/>
+    <w:link w:val="Heading1"/>
+    <w:uiPriority w:val="9"/>
+    <w:rsid w:val="00722DED"/>
+    <w:rPr>
+      <w:rFonts w:asciiTheme="majorHAnsi" w:eastAsiaTheme="majorEastAsia" w:hAnsiTheme="majorHAnsi" w:cstheme="majorBidi"/>
+      <w:color w:val="2F5496" w:themeColor="accent1" w:themeShade="BF"/>
+      <w:sz w:val="32"/>
+      <w:szCs w:val="32"/>
+      <w:lang w:val="en-US" w:eastAsia="en-US"/>
+    </w:rPr>
+  </w:style>
+  <w:style w:type="paragraph" w:styleId="Bibliography">
+    <w:name w:val="Bibliography"/>
+    <w:basedOn w:val="Normal"/>
+    <w:next w:val="Normal"/>
+    <w:uiPriority w:val="37"/>
+    <w:unhideWhenUsed/>
+    <w:rsid w:val="00722DED"/>
   </w:style>
 </w:styles>
 </file>
@@ -10860,11 +10784,30 @@
 </file>
 
 <file path=customXml/item1.xml><?xml version="1.0" encoding="utf-8"?>
-<b:Sources xmlns:b="http://schemas.openxmlformats.org/officeDocument/2006/bibliography" xmlns="http://schemas.openxmlformats.org/officeDocument/2006/bibliography" SelectedStyle="\IEEE2006OfficeOnline.xsl" StyleName="IEEE" Version="2006"/>
+<b:Sources xmlns:b="http://schemas.openxmlformats.org/officeDocument/2006/bibliography" xmlns="http://schemas.openxmlformats.org/officeDocument/2006/bibliography" SelectedStyle="\IEEE2006OfficeOnline.xsl" StyleName="IEEE" Version="2006">
+  <b:Source>
+    <b:Tag>Tom21</b:Tag>
+    <b:SourceType>ElectronicSource</b:SourceType>
+    <b:Guid>{F6537A78-8594-4D2E-A8DF-F181EB5E33F9}</b:Guid>
+    <b:Author>
+      <b:Author>
+        <b:NameList>
+          <b:Person>
+            <b:Last>Kazmierski</b:Last>
+            <b:First>Tomasz</b:First>
+          </b:Person>
+        </b:NameList>
+      </b:Author>
+    </b:Author>
+    <b:Title>ELEC6234 Assigmnent 1 Brief</b:Title>
+    <b:Year>2021</b:Year>
+    <b:RefOrder>1</b:RefOrder>
+  </b:Source>
+</b:Sources>
 </file>
 
 <file path=customXml/itemProps1.xml><?xml version="1.0" encoding="utf-8"?>
-<ds:datastoreItem xmlns:ds="http://schemas.openxmlformats.org/officeDocument/2006/customXml" ds:itemID="{45BB2184-55DC-43AF-B7E1-611421C3EA67}">
+<ds:datastoreItem xmlns:ds="http://schemas.openxmlformats.org/officeDocument/2006/customXml" ds:itemID="{643866A9-D756-40A6-AAB6-F7F963963049}">
   <ds:schemaRefs>
     <ds:schemaRef ds:uri="http://schemas.openxmlformats.org/officeDocument/2006/bibliography"/>
   </ds:schemaRefs>

</xml_diff>

<commit_message>
Add final draft of report!
</commit_message>
<xml_diff>
--- a/report/report.docx
+++ b/report/report.docx
@@ -27,7 +27,29 @@
           <w:sz w:val="28"/>
           <w:szCs w:val="28"/>
         </w:rPr>
-        <w:t>ELEC6234  – Embedded Processor Synthesis</w:t>
+        <w:t>ELEC</w:t>
+      </w:r>
+      <w:proofErr w:type="gramStart"/>
+      <w:r>
+        <w:rPr>
+          <w:rFonts w:ascii="Helvetica-Bold" w:hAnsi="Helvetica-Bold" w:cs="Helvetica-Bold"/>
+          <w:b/>
+          <w:bCs/>
+          <w:sz w:val="28"/>
+          <w:szCs w:val="28"/>
+        </w:rPr>
+        <w:t>6234  –</w:t>
+      </w:r>
+      <w:proofErr w:type="gramEnd"/>
+      <w:r>
+        <w:rPr>
+          <w:rFonts w:ascii="Helvetica-Bold" w:hAnsi="Helvetica-Bold" w:cs="Helvetica-Bold"/>
+          <w:b/>
+          <w:bCs/>
+          <w:sz w:val="28"/>
+          <w:szCs w:val="28"/>
+        </w:rPr>
+        <w:t xml:space="preserve"> Embedded Processor Synthesis</w:t>
       </w:r>
     </w:p>
     <w:p>
@@ -157,7 +179,27 @@
           <w:sz w:val="24"/>
           <w:szCs w:val="24"/>
         </w:rPr>
-        <w:t>Summarise your work in less than 100 words stating briefly what was achieved.</w:t>
+        <w:t xml:space="preserve"> A synthesisable application-specific n-bit processor was developed in SystemVerilog to implement a given algorithm </w:t>
+      </w:r>
+      <w:r>
+        <w:rPr>
+          <w:rFonts w:ascii="Helvetica-Oblique" w:hAnsi="Helvetica-Oblique" w:cs="Helvetica-Oblique"/>
+          <w:i/>
+          <w:iCs/>
+          <w:sz w:val="24"/>
+          <w:szCs w:val="24"/>
+        </w:rPr>
+        <w:t>whilst minimising the hardware c</w:t>
+      </w:r>
+      <w:r>
+        <w:rPr>
+          <w:rFonts w:ascii="Helvetica-Oblique" w:hAnsi="Helvetica-Oblique" w:cs="Helvetica-Oblique"/>
+          <w:i/>
+          <w:iCs/>
+          <w:sz w:val="24"/>
+          <w:szCs w:val="24"/>
+        </w:rPr>
+        <w:t>ost of the design. It was verified and synthesised on an FPGA.</w:t>
       </w:r>
     </w:p>
     <w:p>
@@ -292,7 +334,19 @@
         <w:rPr>
           <w:rFonts w:ascii="Helvetica-Oblique" w:hAnsi="Helvetica-Oblique" w:cs="Helvetica-Oblique"/>
         </w:rPr>
-        <w:t xml:space="preserve"> was to produce synthesisable n-bit application-specific processor in SystemVerilog for computing an Affine transform on pixel data presented on an input port. An 8-bit version of this processor was synthesised on a DE1 FPGA development board. The hardware cost of the system was minimised. </w:t>
+        <w:t xml:space="preserve"> was to produce synthesisable n-bit application-specific processor in SystemVerilog for computing an Affine transform on pixel data presented on an input port. An 8-bit version of this processor was synthesised on a DE</w:t>
+      </w:r>
+      <w:r>
+        <w:rPr>
+          <w:rFonts w:ascii="Helvetica-Oblique" w:hAnsi="Helvetica-Oblique" w:cs="Helvetica-Oblique"/>
+        </w:rPr>
+        <w:t>-</w:t>
+      </w:r>
+      <w:r>
+        <w:rPr>
+          <w:rFonts w:ascii="Helvetica-Oblique" w:hAnsi="Helvetica-Oblique" w:cs="Helvetica-Oblique"/>
+        </w:rPr>
+        <w:t xml:space="preserve">1 FPGA development board. The hardware cost of the system was minimised. </w:t>
       </w:r>
     </w:p>
     <w:p>
@@ -334,7 +388,19 @@
         <w:rPr>
           <w:rFonts w:ascii="Helvetica-Oblique" w:hAnsi="Helvetica-Oblique" w:cs="Helvetica-Oblique"/>
         </w:rPr>
-        <w:t>he processor has been implemented successfully. The algorithm is run successfully both in simulation and on the DE-1 board.</w:t>
+        <w:t xml:space="preserve">he processor has been implemented successfully. The algorithm </w:t>
+      </w:r>
+      <w:r>
+        <w:rPr>
+          <w:rFonts w:ascii="Helvetica-Oblique" w:hAnsi="Helvetica-Oblique" w:cs="Helvetica-Oblique"/>
+        </w:rPr>
+        <w:t xml:space="preserve">runs </w:t>
+      </w:r>
+      <w:r>
+        <w:rPr>
+          <w:rFonts w:ascii="Helvetica-Oblique" w:hAnsi="Helvetica-Oblique" w:cs="Helvetica-Oblique"/>
+        </w:rPr>
+        <w:t>successfully both in simulation and on the DE-1 board.</w:t>
       </w:r>
     </w:p>
     <w:p>
@@ -357,7 +423,43 @@
         <w:rPr>
           <w:rFonts w:ascii="Helvetica-Oblique" w:hAnsi="Helvetica-Oblique" w:cs="Helvetica-Oblique"/>
         </w:rPr>
-        <w:t xml:space="preserve">The general-purpose picoMIPS processor submitted for Assignment 1 was used as the basis for this processor. The ALU was redesigned to minimise control hardware, program size, and unique instructions. The registers, program counter, and program memory were </w:t>
+        <w:t xml:space="preserve">The general-purpose picoMIPS processor submitted for Assignment 1 was used as the basis for this processor. The ALU was redesigned to minimise control hardware, program size, and </w:t>
+      </w:r>
+      <w:r>
+        <w:rPr>
+          <w:rFonts w:ascii="Helvetica-Oblique" w:hAnsi="Helvetica-Oblique" w:cs="Helvetica-Oblique"/>
+        </w:rPr>
+        <w:t>the size of the</w:t>
+      </w:r>
+      <w:r>
+        <w:rPr>
+          <w:rFonts w:ascii="Helvetica-Oblique" w:hAnsi="Helvetica-Oblique" w:cs="Helvetica-Oblique"/>
+        </w:rPr>
+        <w:t xml:space="preserve"> instruction</w:t>
+      </w:r>
+      <w:r>
+        <w:rPr>
+          <w:rFonts w:ascii="Helvetica-Oblique" w:hAnsi="Helvetica-Oblique" w:cs="Helvetica-Oblique"/>
+        </w:rPr>
+        <w:t xml:space="preserve"> </w:t>
+      </w:r>
+      <w:r>
+        <w:rPr>
+          <w:rFonts w:ascii="Helvetica-Oblique" w:hAnsi="Helvetica-Oblique" w:cs="Helvetica-Oblique"/>
+        </w:rPr>
+        <w:t>s</w:t>
+      </w:r>
+      <w:r>
+        <w:rPr>
+          <w:rFonts w:ascii="Helvetica-Oblique" w:hAnsi="Helvetica-Oblique" w:cs="Helvetica-Oblique"/>
+        </w:rPr>
+        <w:t>et</w:t>
+      </w:r>
+      <w:r>
+        <w:rPr>
+          <w:rFonts w:ascii="Helvetica-Oblique" w:hAnsi="Helvetica-Oblique" w:cs="Helvetica-Oblique"/>
+        </w:rPr>
+        <w:t xml:space="preserve">. The registers, program counter, and program memory were </w:t>
       </w:r>
       <w:r>
         <w:rPr>
@@ -704,13 +806,105 @@
         <w:rPr>
           <w:rFonts w:ascii="Helvetica-Oblique" w:hAnsi="Helvetica-Oblique" w:cs="Helvetica-Oblique"/>
         </w:rPr>
-        <w:t xml:space="preserve">By limiting how I/O is used in the software, simplifications can be made to switch reading hardware over the general purpose picoMIPS implementation. SW[7:0] are never used directly in a calculation, they are used to load x1 and y1 into registers at the beginning of the program. SW[7:0] are multiplexed onto the w_data line when the in_en flag goes high. </w:t>
-      </w:r>
-      <w:r>
-        <w:rPr>
-          <w:rFonts w:ascii="Helvetica-Oblique" w:hAnsi="Helvetica-Oblique" w:cs="Helvetica-Oblique"/>
-        </w:rPr>
-        <w:t xml:space="preserve">This arrangement allows the ACC and registers to be loaded with the same instruction (see Tables 1 and 2 for details on the ACCI instruction). SW[8] is only used in branching instructions. It is only ever read into the A input on the adder so it is only included in that input selector (more details on this in Section 1.3.2). </w:t>
+        <w:t xml:space="preserve">By limiting how I/O is used in the software, simplifications </w:t>
+      </w:r>
+      <w:r>
+        <w:rPr>
+          <w:rFonts w:ascii="Helvetica-Oblique" w:hAnsi="Helvetica-Oblique" w:cs="Helvetica-Oblique"/>
+        </w:rPr>
+        <w:t>were</w:t>
+      </w:r>
+      <w:r>
+        <w:rPr>
+          <w:rFonts w:ascii="Helvetica-Oblique" w:hAnsi="Helvetica-Oblique" w:cs="Helvetica-Oblique"/>
+        </w:rPr>
+        <w:t xml:space="preserve"> made to switch reading hardware over the general</w:t>
+      </w:r>
+      <w:r>
+        <w:rPr>
+          <w:rFonts w:ascii="Helvetica-Oblique" w:hAnsi="Helvetica-Oblique" w:cs="Helvetica-Oblique"/>
+        </w:rPr>
+        <w:t>-</w:t>
+      </w:r>
+      <w:r>
+        <w:rPr>
+          <w:rFonts w:ascii="Helvetica-Oblique" w:hAnsi="Helvetica-Oblique" w:cs="Helvetica-Oblique"/>
+        </w:rPr>
+        <w:t xml:space="preserve">purpose picoMIPS implementation. </w:t>
+      </w:r>
+      <w:proofErr w:type="gramStart"/>
+      <w:r>
+        <w:rPr>
+          <w:rFonts w:ascii="Helvetica-Oblique" w:hAnsi="Helvetica-Oblique" w:cs="Helvetica-Oblique"/>
+        </w:rPr>
+        <w:t>SW[</w:t>
+      </w:r>
+      <w:proofErr w:type="gramEnd"/>
+      <w:r>
+        <w:rPr>
+          <w:rFonts w:ascii="Helvetica-Oblique" w:hAnsi="Helvetica-Oblique" w:cs="Helvetica-Oblique"/>
+        </w:rPr>
+        <w:t xml:space="preserve">7:0] are never used directly in a calculation, they are used to load x1 and y1 into registers at the beginning of the program. </w:t>
+      </w:r>
+      <w:proofErr w:type="gramStart"/>
+      <w:r>
+        <w:rPr>
+          <w:rFonts w:ascii="Helvetica-Oblique" w:hAnsi="Helvetica-Oblique" w:cs="Helvetica-Oblique"/>
+        </w:rPr>
+        <w:t>SW[</w:t>
+      </w:r>
+      <w:proofErr w:type="gramEnd"/>
+      <w:r>
+        <w:rPr>
+          <w:rFonts w:ascii="Helvetica-Oblique" w:hAnsi="Helvetica-Oblique" w:cs="Helvetica-Oblique"/>
+        </w:rPr>
+        <w:t xml:space="preserve">7:0] are multiplexed onto the w_data line when the in_en flag goes high. </w:t>
+      </w:r>
+      <w:r>
+        <w:rPr>
+          <w:rFonts w:ascii="Helvetica-Oblique" w:hAnsi="Helvetica-Oblique" w:cs="Helvetica-Oblique"/>
+        </w:rPr>
+        <w:t xml:space="preserve">This arrangement allows the ACC and registers to be loaded with the same instruction (see Tables 1 and 2 for details on the ACCI instruction). </w:t>
+      </w:r>
+      <w:proofErr w:type="gramStart"/>
+      <w:r>
+        <w:rPr>
+          <w:rFonts w:ascii="Helvetica-Oblique" w:hAnsi="Helvetica-Oblique" w:cs="Helvetica-Oblique"/>
+        </w:rPr>
+        <w:t>SW[</w:t>
+      </w:r>
+      <w:proofErr w:type="gramEnd"/>
+      <w:r>
+        <w:rPr>
+          <w:rFonts w:ascii="Helvetica-Oblique" w:hAnsi="Helvetica-Oblique" w:cs="Helvetica-Oblique"/>
+        </w:rPr>
+        <w:t xml:space="preserve">8] is </w:t>
+      </w:r>
+      <w:r>
+        <w:rPr>
+          <w:rFonts w:ascii="Helvetica-Oblique" w:hAnsi="Helvetica-Oblique" w:cs="Helvetica-Oblique"/>
+        </w:rPr>
+        <w:t xml:space="preserve">used only </w:t>
+      </w:r>
+      <w:r>
+        <w:rPr>
+          <w:rFonts w:ascii="Helvetica-Oblique" w:hAnsi="Helvetica-Oblique" w:cs="Helvetica-Oblique"/>
+        </w:rPr>
+        <w:t xml:space="preserve">in branching instructions. It is only ever read into the A input on the </w:t>
+      </w:r>
+      <w:proofErr w:type="gramStart"/>
+      <w:r>
+        <w:rPr>
+          <w:rFonts w:ascii="Helvetica-Oblique" w:hAnsi="Helvetica-Oblique" w:cs="Helvetica-Oblique"/>
+        </w:rPr>
+        <w:t>adder</w:t>
+      </w:r>
+      <w:proofErr w:type="gramEnd"/>
+      <w:r>
+        <w:rPr>
+          <w:rFonts w:ascii="Helvetica-Oblique" w:hAnsi="Helvetica-Oblique" w:cs="Helvetica-Oblique"/>
+        </w:rPr>
+        <w:t xml:space="preserve"> so it is only included in that input selector (more details on this in Section 1.3.2). </w:t>
       </w:r>
     </w:p>
     <w:p>
@@ -751,19 +945,6 @@
         </w:rPr>
         <w:t xml:space="preserve"> each accumulation operation can be observed.</w:t>
       </w:r>
-    </w:p>
-    <w:p>
-      <w:pPr>
-        <w:widowControl w:val="0"/>
-        <w:autoSpaceDE w:val="0"/>
-        <w:autoSpaceDN w:val="0"/>
-        <w:adjustRightInd w:val="0"/>
-        <w:spacing w:after="0" w:line="240" w:lineRule="auto"/>
-        <w:ind w:right="-6"/>
-        <w:rPr>
-          <w:rFonts w:ascii="Helvetica-Oblique" w:hAnsi="Helvetica-Oblique" w:cs="Helvetica-Oblique"/>
-        </w:rPr>
-      </w:pPr>
     </w:p>
     <w:p>
       <w:pPr>
@@ -803,7 +984,7 @@
           <w:bCs/>
           <w:szCs w:val="24"/>
         </w:rPr>
-        <w:t xml:space="preserve"> </w:t>
+        <w:t>2</w:t>
       </w:r>
       <w:r>
         <w:rPr>
@@ -812,7 +993,7 @@
           <w:bCs/>
           <w:szCs w:val="24"/>
         </w:rPr>
-        <w:t>2</w:t>
+        <w:t xml:space="preserve">. </w:t>
       </w:r>
       <w:r>
         <w:rPr>
@@ -821,7 +1002,7 @@
           <w:bCs/>
           <w:szCs w:val="24"/>
         </w:rPr>
-        <w:t xml:space="preserve">. </w:t>
+        <w:t>2</w:t>
       </w:r>
       <w:r>
         <w:rPr>
@@ -830,7 +1011,7 @@
           <w:bCs/>
           <w:szCs w:val="24"/>
         </w:rPr>
-        <w:t>2</w:t>
+        <w:t>.</w:t>
       </w:r>
       <w:r>
         <w:rPr>
@@ -839,7 +1020,8 @@
           <w:bCs/>
           <w:szCs w:val="24"/>
         </w:rPr>
-        <w:t>.</w:t>
+        <w:tab/>
+        <w:t xml:space="preserve"> </w:t>
       </w:r>
       <w:r>
         <w:rPr>
@@ -848,16 +1030,6 @@
           <w:bCs/>
           <w:szCs w:val="24"/>
         </w:rPr>
-        <w:tab/>
-        <w:t xml:space="preserve"> </w:t>
-      </w:r>
-      <w:r>
-        <w:rPr>
-          <w:rFonts w:ascii="Helvetica-Bold" w:hAnsi="Helvetica-Bold" w:cs="Helvetica-Bold"/>
-          <w:b/>
-          <w:bCs/>
-          <w:szCs w:val="24"/>
-        </w:rPr>
         <w:t xml:space="preserve">Instruction Set </w:t>
       </w:r>
     </w:p>
@@ -928,78 +1100,114 @@
           <w:rFonts w:ascii="Helvetica-Oblique" w:hAnsi="Helvetica-Oblique" w:cs="Hadassah Friedlaender"/>
           <w:szCs w:val="24"/>
         </w:rPr>
-        <w:t xml:space="preserve"> instructions perform two independent operations. </w:t>
+        <w:t xml:space="preserve"> instructions </w:t>
       </w:r>
       <w:r>
         <w:rPr>
           <w:rFonts w:ascii="Helvetica-Oblique" w:hAnsi="Helvetica-Oblique" w:cs="Hadassah Friedlaender"/>
           <w:szCs w:val="24"/>
         </w:rPr>
-        <w:fldChar w:fldCharType="begin"/>
+        <w:t xml:space="preserve">both </w:t>
       </w:r>
       <w:r>
         <w:rPr>
           <w:rFonts w:ascii="Helvetica-Oblique" w:hAnsi="Helvetica-Oblique" w:cs="Hadassah Friedlaender"/>
           <w:szCs w:val="24"/>
         </w:rPr>
-        <w:instrText xml:space="preserve"> REF _Ref72744362 \h </w:instrText>
+        <w:t xml:space="preserve">perform two independent operations. </w:t>
       </w:r>
       <w:r>
         <w:rPr>
           <w:rFonts w:ascii="Helvetica-Oblique" w:hAnsi="Helvetica-Oblique" w:cs="Hadassah Friedlaender"/>
           <w:szCs w:val="24"/>
         </w:rPr>
+        <w:fldChar w:fldCharType="begin"/>
       </w:r>
       <w:r>
         <w:rPr>
           <w:rFonts w:ascii="Helvetica-Oblique" w:hAnsi="Helvetica-Oblique" w:cs="Hadassah Friedlaender"/>
           <w:szCs w:val="24"/>
         </w:rPr>
-        <w:fldChar w:fldCharType="separate"/>
-      </w:r>
-      <w:r>
-        <w:t xml:space="preserve">Table </w:t>
-      </w:r>
-      <w:r>
-        <w:rPr>
-          <w:noProof/>
-        </w:rPr>
-        <w:t>2</w:t>
+        <w:instrText xml:space="preserve"> REF _Ref72744362 \h </w:instrText>
       </w:r>
       <w:r>
         <w:rPr>
           <w:rFonts w:ascii="Helvetica-Oblique" w:hAnsi="Helvetica-Oblique" w:cs="Hadassah Friedlaender"/>
           <w:szCs w:val="24"/>
         </w:rPr>
-        <w:fldChar w:fldCharType="end"/>
       </w:r>
       <w:r>
         <w:rPr>
           <w:rFonts w:ascii="Helvetica-Oblique" w:hAnsi="Helvetica-Oblique" w:cs="Hadassah Friedlaender"/>
           <w:szCs w:val="24"/>
         </w:rPr>
-        <w:t xml:space="preserve"> provides examples of how the operations required by the Affine transformation can be performed using this instruction set.</w:t>
-      </w:r>
-    </w:p>
-    <w:p>
-      <w:pPr>
-        <w:widowControl w:val="0"/>
-        <w:autoSpaceDE w:val="0"/>
-        <w:autoSpaceDN w:val="0"/>
-        <w:adjustRightInd w:val="0"/>
-        <w:spacing w:after="0" w:line="240" w:lineRule="auto"/>
-        <w:ind w:right="-6"/>
+        <w:fldChar w:fldCharType="separate"/>
+      </w:r>
+      <w:r>
+        <w:t>Tabl</w:t>
+      </w:r>
+      <w:r>
+        <w:t>e</w:t>
+      </w:r>
+      <w:r>
+        <w:t xml:space="preserve"> </w:t>
+      </w:r>
+      <w:r>
+        <w:rPr>
+          <w:noProof/>
+        </w:rPr>
+        <w:t>2</w:t>
+      </w:r>
+      <w:r>
         <w:rPr>
           <w:rFonts w:ascii="Helvetica-Oblique" w:hAnsi="Helvetica-Oblique" w:cs="Hadassah Friedlaender"/>
           <w:szCs w:val="24"/>
         </w:rPr>
-      </w:pPr>
+        <w:fldChar w:fldCharType="end"/>
+      </w:r>
       <w:r>
         <w:rPr>
           <w:rFonts w:ascii="Helvetica-Oblique" w:hAnsi="Helvetica-Oblique" w:cs="Hadassah Friedlaender"/>
           <w:szCs w:val="24"/>
         </w:rPr>
-        <w:t xml:space="preserve">All instructions are in the format OP %rd %rs imm with 2 bit opcode, 3 bit register values, and 8 bit immediate giving an instruction length of 16-bits. </w:t>
+        <w:t xml:space="preserve"> provides examples of how the operations required by the Affine transformation can be performed using this instruction set.</w:t>
+      </w:r>
+    </w:p>
+    <w:p>
+      <w:pPr>
+        <w:widowControl w:val="0"/>
+        <w:autoSpaceDE w:val="0"/>
+        <w:autoSpaceDN w:val="0"/>
+        <w:adjustRightInd w:val="0"/>
+        <w:spacing w:after="0" w:line="240" w:lineRule="auto"/>
+        <w:ind w:right="-6"/>
+        <w:rPr>
+          <w:rFonts w:ascii="Helvetica-Oblique" w:hAnsi="Helvetica-Oblique" w:cs="Hadassah Friedlaender"/>
+          <w:szCs w:val="24"/>
+        </w:rPr>
+      </w:pPr>
+      <w:r>
+        <w:rPr>
+          <w:rFonts w:ascii="Helvetica-Oblique" w:hAnsi="Helvetica-Oblique" w:cs="Hadassah Friedlaender"/>
+          <w:szCs w:val="24"/>
+        </w:rPr>
+        <w:t xml:space="preserve">All instructions are in the format OP %rd %rs imm with </w:t>
+      </w:r>
+      <w:proofErr w:type="gramStart"/>
+      <w:r>
+        <w:rPr>
+          <w:rFonts w:ascii="Helvetica-Oblique" w:hAnsi="Helvetica-Oblique" w:cs="Hadassah Friedlaender"/>
+          <w:szCs w:val="24"/>
+        </w:rPr>
+        <w:t>2 bit</w:t>
+      </w:r>
+      <w:proofErr w:type="gramEnd"/>
+      <w:r>
+        <w:rPr>
+          <w:rFonts w:ascii="Helvetica-Oblique" w:hAnsi="Helvetica-Oblique" w:cs="Hadassah Friedlaender"/>
+          <w:szCs w:val="24"/>
+        </w:rPr>
+        <w:t xml:space="preserve"> opcode, 3 bit register values, and 8 bit immediate giving an instruction length of 16-bits. </w:t>
       </w:r>
     </w:p>
     <w:p>
@@ -1257,7 +1465,24 @@
                                 <w:szCs w:val="18"/>
                               </w:rPr>
                               <w:tab/>
-                              <w:t>BEQ  %1 %0 0            # Wait while SW[8] == 0</w:t>
+                            </w:r>
+                            <w:proofErr w:type="gramStart"/>
+                            <w:r>
+                              <w:rPr>
+                                <w:rFonts w:ascii="Courier New" w:hAnsi="Courier New" w:cs="Courier New"/>
+                                <w:sz w:val="18"/>
+                                <w:szCs w:val="18"/>
+                              </w:rPr>
+                              <w:t>BEQ  %</w:t>
+                            </w:r>
+                            <w:proofErr w:type="gramEnd"/>
+                            <w:r>
+                              <w:rPr>
+                                <w:rFonts w:ascii="Courier New" w:hAnsi="Courier New" w:cs="Courier New"/>
+                                <w:sz w:val="18"/>
+                                <w:szCs w:val="18"/>
+                              </w:rPr>
+                              <w:t>1 %0 0            # Wait while SW[8] == 0</w:t>
                             </w:r>
                           </w:p>
                           <w:p>
@@ -1306,7 +1531,25 @@
                                 <w:szCs w:val="18"/>
                               </w:rPr>
                               <w:tab/>
-                              <w:t>ACCI %2 %0 0            # Read SW[7:0] into %2</w:t>
+                              <w:t xml:space="preserve">ACCI %2 %0 0            # Read </w:t>
+                            </w:r>
+                            <w:proofErr w:type="gramStart"/>
+                            <w:r>
+                              <w:rPr>
+                                <w:rFonts w:ascii="Courier New" w:hAnsi="Courier New" w:cs="Courier New"/>
+                                <w:sz w:val="18"/>
+                                <w:szCs w:val="18"/>
+                              </w:rPr>
+                              <w:t>SW[</w:t>
+                            </w:r>
+                            <w:proofErr w:type="gramEnd"/>
+                            <w:r>
+                              <w:rPr>
+                                <w:rFonts w:ascii="Courier New" w:hAnsi="Courier New" w:cs="Courier New"/>
+                                <w:sz w:val="18"/>
+                                <w:szCs w:val="18"/>
+                              </w:rPr>
+                              <w:t>7:0] into %2</w:t>
                             </w:r>
                           </w:p>
                           <w:p>
@@ -1355,7 +1598,24 @@
                                 <w:szCs w:val="18"/>
                               </w:rPr>
                               <w:tab/>
-                              <w:t>BNE  %1 %0 0            # Wait while SW[8] != 0</w:t>
+                            </w:r>
+                            <w:proofErr w:type="gramStart"/>
+                            <w:r>
+                              <w:rPr>
+                                <w:rFonts w:ascii="Courier New" w:hAnsi="Courier New" w:cs="Courier New"/>
+                                <w:sz w:val="18"/>
+                                <w:szCs w:val="18"/>
+                              </w:rPr>
+                              <w:t>BNE  %</w:t>
+                            </w:r>
+                            <w:proofErr w:type="gramEnd"/>
+                            <w:r>
+                              <w:rPr>
+                                <w:rFonts w:ascii="Courier New" w:hAnsi="Courier New" w:cs="Courier New"/>
+                                <w:sz w:val="18"/>
+                                <w:szCs w:val="18"/>
+                              </w:rPr>
+                              <w:t>1 %0 0            # Wait while SW[8] != 0</w:t>
                             </w:r>
                           </w:p>
                           <w:p>
@@ -1404,7 +1664,24 @@
                                 <w:szCs w:val="18"/>
                               </w:rPr>
                               <w:tab/>
-                              <w:t>BEQ  %1 %0 0            # Wait while SW[8] == 0</w:t>
+                            </w:r>
+                            <w:proofErr w:type="gramStart"/>
+                            <w:r>
+                              <w:rPr>
+                                <w:rFonts w:ascii="Courier New" w:hAnsi="Courier New" w:cs="Courier New"/>
+                                <w:sz w:val="18"/>
+                                <w:szCs w:val="18"/>
+                              </w:rPr>
+                              <w:t>BEQ  %</w:t>
+                            </w:r>
+                            <w:proofErr w:type="gramEnd"/>
+                            <w:r>
+                              <w:rPr>
+                                <w:rFonts w:ascii="Courier New" w:hAnsi="Courier New" w:cs="Courier New"/>
+                                <w:sz w:val="18"/>
+                                <w:szCs w:val="18"/>
+                              </w:rPr>
+                              <w:t>1 %0 0            # Wait while SW[8] == 0</w:t>
                             </w:r>
                           </w:p>
                           <w:p>
@@ -1453,7 +1730,25 @@
                                 <w:szCs w:val="18"/>
                               </w:rPr>
                               <w:tab/>
-                              <w:t>ACCI %3 %1 0            # Read SW[7:0] into %3</w:t>
+                              <w:t xml:space="preserve">ACCI %3 %1 0            # Read </w:t>
+                            </w:r>
+                            <w:proofErr w:type="gramStart"/>
+                            <w:r>
+                              <w:rPr>
+                                <w:rFonts w:ascii="Courier New" w:hAnsi="Courier New" w:cs="Courier New"/>
+                                <w:sz w:val="18"/>
+                                <w:szCs w:val="18"/>
+                              </w:rPr>
+                              <w:t>SW[</w:t>
+                            </w:r>
+                            <w:proofErr w:type="gramEnd"/>
+                            <w:r>
+                              <w:rPr>
+                                <w:rFonts w:ascii="Courier New" w:hAnsi="Courier New" w:cs="Courier New"/>
+                                <w:sz w:val="18"/>
+                                <w:szCs w:val="18"/>
+                              </w:rPr>
+                              <w:t>7:0] into %3</w:t>
                             </w:r>
                           </w:p>
                           <w:p>
@@ -1502,7 +1797,24 @@
                                 <w:szCs w:val="18"/>
                               </w:rPr>
                               <w:tab/>
-                              <w:t>BNE  %1 %0 0            # Wait while SW[8] != 0</w:t>
+                            </w:r>
+                            <w:proofErr w:type="gramStart"/>
+                            <w:r>
+                              <w:rPr>
+                                <w:rFonts w:ascii="Courier New" w:hAnsi="Courier New" w:cs="Courier New"/>
+                                <w:sz w:val="18"/>
+                                <w:szCs w:val="18"/>
+                              </w:rPr>
+                              <w:t>BNE  %</w:t>
+                            </w:r>
+                            <w:proofErr w:type="gramEnd"/>
+                            <w:r>
+                              <w:rPr>
+                                <w:rFonts w:ascii="Courier New" w:hAnsi="Courier New" w:cs="Courier New"/>
+                                <w:sz w:val="18"/>
+                                <w:szCs w:val="18"/>
+                              </w:rPr>
+                              <w:t>1 %0 0            # Wait while SW[8] != 0</w:t>
                             </w:r>
                           </w:p>
                           <w:p>
@@ -1600,7 +1912,25 @@
                                 <w:szCs w:val="18"/>
                               </w:rPr>
                               <w:tab/>
-                              <w:t>MACI %0 %2 b11000000    # Add a21*x1 to ACC</w:t>
+                              <w:t xml:space="preserve">MACI %0 %2 </w:t>
+                            </w:r>
+                            <w:bookmarkStart w:id="4" w:name="_Hlk72761514"/>
+                            <w:r>
+                              <w:rPr>
+                                <w:rFonts w:ascii="Courier New" w:hAnsi="Courier New" w:cs="Courier New"/>
+                                <w:sz w:val="18"/>
+                                <w:szCs w:val="18"/>
+                              </w:rPr>
+                              <w:t>b11000000</w:t>
+                            </w:r>
+                            <w:bookmarkEnd w:id="4"/>
+                            <w:r>
+                              <w:rPr>
+                                <w:rFonts w:ascii="Courier New" w:hAnsi="Courier New" w:cs="Courier New"/>
+                                <w:sz w:val="18"/>
+                                <w:szCs w:val="18"/>
+                              </w:rPr>
+                              <w:t xml:space="preserve">    # Add a21*x1 to ACC</w:t>
                             </w:r>
                           </w:p>
                           <w:p>
@@ -1853,7 +2183,24 @@
                                 <w:szCs w:val="18"/>
                               </w:rPr>
                               <w:tab/>
-                              <w:t>BEQ  %1 %0 0            # Wait for SW[8] to become 1</w:t>
+                            </w:r>
+                            <w:proofErr w:type="gramStart"/>
+                            <w:r>
+                              <w:rPr>
+                                <w:rFonts w:ascii="Courier New" w:hAnsi="Courier New" w:cs="Courier New"/>
+                                <w:sz w:val="18"/>
+                                <w:szCs w:val="18"/>
+                              </w:rPr>
+                              <w:t>BEQ  %</w:t>
+                            </w:r>
+                            <w:proofErr w:type="gramEnd"/>
+                            <w:r>
+                              <w:rPr>
+                                <w:rFonts w:ascii="Courier New" w:hAnsi="Courier New" w:cs="Courier New"/>
+                                <w:sz w:val="18"/>
+                                <w:szCs w:val="18"/>
+                              </w:rPr>
+                              <w:t>1 %0 0            # Wait for SW[8] to become 1</w:t>
                             </w:r>
                           </w:p>
                           <w:p>
@@ -1959,7 +2306,24 @@
                                 <w:szCs w:val="18"/>
                               </w:rPr>
                               <w:tab/>
-                              <w:t xml:space="preserve">BNE  %1 %0 0            # Wait for SW[8] to go to 0 </w:t>
+                            </w:r>
+                            <w:proofErr w:type="gramStart"/>
+                            <w:r>
+                              <w:rPr>
+                                <w:rFonts w:ascii="Courier New" w:hAnsi="Courier New" w:cs="Courier New"/>
+                                <w:sz w:val="18"/>
+                                <w:szCs w:val="18"/>
+                              </w:rPr>
+                              <w:t>BNE  %</w:t>
+                            </w:r>
+                            <w:proofErr w:type="gramEnd"/>
+                            <w:r>
+                              <w:rPr>
+                                <w:rFonts w:ascii="Courier New" w:hAnsi="Courier New" w:cs="Courier New"/>
+                                <w:sz w:val="18"/>
+                                <w:szCs w:val="18"/>
+                              </w:rPr>
+                              <w:t xml:space="preserve">1 %0 0            # Wait for SW[8] to go to 0 </w:t>
                             </w:r>
                           </w:p>
                           <w:p>
@@ -2008,15 +2372,49 @@
                                 <w:szCs w:val="18"/>
                               </w:rPr>
                               <w:tab/>
-                              <w:t>BEQ %0 %0 -15</w:t>
-                            </w:r>
+                            </w:r>
+                            <w:proofErr w:type="gramStart"/>
                             <w:r>
                               <w:rPr>
                                 <w:rFonts w:ascii="Courier New" w:hAnsi="Courier New" w:cs="Courier New"/>
                                 <w:sz w:val="18"/>
                                 <w:szCs w:val="18"/>
                               </w:rPr>
+                              <w:t xml:space="preserve">BEQ </w:t>
+                            </w:r>
+                            <w:r>
+                              <w:rPr>
+                                <w:rFonts w:ascii="Courier New" w:hAnsi="Courier New" w:cs="Courier New"/>
+                                <w:sz w:val="18"/>
+                                <w:szCs w:val="18"/>
+                              </w:rPr>
+                              <w:t xml:space="preserve"> </w:t>
+                            </w:r>
+                            <w:r>
+                              <w:rPr>
+                                <w:rFonts w:ascii="Courier New" w:hAnsi="Courier New" w:cs="Courier New"/>
+                                <w:sz w:val="18"/>
+                                <w:szCs w:val="18"/>
+                              </w:rPr>
+                              <w:t>%</w:t>
+                            </w:r>
+                            <w:proofErr w:type="gramEnd"/>
+                            <w:r>
+                              <w:rPr>
+                                <w:rFonts w:ascii="Courier New" w:hAnsi="Courier New" w:cs="Courier New"/>
+                                <w:sz w:val="18"/>
+                                <w:szCs w:val="18"/>
+                              </w:rPr>
+                              <w:t>0 %0 -15</w:t>
+                            </w:r>
+                            <w:r>
+                              <w:rPr>
+                                <w:rFonts w:ascii="Courier New" w:hAnsi="Courier New" w:cs="Courier New"/>
+                                <w:sz w:val="18"/>
+                                <w:szCs w:val="18"/>
+                              </w:rPr>
                               <w:tab/>
+                              <w:t xml:space="preserve">    </w:t>
                             </w:r>
                             <w:r>
                               <w:rPr>
@@ -2024,8 +2422,7 @@
                                 <w:sz w:val="18"/>
                                 <w:szCs w:val="18"/>
                               </w:rPr>
-                              <w:tab/>
-                              <w:t xml:space="preserve">    # Unconditional jump to program beginning</w:t>
+                              <w:t># Unconditional jump to program beginning</w:t>
                             </w:r>
                           </w:p>
                         </w:txbxContent>
@@ -2099,7 +2496,24 @@
                           <w:szCs w:val="18"/>
                         </w:rPr>
                         <w:tab/>
-                        <w:t>BEQ  %1 %0 0            # Wait while SW[8] == 0</w:t>
+                      </w:r>
+                      <w:proofErr w:type="gramStart"/>
+                      <w:r>
+                        <w:rPr>
+                          <w:rFonts w:ascii="Courier New" w:hAnsi="Courier New" w:cs="Courier New"/>
+                          <w:sz w:val="18"/>
+                          <w:szCs w:val="18"/>
+                        </w:rPr>
+                        <w:t>BEQ  %</w:t>
+                      </w:r>
+                      <w:proofErr w:type="gramEnd"/>
+                      <w:r>
+                        <w:rPr>
+                          <w:rFonts w:ascii="Courier New" w:hAnsi="Courier New" w:cs="Courier New"/>
+                          <w:sz w:val="18"/>
+                          <w:szCs w:val="18"/>
+                        </w:rPr>
+                        <w:t>1 %0 0            # Wait while SW[8] == 0</w:t>
                       </w:r>
                     </w:p>
                     <w:p>
@@ -2148,7 +2562,25 @@
                           <w:szCs w:val="18"/>
                         </w:rPr>
                         <w:tab/>
-                        <w:t>ACCI %2 %0 0            # Read SW[7:0] into %2</w:t>
+                        <w:t xml:space="preserve">ACCI %2 %0 0            # Read </w:t>
+                      </w:r>
+                      <w:proofErr w:type="gramStart"/>
+                      <w:r>
+                        <w:rPr>
+                          <w:rFonts w:ascii="Courier New" w:hAnsi="Courier New" w:cs="Courier New"/>
+                          <w:sz w:val="18"/>
+                          <w:szCs w:val="18"/>
+                        </w:rPr>
+                        <w:t>SW[</w:t>
+                      </w:r>
+                      <w:proofErr w:type="gramEnd"/>
+                      <w:r>
+                        <w:rPr>
+                          <w:rFonts w:ascii="Courier New" w:hAnsi="Courier New" w:cs="Courier New"/>
+                          <w:sz w:val="18"/>
+                          <w:szCs w:val="18"/>
+                        </w:rPr>
+                        <w:t>7:0] into %2</w:t>
                       </w:r>
                     </w:p>
                     <w:p>
@@ -2197,7 +2629,24 @@
                           <w:szCs w:val="18"/>
                         </w:rPr>
                         <w:tab/>
-                        <w:t>BNE  %1 %0 0            # Wait while SW[8] != 0</w:t>
+                      </w:r>
+                      <w:proofErr w:type="gramStart"/>
+                      <w:r>
+                        <w:rPr>
+                          <w:rFonts w:ascii="Courier New" w:hAnsi="Courier New" w:cs="Courier New"/>
+                          <w:sz w:val="18"/>
+                          <w:szCs w:val="18"/>
+                        </w:rPr>
+                        <w:t>BNE  %</w:t>
+                      </w:r>
+                      <w:proofErr w:type="gramEnd"/>
+                      <w:r>
+                        <w:rPr>
+                          <w:rFonts w:ascii="Courier New" w:hAnsi="Courier New" w:cs="Courier New"/>
+                          <w:sz w:val="18"/>
+                          <w:szCs w:val="18"/>
+                        </w:rPr>
+                        <w:t>1 %0 0            # Wait while SW[8] != 0</w:t>
                       </w:r>
                     </w:p>
                     <w:p>
@@ -2246,7 +2695,24 @@
                           <w:szCs w:val="18"/>
                         </w:rPr>
                         <w:tab/>
-                        <w:t>BEQ  %1 %0 0            # Wait while SW[8] == 0</w:t>
+                      </w:r>
+                      <w:proofErr w:type="gramStart"/>
+                      <w:r>
+                        <w:rPr>
+                          <w:rFonts w:ascii="Courier New" w:hAnsi="Courier New" w:cs="Courier New"/>
+                          <w:sz w:val="18"/>
+                          <w:szCs w:val="18"/>
+                        </w:rPr>
+                        <w:t>BEQ  %</w:t>
+                      </w:r>
+                      <w:proofErr w:type="gramEnd"/>
+                      <w:r>
+                        <w:rPr>
+                          <w:rFonts w:ascii="Courier New" w:hAnsi="Courier New" w:cs="Courier New"/>
+                          <w:sz w:val="18"/>
+                          <w:szCs w:val="18"/>
+                        </w:rPr>
+                        <w:t>1 %0 0            # Wait while SW[8] == 0</w:t>
                       </w:r>
                     </w:p>
                     <w:p>
@@ -2295,7 +2761,25 @@
                           <w:szCs w:val="18"/>
                         </w:rPr>
                         <w:tab/>
-                        <w:t>ACCI %3 %1 0            # Read SW[7:0] into %3</w:t>
+                        <w:t xml:space="preserve">ACCI %3 %1 0            # Read </w:t>
+                      </w:r>
+                      <w:proofErr w:type="gramStart"/>
+                      <w:r>
+                        <w:rPr>
+                          <w:rFonts w:ascii="Courier New" w:hAnsi="Courier New" w:cs="Courier New"/>
+                          <w:sz w:val="18"/>
+                          <w:szCs w:val="18"/>
+                        </w:rPr>
+                        <w:t>SW[</w:t>
+                      </w:r>
+                      <w:proofErr w:type="gramEnd"/>
+                      <w:r>
+                        <w:rPr>
+                          <w:rFonts w:ascii="Courier New" w:hAnsi="Courier New" w:cs="Courier New"/>
+                          <w:sz w:val="18"/>
+                          <w:szCs w:val="18"/>
+                        </w:rPr>
+                        <w:t>7:0] into %3</w:t>
                       </w:r>
                     </w:p>
                     <w:p>
@@ -2344,7 +2828,24 @@
                           <w:szCs w:val="18"/>
                         </w:rPr>
                         <w:tab/>
-                        <w:t>BNE  %1 %0 0            # Wait while SW[8] != 0</w:t>
+                      </w:r>
+                      <w:proofErr w:type="gramStart"/>
+                      <w:r>
+                        <w:rPr>
+                          <w:rFonts w:ascii="Courier New" w:hAnsi="Courier New" w:cs="Courier New"/>
+                          <w:sz w:val="18"/>
+                          <w:szCs w:val="18"/>
+                        </w:rPr>
+                        <w:t>BNE  %</w:t>
+                      </w:r>
+                      <w:proofErr w:type="gramEnd"/>
+                      <w:r>
+                        <w:rPr>
+                          <w:rFonts w:ascii="Courier New" w:hAnsi="Courier New" w:cs="Courier New"/>
+                          <w:sz w:val="18"/>
+                          <w:szCs w:val="18"/>
+                        </w:rPr>
+                        <w:t>1 %0 0            # Wait while SW[8] != 0</w:t>
                       </w:r>
                     </w:p>
                     <w:p>
@@ -2442,7 +2943,25 @@
                           <w:szCs w:val="18"/>
                         </w:rPr>
                         <w:tab/>
-                        <w:t>MACI %0 %2 b11000000    # Add a21*x1 to ACC</w:t>
+                        <w:t xml:space="preserve">MACI %0 %2 </w:t>
+                      </w:r>
+                      <w:bookmarkStart w:id="5" w:name="_Hlk72761514"/>
+                      <w:r>
+                        <w:rPr>
+                          <w:rFonts w:ascii="Courier New" w:hAnsi="Courier New" w:cs="Courier New"/>
+                          <w:sz w:val="18"/>
+                          <w:szCs w:val="18"/>
+                        </w:rPr>
+                        <w:t>b11000000</w:t>
+                      </w:r>
+                      <w:bookmarkEnd w:id="5"/>
+                      <w:r>
+                        <w:rPr>
+                          <w:rFonts w:ascii="Courier New" w:hAnsi="Courier New" w:cs="Courier New"/>
+                          <w:sz w:val="18"/>
+                          <w:szCs w:val="18"/>
+                        </w:rPr>
+                        <w:t xml:space="preserve">    # Add a21*x1 to ACC</w:t>
                       </w:r>
                     </w:p>
                     <w:p>
@@ -2695,7 +3214,24 @@
                           <w:szCs w:val="18"/>
                         </w:rPr>
                         <w:tab/>
-                        <w:t>BEQ  %1 %0 0            # Wait for SW[8] to become 1</w:t>
+                      </w:r>
+                      <w:proofErr w:type="gramStart"/>
+                      <w:r>
+                        <w:rPr>
+                          <w:rFonts w:ascii="Courier New" w:hAnsi="Courier New" w:cs="Courier New"/>
+                          <w:sz w:val="18"/>
+                          <w:szCs w:val="18"/>
+                        </w:rPr>
+                        <w:t>BEQ  %</w:t>
+                      </w:r>
+                      <w:proofErr w:type="gramEnd"/>
+                      <w:r>
+                        <w:rPr>
+                          <w:rFonts w:ascii="Courier New" w:hAnsi="Courier New" w:cs="Courier New"/>
+                          <w:sz w:val="18"/>
+                          <w:szCs w:val="18"/>
+                        </w:rPr>
+                        <w:t>1 %0 0            # Wait for SW[8] to become 1</w:t>
                       </w:r>
                     </w:p>
                     <w:p>
@@ -2801,7 +3337,24 @@
                           <w:szCs w:val="18"/>
                         </w:rPr>
                         <w:tab/>
-                        <w:t xml:space="preserve">BNE  %1 %0 0            # Wait for SW[8] to go to 0 </w:t>
+                      </w:r>
+                      <w:proofErr w:type="gramStart"/>
+                      <w:r>
+                        <w:rPr>
+                          <w:rFonts w:ascii="Courier New" w:hAnsi="Courier New" w:cs="Courier New"/>
+                          <w:sz w:val="18"/>
+                          <w:szCs w:val="18"/>
+                        </w:rPr>
+                        <w:t>BNE  %</w:t>
+                      </w:r>
+                      <w:proofErr w:type="gramEnd"/>
+                      <w:r>
+                        <w:rPr>
+                          <w:rFonts w:ascii="Courier New" w:hAnsi="Courier New" w:cs="Courier New"/>
+                          <w:sz w:val="18"/>
+                          <w:szCs w:val="18"/>
+                        </w:rPr>
+                        <w:t xml:space="preserve">1 %0 0            # Wait for SW[8] to go to 0 </w:t>
                       </w:r>
                     </w:p>
                     <w:p>
@@ -2850,7 +3403,40 @@
                           <w:szCs w:val="18"/>
                         </w:rPr>
                         <w:tab/>
-                        <w:t>BEQ %0 %0 -15</w:t>
+                      </w:r>
+                      <w:proofErr w:type="gramStart"/>
+                      <w:r>
+                        <w:rPr>
+                          <w:rFonts w:ascii="Courier New" w:hAnsi="Courier New" w:cs="Courier New"/>
+                          <w:sz w:val="18"/>
+                          <w:szCs w:val="18"/>
+                        </w:rPr>
+                        <w:t xml:space="preserve">BEQ </w:t>
+                      </w:r>
+                      <w:r>
+                        <w:rPr>
+                          <w:rFonts w:ascii="Courier New" w:hAnsi="Courier New" w:cs="Courier New"/>
+                          <w:sz w:val="18"/>
+                          <w:szCs w:val="18"/>
+                        </w:rPr>
+                        <w:t xml:space="preserve"> </w:t>
+                      </w:r>
+                      <w:r>
+                        <w:rPr>
+                          <w:rFonts w:ascii="Courier New" w:hAnsi="Courier New" w:cs="Courier New"/>
+                          <w:sz w:val="18"/>
+                          <w:szCs w:val="18"/>
+                        </w:rPr>
+                        <w:t>%</w:t>
+                      </w:r>
+                      <w:proofErr w:type="gramEnd"/>
+                      <w:r>
+                        <w:rPr>
+                          <w:rFonts w:ascii="Courier New" w:hAnsi="Courier New" w:cs="Courier New"/>
+                          <w:sz w:val="18"/>
+                          <w:szCs w:val="18"/>
+                        </w:rPr>
+                        <w:t>0 %0 -15</w:t>
                       </w:r>
                       <w:r>
                         <w:rPr>
@@ -2859,6 +3445,7 @@
                           <w:szCs w:val="18"/>
                         </w:rPr>
                         <w:tab/>
+                        <w:t xml:space="preserve">    </w:t>
                       </w:r>
                       <w:r>
                         <w:rPr>
@@ -2866,8 +3453,7 @@
                           <w:sz w:val="18"/>
                           <w:szCs w:val="18"/>
                         </w:rPr>
-                        <w:tab/>
-                        <w:t xml:space="preserve">    # Unconditional jump to program beginning</w:t>
+                        <w:t># Unconditional jump to program beginning</w:t>
                       </w:r>
                     </w:p>
                   </w:txbxContent>
@@ -3623,7 +4209,7 @@
                                 <w:noProof/>
                               </w:rPr>
                             </w:pPr>
-                            <w:bookmarkStart w:id="4" w:name="_Ref72742394"/>
+                            <w:bookmarkStart w:id="6" w:name="_Ref72742394"/>
                             <w:r>
                               <w:t xml:space="preserve">Figure </w:t>
                             </w:r>
@@ -3648,7 +4234,7 @@
                               </w:rPr>
                               <w:fldChar w:fldCharType="end"/>
                             </w:r>
-                            <w:bookmarkEnd w:id="4"/>
+                            <w:bookmarkEnd w:id="6"/>
                             <w:r>
                               <w:t>: The system block diagram for the final design</w:t>
                             </w:r>
@@ -3685,7 +4271,7 @@
                           <w:noProof/>
                         </w:rPr>
                       </w:pPr>
-                      <w:bookmarkStart w:id="5" w:name="_Ref72742394"/>
+                      <w:bookmarkStart w:id="7" w:name="_Ref72742394"/>
                       <w:r>
                         <w:t xml:space="preserve">Figure </w:t>
                       </w:r>
@@ -3710,7 +4296,7 @@
                         </w:rPr>
                         <w:fldChar w:fldCharType="end"/>
                       </w:r>
-                      <w:bookmarkEnd w:id="5"/>
+                      <w:bookmarkEnd w:id="7"/>
                       <w:r>
                         <w:t>: The system block diagram for the final design</w:t>
                       </w:r>
@@ -3746,16 +4332,16 @@
         <mc:AlternateContent>
           <mc:Choice Requires="wps">
             <w:drawing>
-              <wp:anchor distT="0" distB="0" distL="114300" distR="114300" simplePos="0" relativeHeight="251720704" behindDoc="0" locked="0" layoutInCell="1" allowOverlap="1" wp14:anchorId="1EF1AFE9" wp14:editId="6C485B9E">
+              <wp:anchor distT="0" distB="0" distL="114300" distR="114300" simplePos="0" relativeHeight="251720704" behindDoc="0" locked="0" layoutInCell="1" allowOverlap="1" wp14:anchorId="1EF1AFE9" wp14:editId="43AC9201">
                 <wp:simplePos x="0" y="0"/>
                 <wp:positionH relativeFrom="column">
-                  <wp:posOffset>2890556</wp:posOffset>
+                  <wp:posOffset>3151506</wp:posOffset>
                 </wp:positionH>
                 <wp:positionV relativeFrom="paragraph">
-                  <wp:posOffset>-515302</wp:posOffset>
+                  <wp:posOffset>-776608</wp:posOffset>
                 </wp:positionV>
-                <wp:extent cx="1046163" cy="630554"/>
-                <wp:effectExtent l="0" t="1587" r="19367" b="19368"/>
+                <wp:extent cx="1046163" cy="1147447"/>
+                <wp:effectExtent l="6350" t="0" r="27305" b="27305"/>
                 <wp:wrapNone/>
                 <wp:docPr id="29" name="Text Box 2"/>
                 <wp:cNvGraphicFramePr>
@@ -3770,7 +4356,7 @@
                       <wps:spPr bwMode="auto">
                         <a:xfrm rot="16200000">
                           <a:off x="0" y="0"/>
-                          <a:ext cx="1046163" cy="630554"/>
+                          <a:ext cx="1046163" cy="1147447"/>
                         </a:xfrm>
                         <a:prstGeom prst="rect">
                           <a:avLst/>
@@ -3794,7 +4380,23 @@
                               <w:pStyle w:val="NoSpacing"/>
                             </w:pPr>
                             <w:r>
-                              <w:t>Unconditional jump to program start</w:t>
+                              <w:t xml:space="preserve">Unconditional jump to program </w:t>
+                            </w:r>
+                            <w:proofErr w:type="gramStart"/>
+                            <w:r>
+                              <w:t>start</w:t>
+                            </w:r>
+                            <w:proofErr w:type="gramEnd"/>
+                            <w:r>
+                              <w:t xml:space="preserve">. Wait until </w:t>
+                            </w:r>
+                            <w:proofErr w:type="gramStart"/>
+                            <w:r>
+                              <w:t>SW[</w:t>
+                            </w:r>
+                            <w:proofErr w:type="gramEnd"/>
+                            <w:r>
+                              <w:t>8] value changes</w:t>
                             </w:r>
                           </w:p>
                         </w:txbxContent>
@@ -3808,12 +4410,15 @@
                 <wp14:sizeRelH relativeFrom="margin">
                   <wp14:pctWidth>0</wp14:pctWidth>
                 </wp14:sizeRelH>
+                <wp14:sizeRelV relativeFrom="margin">
+                  <wp14:pctHeight>0</wp14:pctHeight>
+                </wp14:sizeRelV>
               </wp:anchor>
             </w:drawing>
           </mc:Choice>
           <mc:Fallback>
             <w:pict>
-              <v:shape w14:anchorId="1EF1AFE9" id="_x0000_s1029" type="#_x0000_t202" style="position:absolute;margin-left:227.6pt;margin-top:-40.55pt;width:82.4pt;height:49.65pt;rotation:-90;z-index:251720704;visibility:visible;mso-wrap-style:square;mso-width-percent:0;mso-wrap-distance-left:9pt;mso-wrap-distance-top:0;mso-wrap-distance-right:9pt;mso-wrap-distance-bottom:0;mso-position-horizontal:absolute;mso-position-horizontal-relative:text;mso-position-vertical:absolute;mso-position-vertical-relative:text;mso-width-percent:0;mso-width-relative:margin;v-text-anchor:top" o:gfxdata="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">
+              <v:shape w14:anchorId="1EF1AFE9" id="_x0000_s1029" type="#_x0000_t202" style="position:absolute;margin-left:248.15pt;margin-top:-61.15pt;width:82.4pt;height:90.35pt;rotation:-90;z-index:251720704;visibility:visible;mso-wrap-style:square;mso-width-percent:0;mso-height-percent:0;mso-wrap-distance-left:9pt;mso-wrap-distance-top:0;mso-wrap-distance-right:9pt;mso-wrap-distance-bottom:0;mso-position-horizontal:absolute;mso-position-horizontal-relative:text;mso-position-vertical:absolute;mso-position-vertical-relative:text;mso-width-percent:0;mso-height-percent:0;mso-width-relative:margin;mso-height-relative:margin;v-text-anchor:top" o:gfxdata="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">
                 <v:textbox>
                   <w:txbxContent>
                     <w:p>
@@ -3821,7 +4426,23 @@
                         <w:pStyle w:val="NoSpacing"/>
                       </w:pPr>
                       <w:r>
-                        <w:t>Unconditional jump to program start</w:t>
+                        <w:t xml:space="preserve">Unconditional jump to program </w:t>
+                      </w:r>
+                      <w:proofErr w:type="gramStart"/>
+                      <w:r>
+                        <w:t>start</w:t>
+                      </w:r>
+                      <w:proofErr w:type="gramEnd"/>
+                      <w:r>
+                        <w:t xml:space="preserve">. Wait until </w:t>
+                      </w:r>
+                      <w:proofErr w:type="gramStart"/>
+                      <w:r>
+                        <w:t>SW[</w:t>
+                      </w:r>
+                      <w:proofErr w:type="gramEnd"/>
+                      <w:r>
+                        <w:t>8] value changes</w:t>
                       </w:r>
                     </w:p>
                   </w:txbxContent>
@@ -3976,7 +4597,15 @@
                               <w:pStyle w:val="NoSpacing"/>
                             </w:pPr>
                             <w:r>
-                              <w:t>a11 = 0.75,  a12 = 0.5</w:t>
+                              <w:t>a11 = 0.75</w:t>
+                            </w:r>
+                            <w:proofErr w:type="gramStart"/>
+                            <w:r>
+                              <w:t>,  a</w:t>
+                            </w:r>
+                            <w:proofErr w:type="gramEnd"/>
+                            <w:r>
+                              <w:t>12 = 0.5</w:t>
                             </w:r>
                           </w:p>
                           <w:p>
@@ -3984,7 +4613,15 @@
                               <w:pStyle w:val="NoSpacing"/>
                             </w:pPr>
                             <w:r>
-                              <w:t>a21 = -0.5,  a22 = 0.75</w:t>
+                              <w:t>a21 = -0.</w:t>
+                            </w:r>
+                            <w:proofErr w:type="gramStart"/>
+                            <w:r>
+                              <w:t>5,  a</w:t>
+                            </w:r>
+                            <w:proofErr w:type="gramEnd"/>
+                            <w:r>
+                              <w:t>22 = 0.75</w:t>
                             </w:r>
                           </w:p>
                           <w:p>
@@ -4010,7 +4647,13 @@
                             </w:r>
                             <w:r>
                               <w:br/>
-                              <w:t xml:space="preserve"> (Actual output is 57 due to representation errors).</w:t>
+                              <w:t xml:space="preserve"> (Actual output is 57 due to </w:t>
+                            </w:r>
+                            <w:r>
+                              <w:t xml:space="preserve">decimal </w:t>
+                            </w:r>
+                            <w:r>
+                              <w:t>representation errors).</w:t>
                             </w:r>
                           </w:p>
                         </w:txbxContent>
@@ -4048,7 +4691,15 @@
                         <w:pStyle w:val="NoSpacing"/>
                       </w:pPr>
                       <w:r>
-                        <w:t>a11 = 0.75,  a12 = 0.5</w:t>
+                        <w:t>a11 = 0.75</w:t>
+                      </w:r>
+                      <w:proofErr w:type="gramStart"/>
+                      <w:r>
+                        <w:t>,  a</w:t>
+                      </w:r>
+                      <w:proofErr w:type="gramEnd"/>
+                      <w:r>
+                        <w:t>12 = 0.5</w:t>
                       </w:r>
                     </w:p>
                     <w:p>
@@ -4056,7 +4707,15 @@
                         <w:pStyle w:val="NoSpacing"/>
                       </w:pPr>
                       <w:r>
-                        <w:t>a21 = -0.5,  a22 = 0.75</w:t>
+                        <w:t>a21 = -0.</w:t>
+                      </w:r>
+                      <w:proofErr w:type="gramStart"/>
+                      <w:r>
+                        <w:t>5,  a</w:t>
+                      </w:r>
+                      <w:proofErr w:type="gramEnd"/>
+                      <w:r>
+                        <w:t>22 = 0.75</w:t>
                       </w:r>
                     </w:p>
                     <w:p>
@@ -4082,7 +4741,13 @@
                       </w:r>
                       <w:r>
                         <w:br/>
-                        <w:t xml:space="preserve"> (Actual output is 57 due to representation errors).</w:t>
+                        <w:t xml:space="preserve"> (Actual output is 57 due to </w:t>
+                      </w:r>
+                      <w:r>
+                        <w:t xml:space="preserve">decimal </w:t>
+                      </w:r>
+                      <w:r>
+                        <w:t>representation errors).</w:t>
                       </w:r>
                     </w:p>
                   </w:txbxContent>
@@ -4220,16 +4885,16 @@
         <mc:AlternateContent>
           <mc:Choice Requires="wpg">
             <w:drawing>
-              <wp:anchor distT="0" distB="0" distL="114300" distR="114300" simplePos="0" relativeHeight="251710464" behindDoc="0" locked="0" layoutInCell="1" allowOverlap="1" wp14:anchorId="13EB3FCE" wp14:editId="36A8785C">
+              <wp:anchor distT="0" distB="0" distL="114300" distR="114300" simplePos="0" relativeHeight="251710464" behindDoc="0" locked="0" layoutInCell="1" allowOverlap="1" wp14:anchorId="13EB3FCE" wp14:editId="46FF8898">
                 <wp:simplePos x="0" y="0"/>
                 <wp:positionH relativeFrom="margin">
-                  <wp:posOffset>-3198812</wp:posOffset>
+                  <wp:posOffset>-3191192</wp:posOffset>
                 </wp:positionH>
                 <wp:positionV relativeFrom="page">
-                  <wp:posOffset>3134677</wp:posOffset>
+                  <wp:posOffset>3152457</wp:posOffset>
                 </wp:positionV>
-                <wp:extent cx="9528175" cy="4303756"/>
-                <wp:effectExtent l="2540" t="0" r="18415" b="0"/>
+                <wp:extent cx="9528175" cy="4283845"/>
+                <wp:effectExtent l="12383" t="6667" r="28257" b="9208"/>
                 <wp:wrapNone/>
                 <wp:docPr id="228" name="Group 228"/>
                 <wp:cNvGraphicFramePr/>
@@ -4240,9 +4905,9 @@
                       <wpg:grpSpPr>
                         <a:xfrm rot="16200000">
                           <a:off x="0" y="0"/>
-                          <a:ext cx="9528175" cy="4303756"/>
-                          <a:chOff x="0" y="0"/>
-                          <a:chExt cx="9130665" cy="4117732"/>
+                          <a:ext cx="9528175" cy="4283845"/>
+                          <a:chOff x="-9128" y="19050"/>
+                          <a:chExt cx="9130665" cy="4098682"/>
                         </a:xfrm>
                       </wpg:grpSpPr>
                       <pic:pic xmlns:pic="http://schemas.openxmlformats.org/drawingml/2006/picture">
@@ -4267,7 +4932,7 @@
                         </pic:blipFill>
                         <pic:spPr bwMode="auto">
                           <a:xfrm>
-                            <a:off x="0" y="0"/>
+                            <a:off x="-9128" y="19065"/>
                             <a:ext cx="9130665" cy="3071495"/>
                           </a:xfrm>
                           <a:prstGeom prst="rect">
@@ -4458,7 +5123,7 @@
                         <wps:cNvSpPr/>
                         <wps:spPr>
                           <a:xfrm>
-                            <a:off x="7211420" y="19050"/>
+                            <a:off x="7567398" y="19050"/>
                             <a:ext cx="371475" cy="3457575"/>
                           </a:xfrm>
                           <a:prstGeom prst="rect">
@@ -4847,7 +5512,7 @@
           </mc:Choice>
           <mc:Fallback>
             <w:pict>
-              <v:group w14:anchorId="13EB3FCE" id="Group 228" o:spid="_x0000_s1031" style="position:absolute;margin-left:-251.85pt;margin-top:246.8pt;width:750.25pt;height:338.9pt;rotation:-90;z-index:251710464;mso-position-horizontal-relative:margin;mso-position-vertical-relative:page;mso-width-relative:margin;mso-height-relative:margin" coordsize="91306,41177" o:gfxdata="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">
+              <v:group w14:anchorId="13EB3FCE" id="Group 228" o:spid="_x0000_s1031" style="position:absolute;margin-left:-251.25pt;margin-top:248.2pt;width:750.25pt;height:337.3pt;rotation:-90;z-index:251710464;mso-position-horizontal-relative:margin;mso-position-vertical-relative:page;mso-width-relative:margin;mso-height-relative:margin" coordorigin="-91,190" coordsize="91306,40986" o:gfxdata="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">
                 <v:shapetype id="_x0000_t75" coordsize="21600,21600" o:spt="75" o:preferrelative="t" path="m@4@5l@4@11@9@11@9@5xe" filled="f" stroked="f">
                   <v:stroke joinstyle="miter"/>
                   <v:formulas>
@@ -4867,7 +5532,7 @@
                   <v:path o:extrusionok="f" gradientshapeok="t" o:connecttype="rect"/>
                   <o:lock v:ext="edit" aspectratio="t"/>
                 </v:shapetype>
-                <v:shape id="Picture 229" o:spid="_x0000_s1032" type="#_x0000_t75" style="position:absolute;width:91306;height:30714;visibility:visible;mso-wrap-style:square" o:gfxdata="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">
+                <v:shape id="Picture 229" o:spid="_x0000_s1032" type="#_x0000_t75" style="position:absolute;left:-91;top:190;width:91306;height:30715;visibility:visible;mso-wrap-style:square" o:gfxdata="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">
                   <v:imagedata r:id="rId20" o:title=""/>
                 </v:shape>
                 <v:rect id="Rectangle 230" o:spid="_x0000_s1033" style="position:absolute;left:28782;top:190;width:3715;height:34576;visibility:visible;mso-wrap-style:square;v-text-anchor:middle" o:gfxdata="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" filled="f" strokecolor="#4472c4 [3204]" strokeweight="2.25pt">
@@ -4882,7 +5547,7 @@
                 <v:rect id="Rectangle 233" o:spid="_x0000_s1036" style="position:absolute;left:57715;top:190;width:10383;height:34385;visibility:visible;mso-wrap-style:square;v-text-anchor:middle" o:gfxdata="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" filled="f" strokecolor="#ffc000" strokeweight="2.25pt">
                   <v:stroke joinstyle="round"/>
                 </v:rect>
-                <v:rect id="Rectangle 234" o:spid="_x0000_s1037" style="position:absolute;left:72114;top:190;width:3714;height:34576;visibility:visible;mso-wrap-style:square;v-text-anchor:middle" o:gfxdata="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" filled="f" strokecolor="red" strokeweight="2.25pt">
+                <v:rect id="Rectangle 234" o:spid="_x0000_s1037" style="position:absolute;left:75673;top:190;width:3715;height:34576;visibility:visible;mso-wrap-style:square;v-text-anchor:middle" o:gfxdata="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" filled="f" strokecolor="red" strokeweight="2.25pt">
                   <v:stroke joinstyle="round"/>
                 </v:rect>
                 <v:shape id="_x0000_s1038" type="#_x0000_t202" style="position:absolute;left:27437;top:35347;width:6477;height:4622;visibility:visible;mso-wrap-style:square;v-text-anchor:top" o:gfxdata="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">
@@ -5194,7 +5859,7 @@
           </mc:Choice>
           <mc:Fallback>
             <w:pict>
-              <v:group w14:anchorId="1B3D13C3" id="Group 26" o:spid="_x0000_s1026" style="position:absolute;margin-left:308.4pt;margin-top:.6pt;width:177.65pt;height:456.65pt;z-index:251714560" coordsize="22558,57994" o:gfxdata="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">
+              <v:group w14:anchorId="16008EE6" id="Group 26" o:spid="_x0000_s1026" style="position:absolute;margin-left:308.4pt;margin-top:.6pt;width:177.65pt;height:456.65pt;z-index:251714560" coordsize="22558,57994" o:gfxdata="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">
                 <v:shape id="Picture 6" o:spid="_x0000_s1027" type="#_x0000_t75" style="position:absolute;left:-22860;top:22860;width:57994;height:12274;rotation:-90;visibility:visible;mso-wrap-style:square" o:gfxdata="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">
                   <v:imagedata r:id="rId33" o:title=""/>
                 </v:shape>
@@ -5246,7 +5911,7 @@
         <w:pStyle w:val="Caption"/>
         <w:framePr w:w="1491" w:h="1511" w:hRule="exact" w:hSpace="180" w:wrap="around" w:vAnchor="text" w:hAnchor="page" w:x="9376" w:y="8945"/>
       </w:pPr>
-      <w:bookmarkStart w:id="6" w:name="_Ref72744362"/>
+      <w:bookmarkStart w:id="8" w:name="_Ref72744362"/>
       <w:r>
         <w:t xml:space="preserve">Table </w:t>
       </w:r>
@@ -5258,7 +5923,7 @@
           <w:t>2</w:t>
         </w:r>
       </w:fldSimple>
-      <w:bookmarkEnd w:id="6"/>
+      <w:bookmarkEnd w:id="8"/>
       <w:r>
         <w:t>: A table showing how operation of the Affine transformation are performed.</w:t>
       </w:r>
@@ -5325,8 +5990,8 @@
                                 <w:noProof/>
                               </w:rPr>
                             </w:pPr>
-                            <w:bookmarkStart w:id="7" w:name="_Ref72751213"/>
-                            <w:bookmarkStart w:id="8" w:name="_Ref72752618"/>
+                            <w:bookmarkStart w:id="9" w:name="_Ref72751213"/>
+                            <w:bookmarkStart w:id="10" w:name="_Ref72752618"/>
                             <w:r>
                               <w:t xml:space="preserve">Figure </w:t>
                             </w:r>
@@ -5338,13 +6003,19 @@
                                 <w:t>3</w:t>
                               </w:r>
                             </w:fldSimple>
-                            <w:bookmarkEnd w:id="7"/>
+                            <w:bookmarkEnd w:id="9"/>
                             <w:r>
                               <w:t>: The output of the picoMIPS4_test testbench.</w:t>
                             </w:r>
-                            <w:bookmarkEnd w:id="8"/>
-                            <w:r>
-                              <w:t xml:space="preserve"> x1 is loaded on instruction 1, y1 is loaded on instruction 4. y2 is computed in instructions 6,7,8, and x1 is computed in instructions 9,10,11. This leaves x2 in ACC for display. y2 is displayed on instruction 13. </w:t>
+                            <w:bookmarkEnd w:id="10"/>
+                            <w:r>
+                              <w:t xml:space="preserve"> x1 is loaded on instruction 1, y1 is loaded on instruction 4. y2 is computed in instructions 6,7,8, and x1 is computed in instructions 9,10,11. This leaves x2 in ACC for display. y2 is displayed on instruction </w:t>
+                            </w:r>
+                            <w:r>
+                              <w:t>14</w:t>
+                            </w:r>
+                            <w:r>
+                              <w:t xml:space="preserve">. </w:t>
                             </w:r>
                           </w:p>
                         </w:txbxContent>
@@ -5379,8 +6050,8 @@
                           <w:noProof/>
                         </w:rPr>
                       </w:pPr>
-                      <w:bookmarkStart w:id="9" w:name="_Ref72751213"/>
-                      <w:bookmarkStart w:id="10" w:name="_Ref72752618"/>
+                      <w:bookmarkStart w:id="11" w:name="_Ref72751213"/>
+                      <w:bookmarkStart w:id="12" w:name="_Ref72752618"/>
                       <w:r>
                         <w:t xml:space="preserve">Figure </w:t>
                       </w:r>
@@ -5392,13 +6063,19 @@
                           <w:t>3</w:t>
                         </w:r>
                       </w:fldSimple>
-                      <w:bookmarkEnd w:id="9"/>
+                      <w:bookmarkEnd w:id="11"/>
                       <w:r>
                         <w:t>: The output of the picoMIPS4_test testbench.</w:t>
                       </w:r>
-                      <w:bookmarkEnd w:id="10"/>
-                      <w:r>
-                        <w:t xml:space="preserve"> x1 is loaded on instruction 1, y1 is loaded on instruction 4. y2 is computed in instructions 6,7,8, and x1 is computed in instructions 9,10,11. This leaves x2 in ACC for display. y2 is displayed on instruction 13. </w:t>
+                      <w:bookmarkEnd w:id="12"/>
+                      <w:r>
+                        <w:t xml:space="preserve"> x1 is loaded on instruction 1, y1 is loaded on instruction 4. y2 is computed in instructions 6,7,8, and x1 is computed in instructions 9,10,11. This leaves x2 in ACC for display. y2 is displayed on instruction </w:t>
+                      </w:r>
+                      <w:r>
+                        <w:t>14</w:t>
+                      </w:r>
+                      <w:r>
+                        <w:t xml:space="preserve">. </w:t>
                       </w:r>
                     </w:p>
                   </w:txbxContent>
@@ -5972,7 +6649,23 @@
                                       <w:sz w:val="18"/>
                                       <w:szCs w:val="18"/>
                                     </w:rPr>
-                                    <w:t>Test ADDI and switch[7:0] writeback.</w:t>
+                                    <w:t xml:space="preserve">Test ADDI and </w:t>
+                                  </w:r>
+                                  <w:proofErr w:type="gramStart"/>
+                                  <w:r>
+                                    <w:rPr>
+                                      <w:sz w:val="18"/>
+                                      <w:szCs w:val="18"/>
+                                    </w:rPr>
+                                    <w:t>switch[</w:t>
+                                  </w:r>
+                                  <w:proofErr w:type="gramEnd"/>
+                                  <w:r>
+                                    <w:rPr>
+                                      <w:sz w:val="18"/>
+                                      <w:szCs w:val="18"/>
+                                    </w:rPr>
+                                    <w:t>7:0] writeback.</w:t>
                                   </w:r>
                                 </w:p>
                                 <w:p>
@@ -6061,12 +6754,21 @@
                                     </w:rPr>
                                     <w:t xml:space="preserve">W_data = </w:t>
                                   </w:r>
+                                  <w:proofErr w:type="gramStart"/>
                                   <w:r>
                                     <w:rPr>
                                       <w:sz w:val="18"/>
                                       <w:szCs w:val="18"/>
                                     </w:rPr>
-                                    <w:t xml:space="preserve">sw[7:0]   </w:t>
+                                    <w:t>sw[</w:t>
+                                  </w:r>
+                                  <w:proofErr w:type="gramEnd"/>
+                                  <w:r>
+                                    <w:rPr>
+                                      <w:sz w:val="18"/>
+                                      <w:szCs w:val="18"/>
+                                    </w:rPr>
+                                    <w:t xml:space="preserve">7:0]   </w:t>
                                   </w:r>
                                 </w:p>
                                 <w:p>
@@ -6184,7 +6886,23 @@
                                     <w:sz w:val="18"/>
                                     <w:szCs w:val="18"/>
                                   </w:rPr>
-                                  <w:t>Test SW[8] value detection using z (zero) flag.</w:t>
+                                  <w:t xml:space="preserve">Test </w:t>
+                                </w:r>
+                                <w:proofErr w:type="gramStart"/>
+                                <w:r>
+                                  <w:rPr>
+                                    <w:sz w:val="18"/>
+                                    <w:szCs w:val="18"/>
+                                  </w:rPr>
+                                  <w:t>SW[</w:t>
+                                </w:r>
+                                <w:proofErr w:type="gramEnd"/>
+                                <w:r>
+                                  <w:rPr>
+                                    <w:sz w:val="18"/>
+                                    <w:szCs w:val="18"/>
+                                  </w:rPr>
+                                  <w:t>8] value detection using z (zero) flag.</w:t>
                                 </w:r>
                               </w:p>
                               <w:p>
@@ -6230,7 +6948,23 @@
                                     <w:sz w:val="18"/>
                                     <w:szCs w:val="18"/>
                                   </w:rPr>
-                                  <w:t>add_out = {n{sw[8]}</w:t>
+                                  <w:t>add_out = {n{</w:t>
+                                </w:r>
+                                <w:proofErr w:type="gramStart"/>
+                                <w:r>
+                                  <w:rPr>
+                                    <w:sz w:val="18"/>
+                                    <w:szCs w:val="18"/>
+                                  </w:rPr>
+                                  <w:t>sw[</w:t>
+                                </w:r>
+                                <w:proofErr w:type="gramEnd"/>
+                                <w:r>
+                                  <w:rPr>
+                                    <w:sz w:val="18"/>
+                                    <w:szCs w:val="18"/>
+                                  </w:rPr>
+                                  <w:t>8]}</w:t>
                                 </w:r>
                                 <w:r>
                                   <w:rPr>
@@ -6253,7 +6987,23 @@
                                     <w:sz w:val="18"/>
                                     <w:szCs w:val="18"/>
                                   </w:rPr>
-                                  <w:t xml:space="preserve">z flag detects change in sw[8] value.   </w:t>
+                                  <w:t xml:space="preserve">z flag detects change in </w:t>
+                                </w:r>
+                                <w:proofErr w:type="gramStart"/>
+                                <w:r>
+                                  <w:rPr>
+                                    <w:sz w:val="18"/>
+                                    <w:szCs w:val="18"/>
+                                  </w:rPr>
+                                  <w:t>sw[</w:t>
+                                </w:r>
+                                <w:proofErr w:type="gramEnd"/>
+                                <w:r>
+                                  <w:rPr>
+                                    <w:sz w:val="18"/>
+                                    <w:szCs w:val="18"/>
+                                  </w:rPr>
+                                  <w:t xml:space="preserve">8] value.   </w:t>
                                 </w:r>
                                 <w:r>
                                   <w:rPr>
@@ -6479,7 +7229,7 @@
                                     <w:noProof/>
                                   </w:rPr>
                                 </w:pPr>
-                                <w:bookmarkStart w:id="11" w:name="_Ref72752343"/>
+                                <w:bookmarkStart w:id="13" w:name="_Ref72752343"/>
                                 <w:r>
                                   <w:t xml:space="preserve">Figure </w:t>
                                 </w:r>
@@ -6504,7 +7254,7 @@
                                   </w:rPr>
                                   <w:fldChar w:fldCharType="end"/>
                                 </w:r>
-                                <w:bookmarkEnd w:id="11"/>
+                                <w:bookmarkEnd w:id="13"/>
                                 <w:r>
                                   <w:t>: A plot of the as_alu module testbench</w:t>
                                 </w:r>
@@ -6689,7 +7439,23 @@
                                 <w:sz w:val="18"/>
                                 <w:szCs w:val="18"/>
                               </w:rPr>
-                              <w:t>Test ADDI and switch[7:0] writeback.</w:t>
+                              <w:t xml:space="preserve">Test ADDI and </w:t>
+                            </w:r>
+                            <w:proofErr w:type="gramStart"/>
+                            <w:r>
+                              <w:rPr>
+                                <w:sz w:val="18"/>
+                                <w:szCs w:val="18"/>
+                              </w:rPr>
+                              <w:t>switch[</w:t>
+                            </w:r>
+                            <w:proofErr w:type="gramEnd"/>
+                            <w:r>
+                              <w:rPr>
+                                <w:sz w:val="18"/>
+                                <w:szCs w:val="18"/>
+                              </w:rPr>
+                              <w:t>7:0] writeback.</w:t>
                             </w:r>
                           </w:p>
                           <w:p>
@@ -6778,12 +7544,21 @@
                               </w:rPr>
                               <w:t xml:space="preserve">W_data = </w:t>
                             </w:r>
-                            <w:r>
-                              <w:rPr>
-                                <w:sz w:val="18"/>
-                                <w:szCs w:val="18"/>
-                              </w:rPr>
-                              <w:t xml:space="preserve">sw[7:0]   </w:t>
+                            <w:proofErr w:type="gramStart"/>
+                            <w:r>
+                              <w:rPr>
+                                <w:sz w:val="18"/>
+                                <w:szCs w:val="18"/>
+                              </w:rPr>
+                              <w:t>sw[</w:t>
+                            </w:r>
+                            <w:proofErr w:type="gramEnd"/>
+                            <w:r>
+                              <w:rPr>
+                                <w:sz w:val="18"/>
+                                <w:szCs w:val="18"/>
+                              </w:rPr>
+                              <w:t xml:space="preserve">7:0]   </w:t>
                             </w:r>
                           </w:p>
                           <w:p>
@@ -6832,7 +7607,23 @@
                               <w:sz w:val="18"/>
                               <w:szCs w:val="18"/>
                             </w:rPr>
-                            <w:t>Test SW[8] value detection using z (zero) flag.</w:t>
+                            <w:t xml:space="preserve">Test </w:t>
+                          </w:r>
+                          <w:proofErr w:type="gramStart"/>
+                          <w:r>
+                            <w:rPr>
+                              <w:sz w:val="18"/>
+                              <w:szCs w:val="18"/>
+                            </w:rPr>
+                            <w:t>SW[</w:t>
+                          </w:r>
+                          <w:proofErr w:type="gramEnd"/>
+                          <w:r>
+                            <w:rPr>
+                              <w:sz w:val="18"/>
+                              <w:szCs w:val="18"/>
+                            </w:rPr>
+                            <w:t>8] value detection using z (zero) flag.</w:t>
                           </w:r>
                         </w:p>
                         <w:p>
@@ -6878,7 +7669,23 @@
                               <w:sz w:val="18"/>
                               <w:szCs w:val="18"/>
                             </w:rPr>
-                            <w:t>add_out = {n{sw[8]}</w:t>
+                            <w:t>add_out = {n{</w:t>
+                          </w:r>
+                          <w:proofErr w:type="gramStart"/>
+                          <w:r>
+                            <w:rPr>
+                              <w:sz w:val="18"/>
+                              <w:szCs w:val="18"/>
+                            </w:rPr>
+                            <w:t>sw[</w:t>
+                          </w:r>
+                          <w:proofErr w:type="gramEnd"/>
+                          <w:r>
+                            <w:rPr>
+                              <w:sz w:val="18"/>
+                              <w:szCs w:val="18"/>
+                            </w:rPr>
+                            <w:t>8]}</w:t>
                           </w:r>
                           <w:r>
                             <w:rPr>
@@ -6901,7 +7708,23 @@
                               <w:sz w:val="18"/>
                               <w:szCs w:val="18"/>
                             </w:rPr>
-                            <w:t xml:space="preserve">z flag detects change in sw[8] value.   </w:t>
+                            <w:t xml:space="preserve">z flag detects change in </w:t>
+                          </w:r>
+                          <w:proofErr w:type="gramStart"/>
+                          <w:r>
+                            <w:rPr>
+                              <w:sz w:val="18"/>
+                              <w:szCs w:val="18"/>
+                            </w:rPr>
+                            <w:t>sw[</w:t>
+                          </w:r>
+                          <w:proofErr w:type="gramEnd"/>
+                          <w:r>
+                            <w:rPr>
+                              <w:sz w:val="18"/>
+                              <w:szCs w:val="18"/>
+                            </w:rPr>
+                            <w:t xml:space="preserve">8] value.   </w:t>
                           </w:r>
                           <w:r>
                             <w:rPr>
@@ -6978,7 +7801,7 @@
                               <w:noProof/>
                             </w:rPr>
                           </w:pPr>
-                          <w:bookmarkStart w:id="12" w:name="_Ref72752343"/>
+                          <w:bookmarkStart w:id="14" w:name="_Ref72752343"/>
                           <w:r>
                             <w:t xml:space="preserve">Figure </w:t>
                           </w:r>
@@ -7003,7 +7826,7 @@
                             </w:rPr>
                             <w:fldChar w:fldCharType="end"/>
                           </w:r>
-                          <w:bookmarkEnd w:id="12"/>
+                          <w:bookmarkEnd w:id="14"/>
                           <w:r>
                             <w:t>: A plot of the as_alu module testbench</w:t>
                           </w:r>
@@ -7119,16 +7942,15 @@
         <w:t xml:space="preserve"> the control logic needed to implement fundamental operations. </w:t>
       </w:r>
       <w:r>
-        <w:t xml:space="preserve">The input selector block is sensitive to Rd/Rs = %1. For the adder A input, this is used to read in SW[8]. </w:t>
-      </w:r>
-      <w:r>
-        <w:t>The z flag is generated with a comparator on the output of the adder</w:t>
-      </w:r>
-      <w:r>
-        <w:t xml:space="preserve">. </w:t>
-      </w:r>
-      <w:r>
-        <w:t>For the adder B input, this is used to bypass the multiplier to read the immediate straight into the adder (as if you were multiplying by 1). %0 is tied to 0 within the register</w:t>
+        <w:t xml:space="preserve">The input selector block is sensitive to Rd/Rs = %1. For the adder A input, this is used to read in </w:t>
+      </w:r>
+      <w:proofErr w:type="gramStart"/>
+      <w:r>
+        <w:t>SW[</w:t>
+      </w:r>
+      <w:proofErr w:type="gramEnd"/>
+      <w:r>
+        <w:t>8]. For the adder B input, this is used to bypass the multiplier to read the immediate straight into the adder (as if you were multiplying by 1). %0 is tied to 0 within the register</w:t>
       </w:r>
       <w:r>
         <w:t xml:space="preserve"> file. </w:t>
@@ -7157,16 +7979,12 @@
       <w:r>
         <w:t xml:space="preserve"> shows the output of the as_alu testbench, demonstrating the fundamental operations used in the application software.</w:t>
       </w:r>
-    </w:p>
-    <w:p>
-      <w:pPr>
-        <w:widowControl w:val="0"/>
-        <w:autoSpaceDE w:val="0"/>
-        <w:autoSpaceDN w:val="0"/>
-        <w:adjustRightInd w:val="0"/>
-        <w:spacing w:after="0" w:line="240" w:lineRule="auto"/>
-        <w:ind w:right="-6"/>
-      </w:pPr>
+      <w:r>
+        <w:t xml:space="preserve"> </w:t>
+      </w:r>
+      <w:r>
+        <w:t>The z flag is generated with a comparator on the output of the adder.</w:t>
+      </w:r>
     </w:p>
     <w:p>
       <w:pPr>
@@ -7196,6 +8014,7 @@
           <w:sz w:val="26"/>
           <w:szCs w:val="26"/>
         </w:rPr>
+        <w:lastRenderedPageBreak/>
         <w:t>3</w:t>
       </w:r>
       <w:r>
@@ -7322,7 +8141,19 @@
         <w:rPr>
           <w:rFonts w:ascii="Helvetica-Oblique" w:hAnsi="Helvetica-Oblique" w:cs="Helvetica-Oblique"/>
         </w:rPr>
-        <w:t xml:space="preserve"> demonstrates their correct functioning. </w:t>
+        <w:t xml:space="preserve"> </w:t>
+      </w:r>
+      <w:r>
+        <w:rPr>
+          <w:rFonts w:ascii="Helvetica-Oblique" w:hAnsi="Helvetica-Oblique" w:cs="Helvetica-Oblique"/>
+        </w:rPr>
+        <w:t>shows the system as a whole is functioning correctly</w:t>
+      </w:r>
+      <w:r>
+        <w:rPr>
+          <w:rFonts w:ascii="Helvetica-Oblique" w:hAnsi="Helvetica-Oblique" w:cs="Helvetica-Oblique"/>
+        </w:rPr>
+        <w:t xml:space="preserve">. </w:t>
       </w:r>
       <w:r>
         <w:rPr>
@@ -7351,7 +8182,19 @@
         <w:rPr>
           <w:rFonts w:ascii="Helvetica-Oblique" w:hAnsi="Helvetica-Oblique" w:cs="Helvetica-Oblique"/>
         </w:rPr>
-        <w:t xml:space="preserve">Rd and Rs only take up 3 bits each in the instruction. Only 4 instructions were implemented, so the opcode is only 2 bits. This reduced the instruction size (i_size) to 16 bits. The program is only 16 instructions long, reducing the program size (p_size) to 4. This indirectly resulted in large hardware savings on synthesis over a higher p_size and i_size. It is thought that these values enable the use of 4-input logic devices in the program memory ROM, simplifying the addressing logic. </w:t>
+        <w:t>Rd and Rs only take up 3 bits each in the instruction. Only 4 instructions were implemented, so the opcode is only 2 bits. This reduced the instruction size (i_size) to 16 bits. The program is only 16 instructions long, reducing the program size (p_size) to 4. This indirectly resulted in large hardware savings on synthesis over</w:t>
+      </w:r>
+      <w:r>
+        <w:rPr>
+          <w:rFonts w:ascii="Helvetica-Oblique" w:hAnsi="Helvetica-Oblique" w:cs="Helvetica-Oblique"/>
+        </w:rPr>
+        <w:t xml:space="preserve"> larger values </w:t>
+      </w:r>
+      <w:r>
+        <w:rPr>
+          <w:rFonts w:ascii="Helvetica-Oblique" w:hAnsi="Helvetica-Oblique" w:cs="Helvetica-Oblique"/>
+        </w:rPr>
+        <w:t xml:space="preserve">p_size and i_size. It is thought that these values enable the use of 4-input logic devices in the program memory ROM, simplifying the addressing logic. </w:t>
       </w:r>
     </w:p>
     <w:p>
@@ -7456,6 +8299,7 @@
         </w:rPr>
         <w:t xml:space="preserve"> </w:t>
       </w:r>
+      <w:proofErr w:type="gramStart"/>
       <w:r>
         <w:rPr>
           <w:rFonts w:ascii="Helvetica-Bold" w:hAnsi="Helvetica-Bold" w:cs="Helvetica-Bold"/>
@@ -7464,8 +8308,9 @@
           <w:sz w:val="24"/>
           <w:szCs w:val="24"/>
         </w:rPr>
-        <w:t xml:space="preserve">1 . </w:t>
-      </w:r>
+        <w:t>1 .</w:t>
+      </w:r>
+      <w:proofErr w:type="gramEnd"/>
       <w:r>
         <w:rPr>
           <w:rFonts w:ascii="Helvetica-Bold" w:hAnsi="Helvetica-Bold" w:cs="Helvetica-Bold"/>
@@ -7474,7 +8319,7 @@
           <w:sz w:val="24"/>
           <w:szCs w:val="24"/>
         </w:rPr>
-        <w:t>4</w:t>
+        <w:t xml:space="preserve"> </w:t>
       </w:r>
       <w:r>
         <w:rPr>
@@ -7484,7 +8329,7 @@
           <w:sz w:val="24"/>
           <w:szCs w:val="24"/>
         </w:rPr>
-        <w:t xml:space="preserve">. </w:t>
+        <w:t>4</w:t>
       </w:r>
       <w:r>
         <w:rPr>
@@ -7494,7 +8339,7 @@
           <w:sz w:val="24"/>
           <w:szCs w:val="24"/>
         </w:rPr>
-        <w:t>2</w:t>
+        <w:t xml:space="preserve">. </w:t>
       </w:r>
       <w:r>
         <w:rPr>
@@ -7504,7 +8349,7 @@
           <w:sz w:val="24"/>
           <w:szCs w:val="24"/>
         </w:rPr>
-        <w:t xml:space="preserve">. </w:t>
+        <w:t>2</w:t>
       </w:r>
       <w:r>
         <w:rPr>
@@ -7514,36 +8359,9 @@
           <w:sz w:val="24"/>
           <w:szCs w:val="24"/>
         </w:rPr>
-        <w:t>Integrated Design Synthesis</w:t>
-      </w:r>
-    </w:p>
-    <w:p>
-      <w:pPr>
-        <w:widowControl w:val="0"/>
-        <w:autoSpaceDE w:val="0"/>
-        <w:autoSpaceDN w:val="0"/>
-        <w:adjustRightInd w:val="0"/>
-        <w:spacing w:after="0" w:line="240" w:lineRule="auto"/>
-        <w:ind w:right="-6"/>
-        <w:rPr>
-          <w:rFonts w:ascii="Helvetica-Bold" w:hAnsi="Helvetica-Bold" w:cs="Helvetica-Bold"/>
-        </w:rPr>
-      </w:pPr>
-      <w:r>
-        <w:rPr>
-          <w:rFonts w:ascii="Helvetica-Bold" w:hAnsi="Helvetica-Bold" w:cs="Helvetica-Bold"/>
-        </w:rPr>
-        <w:t>As the as_alu was the only new module in this design, it was decided that the sub-module synthesis step should be skipped. Only one synthesis warning was given for the new hardware: an incorrectly defined port size. This was fixed and the as_alu module rtl diagram was checked for correctness.</w:t>
-      </w:r>
-    </w:p>
-    <w:p>
-      <w:pPr>
-        <w:widowControl w:val="0"/>
-        <w:autoSpaceDE w:val="0"/>
-        <w:autoSpaceDN w:val="0"/>
-        <w:adjustRightInd w:val="0"/>
-        <w:spacing w:after="0" w:line="240" w:lineRule="auto"/>
-        <w:ind w:left="360" w:right="-6"/>
+        <w:t xml:space="preserve">. </w:t>
+      </w:r>
+      <w:r>
         <w:rPr>
           <w:rFonts w:ascii="Helvetica-Bold" w:hAnsi="Helvetica-Bold" w:cs="Helvetica-Bold"/>
           <w:b/>
@@ -7551,14 +8369,36 @@
           <w:sz w:val="24"/>
           <w:szCs w:val="24"/>
         </w:rPr>
-      </w:pPr>
-      <w:r>
+        <w:t>Integrated Design Synthesis</w:t>
+      </w:r>
+    </w:p>
+    <w:p>
+      <w:pPr>
+        <w:widowControl w:val="0"/>
+        <w:autoSpaceDE w:val="0"/>
+        <w:autoSpaceDN w:val="0"/>
+        <w:adjustRightInd w:val="0"/>
+        <w:spacing w:after="0" w:line="240" w:lineRule="auto"/>
+        <w:ind w:right="-6"/>
         <w:rPr>
           <w:rFonts w:ascii="Helvetica-Bold" w:hAnsi="Helvetica-Bold" w:cs="Helvetica-Bold"/>
         </w:rPr>
-        <w:br/>
-      </w:r>
-      <w:r>
+      </w:pPr>
+      <w:r>
+        <w:rPr>
+          <w:rFonts w:ascii="Helvetica-Bold" w:hAnsi="Helvetica-Bold" w:cs="Helvetica-Bold"/>
+        </w:rPr>
+        <w:t>As the as_alu was the only new module in this design, it was decided that the sub-module synthesis step should be skipped. Only one synthesis warning was given for the new hardware: an incorrectly defined port size. This was fixed and the as_alu module rtl diagram was checked for correctness.</w:t>
+      </w:r>
+    </w:p>
+    <w:p>
+      <w:pPr>
+        <w:widowControl w:val="0"/>
+        <w:autoSpaceDE w:val="0"/>
+        <w:autoSpaceDN w:val="0"/>
+        <w:adjustRightInd w:val="0"/>
+        <w:spacing w:after="0" w:line="240" w:lineRule="auto"/>
+        <w:ind w:left="360" w:right="-6"/>
         <w:rPr>
           <w:rFonts w:ascii="Helvetica-Bold" w:hAnsi="Helvetica-Bold" w:cs="Helvetica-Bold"/>
           <w:b/>
@@ -7566,8 +8406,14 @@
           <w:sz w:val="24"/>
           <w:szCs w:val="24"/>
         </w:rPr>
-        <w:t xml:space="preserve">1 . </w:t>
-      </w:r>
+      </w:pPr>
+      <w:r>
+        <w:rPr>
+          <w:rFonts w:ascii="Helvetica-Bold" w:hAnsi="Helvetica-Bold" w:cs="Helvetica-Bold"/>
+        </w:rPr>
+        <w:br/>
+      </w:r>
+      <w:proofErr w:type="gramStart"/>
       <w:r>
         <w:rPr>
           <w:rFonts w:ascii="Helvetica-Bold" w:hAnsi="Helvetica-Bold" w:cs="Helvetica-Bold"/>
@@ -7576,8 +8422,9 @@
           <w:sz w:val="24"/>
           <w:szCs w:val="24"/>
         </w:rPr>
-        <w:t>4</w:t>
-      </w:r>
+        <w:t>1 .</w:t>
+      </w:r>
+      <w:proofErr w:type="gramEnd"/>
       <w:r>
         <w:rPr>
           <w:rFonts w:ascii="Helvetica-Bold" w:hAnsi="Helvetica-Bold" w:cs="Helvetica-Bold"/>
@@ -7586,7 +8433,7 @@
           <w:sz w:val="24"/>
           <w:szCs w:val="24"/>
         </w:rPr>
-        <w:t xml:space="preserve">. </w:t>
+        <w:t xml:space="preserve"> </w:t>
       </w:r>
       <w:r>
         <w:rPr>
@@ -7596,7 +8443,7 @@
           <w:sz w:val="24"/>
           <w:szCs w:val="24"/>
         </w:rPr>
-        <w:t>3</w:t>
+        <w:t>4</w:t>
       </w:r>
       <w:r>
         <w:rPr>
@@ -7616,6 +8463,26 @@
           <w:sz w:val="24"/>
           <w:szCs w:val="24"/>
         </w:rPr>
+        <w:t>3</w:t>
+      </w:r>
+      <w:r>
+        <w:rPr>
+          <w:rFonts w:ascii="Helvetica-Bold" w:hAnsi="Helvetica-Bold" w:cs="Helvetica-Bold"/>
+          <w:b/>
+          <w:bCs/>
+          <w:sz w:val="24"/>
+          <w:szCs w:val="24"/>
+        </w:rPr>
+        <w:t xml:space="preserve">. </w:t>
+      </w:r>
+      <w:r>
+        <w:rPr>
+          <w:rFonts w:ascii="Helvetica-Bold" w:hAnsi="Helvetica-Bold" w:cs="Helvetica-Bold"/>
+          <w:b/>
+          <w:bCs/>
+          <w:sz w:val="24"/>
+          <w:szCs w:val="24"/>
+        </w:rPr>
         <w:t>Synthesised System Testing</w:t>
       </w:r>
     </w:p>
@@ -7635,7 +8502,68 @@
         <w:rPr>
           <w:rFonts w:ascii="Helvetica-Bold" w:hAnsi="Helvetica-Bold" w:cs="Helvetica-Bold"/>
         </w:rPr>
-        <w:t>To determine that that FPGA implementation was working correctly the tests performed in the ./rtl/picoMIPS4test_stim.sv testbench were repeated. The correct outputs were observed, and the behaviour matched the simulated system.</w:t>
+        <w:t xml:space="preserve">To determine that that FPGA implementation was working correctly the tests performed in </w:t>
+      </w:r>
+      <w:proofErr w:type="gramStart"/>
+      <w:r>
+        <w:rPr>
+          <w:rFonts w:ascii="Helvetica-Bold" w:hAnsi="Helvetica-Bold" w:cs="Helvetica-Bold"/>
+        </w:rPr>
+        <w:t>the .</w:t>
+      </w:r>
+      <w:proofErr w:type="gramEnd"/>
+      <w:r>
+        <w:rPr>
+          <w:rFonts w:ascii="Helvetica-Bold" w:hAnsi="Helvetica-Bold" w:cs="Helvetica-Bold"/>
+        </w:rPr>
+        <w:t>/rtl/picoMIPS4test_stim.sv testbench were repeated</w:t>
+      </w:r>
+      <w:r>
+        <w:rPr>
+          <w:rFonts w:ascii="Helvetica-Bold" w:hAnsi="Helvetica-Bold" w:cs="Helvetica-Bold"/>
+        </w:rPr>
+        <w:t xml:space="preserve"> along with others generated with a Python script</w:t>
+      </w:r>
+      <w:r>
+        <w:rPr>
+          <w:rFonts w:ascii="Helvetica-Bold" w:hAnsi="Helvetica-Bold" w:cs="Helvetica-Bold"/>
+        </w:rPr>
+        <w:t>. The correct outputs were observed</w:t>
+      </w:r>
+      <w:r>
+        <w:rPr>
+          <w:rFonts w:ascii="Helvetica-Bold" w:hAnsi="Helvetica-Bold" w:cs="Helvetica-Bold"/>
+        </w:rPr>
+        <w:t xml:space="preserve">, with small variation of </w:t>
+      </w:r>
+      <m:oMath>
+        <m:r>
+          <m:rPr>
+            <m:sty m:val="p"/>
+          </m:rPr>
+          <w:rPr>
+            <w:rFonts w:ascii="Cambria Math" w:hAnsi="Cambria Math" w:cs="Helvetica-Bold"/>
+          </w:rPr>
+          <m:t>±</m:t>
+        </m:r>
+      </m:oMath>
+      <w:r>
+        <w:rPr>
+          <w:rFonts w:ascii="Helvetica-Bold" w:hAnsi="Helvetica-Bold" w:cs="Helvetica-Bold"/>
+        </w:rPr>
+        <w:t>1 due to representation errors</w:t>
+      </w:r>
+      <w:r>
+        <w:rPr>
+          <w:rFonts w:ascii="Helvetica-Bold" w:hAnsi="Helvetica-Bold" w:cs="Helvetica-Bold"/>
+        </w:rPr>
+        <w:t>, and the behaviour matched the simulated system</w:t>
+      </w:r>
+      <w:r>
+        <w:rPr>
+          <w:rFonts w:ascii="Helvetica-Bold" w:hAnsi="Helvetica-Bold" w:cs="Helvetica-Bold"/>
+        </w:rPr>
+        <w:t xml:space="preserve">. </w:t>
       </w:r>
     </w:p>
     <w:p>
@@ -7739,7 +8667,25 @@
         <w:rPr>
           <w:rFonts w:cs="Helvetica-Oblique"/>
         </w:rPr>
-        <w:t>The final programmed CPU required the following resources to synthesise on a DE-1 board:</w:t>
+        <w:t>Synthesising the</w:t>
+      </w:r>
+      <w:r>
+        <w:rPr>
+          <w:rFonts w:cs="Helvetica-Oblique"/>
+        </w:rPr>
+        <w:t xml:space="preserve"> final programmed CPU </w:t>
+      </w:r>
+      <w:r>
+        <w:rPr>
+          <w:rFonts w:cs="Helvetica-Oblique"/>
+        </w:rPr>
+        <w:t xml:space="preserve">on the DE-1 board </w:t>
+      </w:r>
+      <w:r>
+        <w:rPr>
+          <w:rFonts w:cs="Helvetica-Oblique"/>
+        </w:rPr>
+        <w:t>required the following resources:</w:t>
       </w:r>
     </w:p>
     <w:p>
@@ -7957,6 +8903,25 @@
         <w:rPr>
           <w:rFonts w:ascii="Helvetica-Oblique" w:hAnsi="Helvetica-Oblique" w:cs="Helvetica-Oblique"/>
         </w:rPr>
+        <w:t>This gives a cost value of 46.</w:t>
+      </w:r>
+    </w:p>
+    <w:p>
+      <w:pPr>
+        <w:widowControl w:val="0"/>
+        <w:autoSpaceDE w:val="0"/>
+        <w:autoSpaceDN w:val="0"/>
+        <w:adjustRightInd w:val="0"/>
+        <w:spacing w:after="0" w:line="240" w:lineRule="auto"/>
+        <w:ind w:right="-6"/>
+        <w:rPr>
+          <w:rFonts w:ascii="Helvetica-Oblique" w:hAnsi="Helvetica-Oblique" w:cs="Helvetica-Oblique"/>
+        </w:rPr>
+      </w:pPr>
+      <w:r>
+        <w:rPr>
+          <w:rFonts w:ascii="Helvetica-Oblique" w:hAnsi="Helvetica-Oblique" w:cs="Helvetica-Oblique"/>
+        </w:rPr>
         <w:t xml:space="preserve">That is 39 fewer ALMs and 18 fewer registers than the generic picoMIPS processor submitted for Assignment 1. </w:t>
       </w:r>
       <w:r>
@@ -8063,7 +9028,19 @@
         <w:rPr>
           <w:rFonts w:ascii="Helvetica-Oblique" w:hAnsi="Helvetica-Oblique" w:cs="Helvetica-Oblique"/>
         </w:rPr>
-        <w:t xml:space="preserve">One extension to this project would be to </w:t>
+        <w:t xml:space="preserve">One </w:t>
+      </w:r>
+      <w:r>
+        <w:rPr>
+          <w:rFonts w:ascii="Helvetica-Oblique" w:hAnsi="Helvetica-Oblique" w:cs="Helvetica-Oblique"/>
+        </w:rPr>
+        <w:t xml:space="preserve">possible </w:t>
+      </w:r>
+      <w:r>
+        <w:rPr>
+          <w:rFonts w:ascii="Helvetica-Oblique" w:hAnsi="Helvetica-Oblique" w:cs="Helvetica-Oblique"/>
+        </w:rPr>
+        <w:t xml:space="preserve">extension to this project would be to </w:t>
       </w:r>
       <w:r>
         <w:rPr>
@@ -8071,44 +9048,6 @@
         </w:rPr>
         <w:t>remove registers %0 and %1 from the register file as they are never read from. This may reduce the register count in the event that the synthesis tools don’t prune them automatically.</w:t>
       </w:r>
-    </w:p>
-    <w:p>
-      <w:pPr>
-        <w:widowControl w:val="0"/>
-        <w:autoSpaceDE w:val="0"/>
-        <w:autoSpaceDN w:val="0"/>
-        <w:adjustRightInd w:val="0"/>
-        <w:spacing w:after="0" w:line="240" w:lineRule="auto"/>
-        <w:ind w:right="-6"/>
-        <w:rPr>
-          <w:rFonts w:ascii="Helvetica-Oblique" w:hAnsi="Helvetica-Oblique" w:cs="Helvetica-Oblique"/>
-        </w:rPr>
-      </w:pPr>
-    </w:p>
-    <w:p>
-      <w:pPr>
-        <w:widowControl w:val="0"/>
-        <w:autoSpaceDE w:val="0"/>
-        <w:autoSpaceDN w:val="0"/>
-        <w:adjustRightInd w:val="0"/>
-        <w:spacing w:after="0" w:line="240" w:lineRule="auto"/>
-        <w:ind w:right="-6"/>
-      </w:pPr>
-    </w:p>
-    <w:p>
-      <w:pPr>
-        <w:widowControl w:val="0"/>
-        <w:autoSpaceDE w:val="0"/>
-        <w:autoSpaceDN w:val="0"/>
-        <w:adjustRightInd w:val="0"/>
-        <w:spacing w:after="0" w:line="240" w:lineRule="auto"/>
-        <w:ind w:right="-6"/>
-        <w:rPr>
-          <w:rFonts w:ascii="Helvetica-Oblique" w:hAnsi="Helvetica-Oblique" w:cs="Helvetica-Oblique"/>
-          <w:i/>
-          <w:iCs/>
-        </w:rPr>
-      </w:pPr>
     </w:p>
     <w:p>
       <w:pPr>
@@ -8138,6 +9077,7 @@
           <w:sz w:val="28"/>
           <w:szCs w:val="28"/>
         </w:rPr>
+        <w:lastRenderedPageBreak/>
         <w:t>7.</w:t>
       </w:r>
       <w:r>
@@ -8256,6 +9196,12 @@
     </w:p>
     <w:p/>
     <w:sectPr>
+      <w:headerReference w:type="even" r:id="rId71"/>
+      <w:headerReference w:type="default" r:id="rId72"/>
+      <w:footerReference w:type="even" r:id="rId73"/>
+      <w:footerReference w:type="default" r:id="rId74"/>
+      <w:headerReference w:type="first" r:id="rId75"/>
+      <w:footerReference w:type="first" r:id="rId76"/>
       <w:pgSz w:w="11900" w:h="16840"/>
       <w:pgMar w:top="1440" w:right="1440" w:bottom="1440" w:left="1440" w:header="283" w:footer="720" w:gutter="0"/>
       <w:cols w:space="720"/>
@@ -8291,6 +9237,36 @@
 </w:endnotes>
 </file>
 
+<file path=word/footer1.xml><?xml version="1.0" encoding="utf-8"?>
+<w:ftr xmlns:wpc="http://schemas.microsoft.com/office/word/2010/wordprocessingCanvas" xmlns:cx="http://schemas.microsoft.com/office/drawing/2014/chartex" xmlns:cx1="http://schemas.microsoft.com/office/drawing/2015/9/8/chartex" xmlns:cx2="http://schemas.microsoft.com/office/drawing/2015/10/21/chartex" xmlns:cx3="http://schemas.microsoft.com/office/drawing/2016/5/9/chartex" xmlns:cx4="http://schemas.microsoft.com/office/drawing/2016/5/10/chartex" xmlns:cx5="http://schemas.microsoft.com/office/drawing/2016/5/11/chartex" xmlns:cx6="http://schemas.microsoft.com/office/drawing/2016/5/12/chartex" xmlns:cx7="http://schemas.microsoft.com/office/drawing/2016/5/13/chartex" xmlns:cx8="http://schemas.microsoft.com/office/drawing/2016/5/14/chartex" xmlns:mc="http://schemas.openxmlformats.org/markup-compatibility/2006" xmlns:aink="http://schemas.microsoft.com/office/drawing/2016/ink" xmlns:am3d="http://schemas.microsoft.com/office/drawing/2017/model3d" xmlns:o="urn:schemas-microsoft-com:office:office" xmlns:r="http://schemas.openxmlformats.org/officeDocument/2006/relationships" xmlns:m="http://schemas.openxmlformats.org/officeDocument/2006/math" xmlns:v="urn:schemas-microsoft-com:vml" xmlns:wp14="http://schemas.microsoft.com/office/word/2010/wordprocessingDrawing" xmlns:wp="http://schemas.openxmlformats.org/drawingml/2006/wordprocessingDrawing" xmlns:w10="urn:schemas-microsoft-com:office:word" xmlns:w="http://schemas.openxmlformats.org/wordprocessingml/2006/main" xmlns:w14="http://schemas.microsoft.com/office/word/2010/wordml" xmlns:w15="http://schemas.microsoft.com/office/word/2012/wordml" xmlns:w16cex="http://schemas.microsoft.com/office/word/2018/wordml/cex" xmlns:w16cid="http://schemas.microsoft.com/office/word/2016/wordml/cid" xmlns:w16="http://schemas.microsoft.com/office/word/2018/wordml" xmlns:w16se="http://schemas.microsoft.com/office/word/2015/wordml/symex" xmlns:wpg="http://schemas.microsoft.com/office/word/2010/wordprocessingGroup" xmlns:wpi="http://schemas.microsoft.com/office/word/2010/wordprocessingInk" xmlns:wne="http://schemas.microsoft.com/office/word/2006/wordml" xmlns:wps="http://schemas.microsoft.com/office/word/2010/wordprocessingShape" mc:Ignorable="w14 w15 w16se w16cid w16 w16cex wp14">
+  <w:p>
+    <w:pPr>
+      <w:pStyle w:val="Footer"/>
+    </w:pPr>
+  </w:p>
+</w:ftr>
+</file>
+
+<file path=word/footer2.xml><?xml version="1.0" encoding="utf-8"?>
+<w:ftr xmlns:wpc="http://schemas.microsoft.com/office/word/2010/wordprocessingCanvas" xmlns:cx="http://schemas.microsoft.com/office/drawing/2014/chartex" xmlns:cx1="http://schemas.microsoft.com/office/drawing/2015/9/8/chartex" xmlns:cx2="http://schemas.microsoft.com/office/drawing/2015/10/21/chartex" xmlns:cx3="http://schemas.microsoft.com/office/drawing/2016/5/9/chartex" xmlns:cx4="http://schemas.microsoft.com/office/drawing/2016/5/10/chartex" xmlns:cx5="http://schemas.microsoft.com/office/drawing/2016/5/11/chartex" xmlns:cx6="http://schemas.microsoft.com/office/drawing/2016/5/12/chartex" xmlns:cx7="http://schemas.microsoft.com/office/drawing/2016/5/13/chartex" xmlns:cx8="http://schemas.microsoft.com/office/drawing/2016/5/14/chartex" xmlns:mc="http://schemas.openxmlformats.org/markup-compatibility/2006" xmlns:aink="http://schemas.microsoft.com/office/drawing/2016/ink" xmlns:am3d="http://schemas.microsoft.com/office/drawing/2017/model3d" xmlns:o="urn:schemas-microsoft-com:office:office" xmlns:r="http://schemas.openxmlformats.org/officeDocument/2006/relationships" xmlns:m="http://schemas.openxmlformats.org/officeDocument/2006/math" xmlns:v="urn:schemas-microsoft-com:vml" xmlns:wp14="http://schemas.microsoft.com/office/word/2010/wordprocessingDrawing" xmlns:wp="http://schemas.openxmlformats.org/drawingml/2006/wordprocessingDrawing" xmlns:w10="urn:schemas-microsoft-com:office:word" xmlns:w="http://schemas.openxmlformats.org/wordprocessingml/2006/main" xmlns:w14="http://schemas.microsoft.com/office/word/2010/wordml" xmlns:w15="http://schemas.microsoft.com/office/word/2012/wordml" xmlns:w16cex="http://schemas.microsoft.com/office/word/2018/wordml/cex" xmlns:w16cid="http://schemas.microsoft.com/office/word/2016/wordml/cid" xmlns:w16="http://schemas.microsoft.com/office/word/2018/wordml" xmlns:w16se="http://schemas.microsoft.com/office/word/2015/wordml/symex" xmlns:wpg="http://schemas.microsoft.com/office/word/2010/wordprocessingGroup" xmlns:wpi="http://schemas.microsoft.com/office/word/2010/wordprocessingInk" xmlns:wne="http://schemas.microsoft.com/office/word/2006/wordml" xmlns:wps="http://schemas.microsoft.com/office/word/2010/wordprocessingShape" mc:Ignorable="w14 w15 w16se w16cid w16 w16cex wp14">
+  <w:p>
+    <w:pPr>
+      <w:pStyle w:val="Footer"/>
+    </w:pPr>
+  </w:p>
+</w:ftr>
+</file>
+
+<file path=word/footer3.xml><?xml version="1.0" encoding="utf-8"?>
+<w:ftr xmlns:wpc="http://schemas.microsoft.com/office/word/2010/wordprocessingCanvas" xmlns:cx="http://schemas.microsoft.com/office/drawing/2014/chartex" xmlns:cx1="http://schemas.microsoft.com/office/drawing/2015/9/8/chartex" xmlns:cx2="http://schemas.microsoft.com/office/drawing/2015/10/21/chartex" xmlns:cx3="http://schemas.microsoft.com/office/drawing/2016/5/9/chartex" xmlns:cx4="http://schemas.microsoft.com/office/drawing/2016/5/10/chartex" xmlns:cx5="http://schemas.microsoft.com/office/drawing/2016/5/11/chartex" xmlns:cx6="http://schemas.microsoft.com/office/drawing/2016/5/12/chartex" xmlns:cx7="http://schemas.microsoft.com/office/drawing/2016/5/13/chartex" xmlns:cx8="http://schemas.microsoft.com/office/drawing/2016/5/14/chartex" xmlns:mc="http://schemas.openxmlformats.org/markup-compatibility/2006" xmlns:aink="http://schemas.microsoft.com/office/drawing/2016/ink" xmlns:am3d="http://schemas.microsoft.com/office/drawing/2017/model3d" xmlns:o="urn:schemas-microsoft-com:office:office" xmlns:r="http://schemas.openxmlformats.org/officeDocument/2006/relationships" xmlns:m="http://schemas.openxmlformats.org/officeDocument/2006/math" xmlns:v="urn:schemas-microsoft-com:vml" xmlns:wp14="http://schemas.microsoft.com/office/word/2010/wordprocessingDrawing" xmlns:wp="http://schemas.openxmlformats.org/drawingml/2006/wordprocessingDrawing" xmlns:w10="urn:schemas-microsoft-com:office:word" xmlns:w="http://schemas.openxmlformats.org/wordprocessingml/2006/main" xmlns:w14="http://schemas.microsoft.com/office/word/2010/wordml" xmlns:w15="http://schemas.microsoft.com/office/word/2012/wordml" xmlns:w16cex="http://schemas.microsoft.com/office/word/2018/wordml/cex" xmlns:w16cid="http://schemas.microsoft.com/office/word/2016/wordml/cid" xmlns:w16="http://schemas.microsoft.com/office/word/2018/wordml" xmlns:w16se="http://schemas.microsoft.com/office/word/2015/wordml/symex" xmlns:wpg="http://schemas.microsoft.com/office/word/2010/wordprocessingGroup" xmlns:wpi="http://schemas.microsoft.com/office/word/2010/wordprocessingInk" xmlns:wne="http://schemas.microsoft.com/office/word/2006/wordml" xmlns:wps="http://schemas.microsoft.com/office/word/2010/wordprocessingShape" mc:Ignorable="w14 w15 w16se w16cid w16 w16cex wp14">
+  <w:p>
+    <w:pPr>
+      <w:pStyle w:val="Footer"/>
+    </w:pPr>
+  </w:p>
+</w:ftr>
+</file>
+
 <file path=word/footnotes.xml><?xml version="1.0" encoding="utf-8"?>
 <w:footnotes xmlns:wpc="http://schemas.microsoft.com/office/word/2010/wordprocessingCanvas" xmlns:cx="http://schemas.microsoft.com/office/drawing/2014/chartex" xmlns:cx1="http://schemas.microsoft.com/office/drawing/2015/9/8/chartex" xmlns:cx2="http://schemas.microsoft.com/office/drawing/2015/10/21/chartex" xmlns:cx3="http://schemas.microsoft.com/office/drawing/2016/5/9/chartex" xmlns:cx4="http://schemas.microsoft.com/office/drawing/2016/5/10/chartex" xmlns:cx5="http://schemas.microsoft.com/office/drawing/2016/5/11/chartex" xmlns:cx6="http://schemas.microsoft.com/office/drawing/2016/5/12/chartex" xmlns:cx7="http://schemas.microsoft.com/office/drawing/2016/5/13/chartex" xmlns:cx8="http://schemas.microsoft.com/office/drawing/2016/5/14/chartex" xmlns:mc="http://schemas.openxmlformats.org/markup-compatibility/2006" xmlns:aink="http://schemas.microsoft.com/office/drawing/2016/ink" xmlns:am3d="http://schemas.microsoft.com/office/drawing/2017/model3d" xmlns:o="urn:schemas-microsoft-com:office:office" xmlns:r="http://schemas.openxmlformats.org/officeDocument/2006/relationships" xmlns:m="http://schemas.openxmlformats.org/officeDocument/2006/math" xmlns:v="urn:schemas-microsoft-com:vml" xmlns:wp14="http://schemas.microsoft.com/office/word/2010/wordprocessingDrawing" xmlns:wp="http://schemas.openxmlformats.org/drawingml/2006/wordprocessingDrawing" xmlns:w10="urn:schemas-microsoft-com:office:word" xmlns:w="http://schemas.openxmlformats.org/wordprocessingml/2006/main" xmlns:w14="http://schemas.microsoft.com/office/word/2010/wordml" xmlns:w15="http://schemas.microsoft.com/office/word/2012/wordml" xmlns:w16cex="http://schemas.microsoft.com/office/word/2018/wordml/cex" xmlns:w16cid="http://schemas.microsoft.com/office/word/2016/wordml/cid" xmlns:w16="http://schemas.microsoft.com/office/word/2018/wordml" xmlns:w16se="http://schemas.microsoft.com/office/word/2015/wordml/symex" xmlns:wpg="http://schemas.microsoft.com/office/word/2010/wordprocessingGroup" xmlns:wpi="http://schemas.microsoft.com/office/word/2010/wordprocessingInk" xmlns:wne="http://schemas.microsoft.com/office/word/2006/wordml" xmlns:wps="http://schemas.microsoft.com/office/word/2010/wordprocessingShape" mc:Ignorable="w14 w15 w16se w16cid w16 w16cex wp14">
   <w:footnote w:type="separator" w:id="-1">
@@ -8314,6 +9290,36 @@
     </w:p>
   </w:footnote>
 </w:footnotes>
+</file>
+
+<file path=word/header1.xml><?xml version="1.0" encoding="utf-8"?>
+<w:hdr xmlns:wpc="http://schemas.microsoft.com/office/word/2010/wordprocessingCanvas" xmlns:cx="http://schemas.microsoft.com/office/drawing/2014/chartex" xmlns:cx1="http://schemas.microsoft.com/office/drawing/2015/9/8/chartex" xmlns:cx2="http://schemas.microsoft.com/office/drawing/2015/10/21/chartex" xmlns:cx3="http://schemas.microsoft.com/office/drawing/2016/5/9/chartex" xmlns:cx4="http://schemas.microsoft.com/office/drawing/2016/5/10/chartex" xmlns:cx5="http://schemas.microsoft.com/office/drawing/2016/5/11/chartex" xmlns:cx6="http://schemas.microsoft.com/office/drawing/2016/5/12/chartex" xmlns:cx7="http://schemas.microsoft.com/office/drawing/2016/5/13/chartex" xmlns:cx8="http://schemas.microsoft.com/office/drawing/2016/5/14/chartex" xmlns:mc="http://schemas.openxmlformats.org/markup-compatibility/2006" xmlns:aink="http://schemas.microsoft.com/office/drawing/2016/ink" xmlns:am3d="http://schemas.microsoft.com/office/drawing/2017/model3d" xmlns:o="urn:schemas-microsoft-com:office:office" xmlns:r="http://schemas.openxmlformats.org/officeDocument/2006/relationships" xmlns:m="http://schemas.openxmlformats.org/officeDocument/2006/math" xmlns:v="urn:schemas-microsoft-com:vml" xmlns:wp14="http://schemas.microsoft.com/office/word/2010/wordprocessingDrawing" xmlns:wp="http://schemas.openxmlformats.org/drawingml/2006/wordprocessingDrawing" xmlns:w10="urn:schemas-microsoft-com:office:word" xmlns:w="http://schemas.openxmlformats.org/wordprocessingml/2006/main" xmlns:w14="http://schemas.microsoft.com/office/word/2010/wordml" xmlns:w15="http://schemas.microsoft.com/office/word/2012/wordml" xmlns:w16cex="http://schemas.microsoft.com/office/word/2018/wordml/cex" xmlns:w16cid="http://schemas.microsoft.com/office/word/2016/wordml/cid" xmlns:w16="http://schemas.microsoft.com/office/word/2018/wordml" xmlns:w16se="http://schemas.microsoft.com/office/word/2015/wordml/symex" xmlns:wpg="http://schemas.microsoft.com/office/word/2010/wordprocessingGroup" xmlns:wpi="http://schemas.microsoft.com/office/word/2010/wordprocessingInk" xmlns:wne="http://schemas.microsoft.com/office/word/2006/wordml" xmlns:wps="http://schemas.microsoft.com/office/word/2010/wordprocessingShape" mc:Ignorable="w14 w15 w16se w16cid w16 w16cex wp14">
+  <w:p>
+    <w:pPr>
+      <w:pStyle w:val="Header"/>
+    </w:pPr>
+  </w:p>
+</w:hdr>
+</file>
+
+<file path=word/header2.xml><?xml version="1.0" encoding="utf-8"?>
+<w:hdr xmlns:wpc="http://schemas.microsoft.com/office/word/2010/wordprocessingCanvas" xmlns:cx="http://schemas.microsoft.com/office/drawing/2014/chartex" xmlns:cx1="http://schemas.microsoft.com/office/drawing/2015/9/8/chartex" xmlns:cx2="http://schemas.microsoft.com/office/drawing/2015/10/21/chartex" xmlns:cx3="http://schemas.microsoft.com/office/drawing/2016/5/9/chartex" xmlns:cx4="http://schemas.microsoft.com/office/drawing/2016/5/10/chartex" xmlns:cx5="http://schemas.microsoft.com/office/drawing/2016/5/11/chartex" xmlns:cx6="http://schemas.microsoft.com/office/drawing/2016/5/12/chartex" xmlns:cx7="http://schemas.microsoft.com/office/drawing/2016/5/13/chartex" xmlns:cx8="http://schemas.microsoft.com/office/drawing/2016/5/14/chartex" xmlns:mc="http://schemas.openxmlformats.org/markup-compatibility/2006" xmlns:aink="http://schemas.microsoft.com/office/drawing/2016/ink" xmlns:am3d="http://schemas.microsoft.com/office/drawing/2017/model3d" xmlns:o="urn:schemas-microsoft-com:office:office" xmlns:r="http://schemas.openxmlformats.org/officeDocument/2006/relationships" xmlns:m="http://schemas.openxmlformats.org/officeDocument/2006/math" xmlns:v="urn:schemas-microsoft-com:vml" xmlns:wp14="http://schemas.microsoft.com/office/word/2010/wordprocessingDrawing" xmlns:wp="http://schemas.openxmlformats.org/drawingml/2006/wordprocessingDrawing" xmlns:w10="urn:schemas-microsoft-com:office:word" xmlns:w="http://schemas.openxmlformats.org/wordprocessingml/2006/main" xmlns:w14="http://schemas.microsoft.com/office/word/2010/wordml" xmlns:w15="http://schemas.microsoft.com/office/word/2012/wordml" xmlns:w16cex="http://schemas.microsoft.com/office/word/2018/wordml/cex" xmlns:w16cid="http://schemas.microsoft.com/office/word/2016/wordml/cid" xmlns:w16="http://schemas.microsoft.com/office/word/2018/wordml" xmlns:w16se="http://schemas.microsoft.com/office/word/2015/wordml/symex" xmlns:wpg="http://schemas.microsoft.com/office/word/2010/wordprocessingGroup" xmlns:wpi="http://schemas.microsoft.com/office/word/2010/wordprocessingInk" xmlns:wne="http://schemas.microsoft.com/office/word/2006/wordml" xmlns:wps="http://schemas.microsoft.com/office/word/2010/wordprocessingShape" mc:Ignorable="w14 w15 w16se w16cid w16 w16cex wp14">
+  <w:p>
+    <w:pPr>
+      <w:pStyle w:val="Header"/>
+    </w:pPr>
+  </w:p>
+</w:hdr>
+</file>
+
+<file path=word/header3.xml><?xml version="1.0" encoding="utf-8"?>
+<w:hdr xmlns:wpc="http://schemas.microsoft.com/office/word/2010/wordprocessingCanvas" xmlns:cx="http://schemas.microsoft.com/office/drawing/2014/chartex" xmlns:cx1="http://schemas.microsoft.com/office/drawing/2015/9/8/chartex" xmlns:cx2="http://schemas.microsoft.com/office/drawing/2015/10/21/chartex" xmlns:cx3="http://schemas.microsoft.com/office/drawing/2016/5/9/chartex" xmlns:cx4="http://schemas.microsoft.com/office/drawing/2016/5/10/chartex" xmlns:cx5="http://schemas.microsoft.com/office/drawing/2016/5/11/chartex" xmlns:cx6="http://schemas.microsoft.com/office/drawing/2016/5/12/chartex" xmlns:cx7="http://schemas.microsoft.com/office/drawing/2016/5/13/chartex" xmlns:cx8="http://schemas.microsoft.com/office/drawing/2016/5/14/chartex" xmlns:mc="http://schemas.openxmlformats.org/markup-compatibility/2006" xmlns:aink="http://schemas.microsoft.com/office/drawing/2016/ink" xmlns:am3d="http://schemas.microsoft.com/office/drawing/2017/model3d" xmlns:o="urn:schemas-microsoft-com:office:office" xmlns:r="http://schemas.openxmlformats.org/officeDocument/2006/relationships" xmlns:m="http://schemas.openxmlformats.org/officeDocument/2006/math" xmlns:v="urn:schemas-microsoft-com:vml" xmlns:wp14="http://schemas.microsoft.com/office/word/2010/wordprocessingDrawing" xmlns:wp="http://schemas.openxmlformats.org/drawingml/2006/wordprocessingDrawing" xmlns:w10="urn:schemas-microsoft-com:office:word" xmlns:w="http://schemas.openxmlformats.org/wordprocessingml/2006/main" xmlns:w14="http://schemas.microsoft.com/office/word/2010/wordml" xmlns:w15="http://schemas.microsoft.com/office/word/2012/wordml" xmlns:w16cex="http://schemas.microsoft.com/office/word/2018/wordml/cex" xmlns:w16cid="http://schemas.microsoft.com/office/word/2016/wordml/cid" xmlns:w16="http://schemas.microsoft.com/office/word/2018/wordml" xmlns:w16se="http://schemas.microsoft.com/office/word/2015/wordml/symex" xmlns:wpg="http://schemas.microsoft.com/office/word/2010/wordprocessingGroup" xmlns:wpi="http://schemas.microsoft.com/office/word/2010/wordprocessingInk" xmlns:wne="http://schemas.microsoft.com/office/word/2006/wordml" xmlns:wps="http://schemas.microsoft.com/office/word/2010/wordprocessingShape" mc:Ignorable="w14 w15 w16se w16cid w16 w16cex wp14">
+  <w:p>
+    <w:pPr>
+      <w:pStyle w:val="Header"/>
+    </w:pPr>
+  </w:p>
+</w:hdr>
 </file>
 
 <file path=word/numbering.xml><?xml version="1.0" encoding="utf-8"?>
@@ -9747,6 +10753,16 @@
     <w:uiPriority w:val="37"/>
     <w:unhideWhenUsed/>
     <w:rsid w:val="00722DED"/>
+  </w:style>
+  <w:style w:type="character" w:styleId="PlaceholderText">
+    <w:name w:val="Placeholder Text"/>
+    <w:basedOn w:val="DefaultParagraphFont"/>
+    <w:uiPriority w:val="99"/>
+    <w:semiHidden/>
+    <w:rsid w:val="00384465"/>
+    <w:rPr>
+      <w:color w:val="808080"/>
+    </w:rPr>
   </w:style>
 </w:styles>
 </file>
@@ -10807,7 +11823,7 @@
 </file>
 
 <file path=customXml/itemProps1.xml><?xml version="1.0" encoding="utf-8"?>
-<ds:datastoreItem xmlns:ds="http://schemas.openxmlformats.org/officeDocument/2006/customXml" ds:itemID="{643866A9-D756-40A6-AAB6-F7F963963049}">
+<ds:datastoreItem xmlns:ds="http://schemas.openxmlformats.org/officeDocument/2006/customXml" ds:itemID="{122B7190-8107-486F-871C-AA1A19028D2D}">
   <ds:schemaRefs>
     <ds:schemaRef ds:uri="http://schemas.openxmlformats.org/officeDocument/2006/bibliography"/>
   </ds:schemaRefs>

</xml_diff>